<commit_message>
Worked on third question
</commit_message>
<xml_diff>
--- a/Assignment 1 ATR_5451_11.docx
+++ b/Assignment 1 ATR_5451_11.docx
@@ -46,52 +46,20 @@
         <w:pStyle w:val="ListParagraph"/>
       </w:pPr>
       <w:r>
-        <w:t xml:space="preserve">In August 1962 </w:t>
-      </w:r>
-      <w:r>
-        <w:t xml:space="preserve">J.C.R. </w:t>
-      </w:r>
-      <w:proofErr w:type="spellStart"/>
-      <w:r>
-        <w:t>Licklider</w:t>
-      </w:r>
-      <w:proofErr w:type="spellEnd"/>
-      <w:r>
-        <w:t xml:space="preserve"> of MIT</w:t>
-      </w:r>
-      <w:r>
-        <w:t xml:space="preserve"> came up with the </w:t>
-      </w:r>
-      <w:r>
-        <w:t>“Galactic Network” concept</w:t>
-      </w:r>
-      <w:r>
-        <w:t xml:space="preserve"> that described</w:t>
-      </w:r>
-      <w:r>
-        <w:t xml:space="preserve"> globally interconnected set of computers through which everyone could quickly access data and programs from any site.</w:t>
-      </w:r>
-    </w:p>
-    <w:p>
-      <w:pPr>
-        <w:pStyle w:val="ListParagraph"/>
-      </w:pPr>
-    </w:p>
-    <w:p>
-      <w:pPr>
-        <w:pStyle w:val="ListParagraph"/>
-      </w:pPr>
-      <w:r>
-        <w:t xml:space="preserve">With the launch of the sputnik by the Soviet Union in the late 60’s, the US department of Defense came up with the ARPANET </w:t>
-      </w:r>
-      <w:r>
-        <w:t>(Advanced Research Projects Agency Network</w:t>
-      </w:r>
-      <w:r>
-        <w:t xml:space="preserve">) combining the concept of galactic networks with the idea of packets. </w:t>
-      </w:r>
-      <w:r>
-        <w:t>ARPANET was a great success but membership was limited to certain academic and research organizations who had contracts with the Defense Department.</w:t>
+        <w:t>In August 1962 J.C.R. Licklider of MIT came up with the “Galactic Network” concept that described globally interconnected set of computers through which everyone could quickly access data and programs from any site.</w:t>
+      </w:r>
+    </w:p>
+    <w:p>
+      <w:pPr>
+        <w:pStyle w:val="ListParagraph"/>
+      </w:pPr>
+    </w:p>
+    <w:p>
+      <w:pPr>
+        <w:pStyle w:val="ListParagraph"/>
+      </w:pPr>
+      <w:r>
+        <w:t>With the launch of the sputnik by the Soviet Union in the late 60’s, the US department of Defense came up with the ARPANET (Advanced Research Projects Agency Network) combining the concept of galactic networks with the idea of packets. ARPANET was a great success but membership was limited to certain academic and research organizations who had contracts with the Defense Department.</w:t>
       </w:r>
       <w:r>
         <w:t xml:space="preserve"> </w:t>
@@ -108,45 +76,19 @@
         <w:ind w:left="720"/>
       </w:pPr>
       <w:r>
-        <w:t>I</w:t>
-      </w:r>
-      <w:r>
-        <w:t>n 1971</w:t>
-      </w:r>
-      <w:r>
-        <w:t xml:space="preserve">, the development of email by </w:t>
-      </w:r>
-      <w:r>
-        <w:t>Ray Tomlinson</w:t>
-      </w:r>
-      <w:r>
-        <w:t xml:space="preserve"> and the development of e-books by </w:t>
-      </w:r>
-      <w:r>
-        <w:t>Michael Hart</w:t>
-      </w:r>
-      <w:r>
-        <w:t xml:space="preserve"> also contributed to the development of the internet we use nowadays.</w:t>
-      </w:r>
-    </w:p>
-    <w:p>
-      <w:pPr>
-        <w:pStyle w:val="ListParagraph"/>
-      </w:pPr>
-      <w:r>
-        <w:t xml:space="preserve">An internetwork that worked around a transmission control protocol </w:t>
-      </w:r>
-      <w:r>
-        <w:t>(which eventually became TCP/IP</w:t>
-      </w:r>
-      <w:r>
-        <w:t xml:space="preserve">) linked </w:t>
-      </w:r>
-      <w:proofErr w:type="spellStart"/>
-      <w:r>
-        <w:t>Arpa</w:t>
-      </w:r>
-      <w:proofErr w:type="spellEnd"/>
+        <w:t>In 1971, the development of email by Ray Tomlinson and the development of e-books by Michael Hart also contributed to the development of the internet we use nowadays.</w:t>
+      </w:r>
+    </w:p>
+    <w:p>
+      <w:pPr>
+        <w:pStyle w:val="ListParagraph"/>
+      </w:pPr>
+      <w:r>
+        <w:t xml:space="preserve">An internetwork that worked around a transmission control protocol (which eventually became TCP/IP) linked </w:t>
+      </w:r>
+      <w:r>
+        <w:t>ARPANET</w:t>
+      </w:r>
       <w:r>
         <w:t xml:space="preserve"> like networks together in 1974.</w:t>
       </w:r>
@@ -161,22 +103,7 @@
         <w:pStyle w:val="ListParagraph"/>
       </w:pPr>
       <w:r>
-        <w:t xml:space="preserve">January 1, 1983 was the deadline for Arpanet computers to switch over to the standard communication protocol called Transfer Control Protocol/Internetwork </w:t>
-      </w:r>
-      <w:r>
-        <w:t>(</w:t>
-      </w:r>
-      <w:r>
-        <w:t>TCP/IP</w:t>
-      </w:r>
-      <w:r>
-        <w:t>)</w:t>
-      </w:r>
-      <w:r>
-        <w:t xml:space="preserve"> protocols developed by Vinton Cerf.</w:t>
-      </w:r>
-      <w:r>
-        <w:t xml:space="preserve"> This day is considered as the official birthday of the Internet. </w:t>
+        <w:t xml:space="preserve">January 1, 1983 was the deadline for Arpanet computers to switch over to the standard communication protocol called Transfer Control Protocol/Internetwork (TCP/IP) protocols developed by Vinton Cerf. This day is considered as the official birthday of the Internet. </w:t>
       </w:r>
     </w:p>
     <w:p>
@@ -221,10 +148,7 @@
         <w:t xml:space="preserve"> </w:t>
       </w:r>
       <w:r>
-        <w:t>Tim Berners-Lee</w:t>
-      </w:r>
-      <w:r>
-        <w:t xml:space="preserve"> </w:t>
+        <w:t xml:space="preserve">Tim Berners-Lee </w:t>
       </w:r>
       <w:r>
         <w:t>brought about the proposal for the World Wide Web</w:t>
@@ -237,13 +161,8 @@
       <w:pPr>
         <w:pStyle w:val="ListParagraph"/>
       </w:pPr>
-      <w:proofErr w:type="gramStart"/>
-      <w:r>
-        <w:t>the</w:t>
-      </w:r>
-      <w:proofErr w:type="gramEnd"/>
-      <w:r>
-        <w:t xml:space="preserve"> standards for HTML, HTTP, and URLs</w:t>
+      <w:r>
+        <w:t>the standards for HTML, HTTP, and URLs</w:t>
       </w:r>
       <w:r>
         <w:t>, the first web page was created in 1991</w:t>
@@ -252,58 +171,20 @@
         <w:t>.</w:t>
       </w:r>
       <w:r>
-        <w:t xml:space="preserve"> Subsequently, </w:t>
-      </w:r>
-      <w:r>
-        <w:t>first graphical web browser</w:t>
-      </w:r>
-      <w:r>
-        <w:t xml:space="preserve"> (</w:t>
-      </w:r>
-      <w:r>
-        <w:t>Mosaic</w:t>
-      </w:r>
-      <w:r>
-        <w:t>)</w:t>
-      </w:r>
-      <w:r>
-        <w:t xml:space="preserve"> was open</w:t>
-      </w:r>
-      <w:r>
-        <w:t xml:space="preserve"> </w:t>
-      </w:r>
-      <w:r>
-        <w:t>for the general public</w:t>
-      </w:r>
-      <w:r>
-        <w:t xml:space="preserve"> in 1993.</w:t>
-      </w:r>
-    </w:p>
-    <w:p>
-      <w:pPr>
-        <w:pStyle w:val="ListParagraph"/>
-      </w:pPr>
-    </w:p>
-    <w:p>
-      <w:pPr>
-        <w:pStyle w:val="ListParagraph"/>
-      </w:pPr>
-      <w:r>
-        <w:t xml:space="preserve"> After that, </w:t>
-      </w:r>
-      <w:r>
-        <w:t>the White House and the United Nations came online, marking the beginning of the .</w:t>
-      </w:r>
-      <w:proofErr w:type="spellStart"/>
-      <w:r>
-        <w:t>gov</w:t>
-      </w:r>
-      <w:proofErr w:type="spellEnd"/>
-      <w:r>
-        <w:t xml:space="preserve"> and .org domain names</w:t>
-      </w:r>
-      <w:r>
-        <w:t xml:space="preserve">, the web was commercialized, </w:t>
+        <w:t xml:space="preserve"> Subsequently, first graphical web browser (Mosaic) was open for the general public in 1993.</w:t>
+      </w:r>
+    </w:p>
+    <w:p>
+      <w:pPr>
+        <w:pStyle w:val="ListParagraph"/>
+      </w:pPr>
+    </w:p>
+    <w:p>
+      <w:pPr>
+        <w:pStyle w:val="ListParagraph"/>
+      </w:pPr>
+      <w:r>
+        <w:t xml:space="preserve"> After that, the White House and the United Nations came online, marking the beginning of the .gov and .org domain names, the web was commercialized, </w:t>
       </w:r>
       <w:r>
         <w:t xml:space="preserve">Java and </w:t>
@@ -315,35 +196,17 @@
         <w:t xml:space="preserve"> first introduced to the public in 1995</w:t>
       </w:r>
       <w:r>
-        <w:t xml:space="preserve">, </w:t>
-      </w:r>
-      <w:r>
-        <w:t>Google went live in 1998</w:t>
-      </w:r>
-      <w:r>
-        <w:t xml:space="preserve"> </w:t>
-      </w:r>
-      <w:r>
-        <w:t xml:space="preserve">revolutionizing the way in which people find </w:t>
+        <w:t>, Google went live in 1998</w:t>
+      </w:r>
+      <w:r>
+        <w:t xml:space="preserve"> revolutionizing the way in which people find </w:t>
       </w:r>
       <w:r>
         <w:lastRenderedPageBreak/>
         <w:t>information online</w:t>
       </w:r>
       <w:r>
-        <w:t xml:space="preserve">, </w:t>
-      </w:r>
-      <w:r>
-        <w:t>W</w:t>
-      </w:r>
-      <w:r>
-        <w:t xml:space="preserve">ikipedia </w:t>
-      </w:r>
-      <w:r>
-        <w:t>launched</w:t>
-      </w:r>
-      <w:r>
-        <w:t xml:space="preserve"> in 2001, </w:t>
+        <w:t xml:space="preserve">, Wikipedia launched in 2001, </w:t>
       </w:r>
       <w:r>
         <w:t xml:space="preserve">Social media websites start to emerge with the launch of Facebook in 2004 and You Tube </w:t>
@@ -375,90 +238,6 @@
       <w:r>
         <w:t>The invention of the IPhone in 2007 was the door to the era of the mobile web in which we are living in now.</w:t>
       </w:r>
-    </w:p>
-    <w:p>
-      <w:pPr>
-        <w:pStyle w:val="ListParagraph"/>
-      </w:pPr>
-    </w:p>
-    <w:p>
-      <w:pPr>
-        <w:pStyle w:val="ListParagraph"/>
-      </w:pPr>
-    </w:p>
-    <w:p>
-      <w:pPr>
-        <w:pStyle w:val="ListParagraph"/>
-      </w:pPr>
-      <w:r>
-        <w:t>References</w:t>
-      </w:r>
-    </w:p>
-    <w:p>
-      <w:pPr>
-        <w:pStyle w:val="ListParagraph"/>
-      </w:pPr>
-    </w:p>
-    <w:p>
-      <w:pPr>
-        <w:pStyle w:val="ListParagraph"/>
-      </w:pPr>
-      <w:r>
-        <w:t>A People’s History of the Internet: from Arpanet in 1969 to Today: A timeline of the Internet from guardian.co.uk.</w:t>
-      </w:r>
-    </w:p>
-    <w:p>
-      <w:pPr>
-        <w:pStyle w:val="ListParagraph"/>
-      </w:pPr>
-      <w:r>
-        <w:t>History of the Internet: An early timeline of the Internet, from precursors in the 1800s up through 1997.</w:t>
-      </w:r>
-    </w:p>
-    <w:p>
-      <w:pPr>
-        <w:pStyle w:val="ListParagraph"/>
-      </w:pPr>
-      <w:r>
-        <w:t>A Brief History of the Web: A series of videos from Microsoft to celebrate the launch of Internet Explorer 8.</w:t>
-      </w:r>
-    </w:p>
-    <w:p>
-      <w:pPr>
-        <w:pStyle w:val="ListParagraph"/>
-      </w:pPr>
-      <w:r>
-        <w:t>The History of the Internet – Tim Berners-Lee: A brief history of major developments associated with the Internet from About.com.</w:t>
-      </w:r>
-    </w:p>
-    <w:p>
-      <w:pPr>
-        <w:pStyle w:val="ListParagraph"/>
-      </w:pPr>
-      <w:r>
-        <w:t xml:space="preserve">Hobbes’ Internet Timeline – the definitive </w:t>
-      </w:r>
-      <w:proofErr w:type="spellStart"/>
-      <w:r>
-        <w:t>ARPAnet</w:t>
-      </w:r>
-      <w:proofErr w:type="spellEnd"/>
-      <w:r>
-        <w:t xml:space="preserve"> &amp; Internet History: A very thorough timeline of the Internet, starting in 1957 and going up through 2004, with tons of statistics and source material included.</w:t>
-      </w:r>
-    </w:p>
-    <w:p>
-      <w:pPr>
-        <w:pStyle w:val="ListParagraph"/>
-      </w:pPr>
-      <w:r>
-        <w:t>Internet Timeline: A basic timeline of Internet history from FactMonster.com.</w:t>
-      </w:r>
-    </w:p>
-    <w:p>
-      <w:pPr>
-        <w:pStyle w:val="ListParagraph"/>
-      </w:pPr>
       <w:bookmarkStart w:id="0" w:name="_GoBack"/>
       <w:bookmarkEnd w:id="0"/>
     </w:p>
@@ -471,7 +250,7 @@
         </w:numPr>
       </w:pPr>
       <w:r>
-        <w:t>View the 5 – 10 popular websites of your choice from web archive URL and put your observation and assessment Web Archive : Link</w:t>
+        <w:t xml:space="preserve">View the 5 – 10 popular websites of your choice from web archive URL and put your observation and assessment </w:t>
       </w:r>
     </w:p>
     <w:p>
@@ -485,6 +264,578 @@
       <w:r>
         <w:t xml:space="preserve">List 5 website each on the 12 categories you learned </w:t>
       </w:r>
+      <w:r>
+        <w:t>and t</w:t>
+      </w:r>
+      <w:r>
+        <w:t>ry to view their look in different years web archives</w:t>
+      </w:r>
+    </w:p>
+    <w:p>
+      <w:pPr>
+        <w:pStyle w:val="ListParagraph"/>
+      </w:pPr>
+      <w:r>
+        <w:t xml:space="preserve">The 12 categories of websites include: </w:t>
+      </w:r>
+      <w:r>
+        <w:t>Portal, News, Informational, Marketing,  Educational, Entertainment, Advocacy, Blog, Wiki,  Social Network, Content Aggregator, Personal</w:t>
+      </w:r>
+    </w:p>
+    <w:p>
+      <w:pPr>
+        <w:pStyle w:val="ListParagraph"/>
+      </w:pPr>
+      <w:r>
+        <w:t>Portal Websites</w:t>
+      </w:r>
+    </w:p>
+    <w:p>
+      <w:pPr>
+        <w:pStyle w:val="ListParagraph"/>
+        <w:numPr>
+          <w:ilvl w:val="0"/>
+          <w:numId w:val="2"/>
+        </w:numPr>
+      </w:pPr>
+      <w:r>
+        <w:t>Santander Bank which is a retail banking p</w:t>
+      </w:r>
+      <w:r>
+        <w:t>ortal</w:t>
+      </w:r>
+      <w:r>
+        <w:t xml:space="preserve"> (</w:t>
+      </w:r>
+      <w:hyperlink r:id="rId5" w:history="1">
+        <w:r>
+          <w:rPr>
+            <w:rStyle w:val="Hyperlink"/>
+          </w:rPr>
+          <w:t>https://www.santanderbank.com/us/</w:t>
+        </w:r>
+      </w:hyperlink>
+      <w:r>
+        <w:t xml:space="preserve">) </w:t>
+      </w:r>
+      <w:r>
+        <w:t xml:space="preserve">that </w:t>
+      </w:r>
+      <w:r>
+        <w:t>include</w:t>
+      </w:r>
+      <w:r>
+        <w:t>s</w:t>
+      </w:r>
+      <w:r>
+        <w:t xml:space="preserve"> several retail and banking features to open new accounts and manage day to day banking operations.</w:t>
+      </w:r>
+    </w:p>
+    <w:p>
+      <w:pPr>
+        <w:pStyle w:val="ListParagraph"/>
+        <w:numPr>
+          <w:ilvl w:val="0"/>
+          <w:numId w:val="2"/>
+        </w:numPr>
+      </w:pPr>
+      <w:r>
+        <w:t>Addis Ababa University Institute of Technology is a student and faculty portal (</w:t>
+      </w:r>
+      <w:hyperlink r:id="rId6" w:history="1">
+        <w:r>
+          <w:rPr>
+            <w:rStyle w:val="Hyperlink"/>
+          </w:rPr>
+          <w:t>http://www.aait.edu.et/</w:t>
+        </w:r>
+      </w:hyperlink>
+      <w:r>
+        <w:t xml:space="preserve">) that aids the registrar office in processes of registration. It also offers </w:t>
+      </w:r>
+      <w:r>
+        <w:t>services to students as they can fill in cost sharing forms and view their grades online.</w:t>
+      </w:r>
+    </w:p>
+    <w:p>
+      <w:pPr>
+        <w:pStyle w:val="ListParagraph"/>
+        <w:numPr>
+          <w:ilvl w:val="0"/>
+          <w:numId w:val="2"/>
+        </w:numPr>
+      </w:pPr>
+      <w:r>
+        <w:t>London Borough of Camden</w:t>
+      </w:r>
+      <w:r>
+        <w:t xml:space="preserve"> is a local government portal (</w:t>
+      </w:r>
+      <w:hyperlink r:id="rId7" w:history="1">
+        <w:r>
+          <w:rPr>
+            <w:rStyle w:val="Hyperlink"/>
+          </w:rPr>
+          <w:t>http://www.camden.gov.uk/</w:t>
+        </w:r>
+      </w:hyperlink>
+      <w:r>
+        <w:t>) that provides a personalized online experience for citizens and local business with services ranging from social care to housing control.</w:t>
+      </w:r>
+    </w:p>
+    <w:p>
+      <w:pPr>
+        <w:pStyle w:val="ListParagraph"/>
+        <w:numPr>
+          <w:ilvl w:val="0"/>
+          <w:numId w:val="2"/>
+        </w:numPr>
+      </w:pPr>
+      <w:r>
+        <w:t>AutoZone is an employee portal (</w:t>
+      </w:r>
+      <w:hyperlink r:id="rId8" w:history="1">
+        <w:r>
+          <w:rPr>
+            <w:rStyle w:val="Hyperlink"/>
+          </w:rPr>
+          <w:t>http://www.autozone.com/</w:t>
+        </w:r>
+      </w:hyperlink>
+      <w:r>
+        <w:t xml:space="preserve">) </w:t>
+      </w:r>
+      <w:r>
+        <w:t>which helps store employees get information about their weekly tasks, benefits and training.</w:t>
+      </w:r>
+    </w:p>
+    <w:p>
+      <w:pPr>
+        <w:pStyle w:val="ListParagraph"/>
+        <w:numPr>
+          <w:ilvl w:val="0"/>
+          <w:numId w:val="2"/>
+        </w:numPr>
+      </w:pPr>
+      <w:r>
+        <w:t>Forest Hills Pediatrics is a patient p</w:t>
+      </w:r>
+      <w:r>
+        <w:t>ortal</w:t>
+      </w:r>
+      <w:r>
+        <w:t xml:space="preserve"> (</w:t>
+      </w:r>
+      <w:hyperlink r:id="rId9" w:history="1">
+        <w:r>
+          <w:rPr>
+            <w:rStyle w:val="Hyperlink"/>
+          </w:rPr>
+          <w:t>https://www.foresthillspediatrics.com/</w:t>
+        </w:r>
+      </w:hyperlink>
+      <w:r>
+        <w:t>) helps patients request for appointments and refills, print reco</w:t>
+      </w:r>
+      <w:r>
+        <w:t>rds, fill out surveys for check-ups and review growth charts.</w:t>
+      </w:r>
+    </w:p>
+    <w:p>
+      <w:pPr>
+        <w:ind w:firstLine="720"/>
+      </w:pPr>
+      <w:r>
+        <w:t>News Websites</w:t>
+      </w:r>
+    </w:p>
+    <w:p>
+      <w:pPr>
+        <w:ind w:left="1080"/>
+      </w:pPr>
+      <w:r>
+        <w:t>Based on the eBizMBA Rank which is continually updated according to the U.S. traffic rank from Quantcast here are the top 5 popular news websites of February 2020.</w:t>
+      </w:r>
+    </w:p>
+    <w:p>
+      <w:pPr>
+        <w:pStyle w:val="ListParagraph"/>
+        <w:numPr>
+          <w:ilvl w:val="0"/>
+          <w:numId w:val="3"/>
+        </w:numPr>
+      </w:pPr>
+      <w:r>
+        <w:t>Yahoo News (</w:t>
+      </w:r>
+      <w:hyperlink r:id="rId10" w:history="1">
+        <w:r>
+          <w:rPr>
+            <w:rStyle w:val="Hyperlink"/>
+          </w:rPr>
+          <w:t>http://news.yahoo.com/</w:t>
+        </w:r>
+      </w:hyperlink>
+      <w:r>
+        <w:t>)</w:t>
+      </w:r>
+    </w:p>
+    <w:p>
+      <w:pPr>
+        <w:pStyle w:val="ListParagraph"/>
+        <w:numPr>
+          <w:ilvl w:val="0"/>
+          <w:numId w:val="3"/>
+        </w:numPr>
+      </w:pPr>
+      <w:r>
+        <w:t>Google News (</w:t>
+      </w:r>
+      <w:hyperlink r:id="rId11" w:history="1">
+        <w:r>
+          <w:rPr>
+            <w:rStyle w:val="Hyperlink"/>
+          </w:rPr>
+          <w:t>http://news.google.com/</w:t>
+        </w:r>
+      </w:hyperlink>
+      <w:r>
+        <w:t>)</w:t>
+      </w:r>
+    </w:p>
+    <w:p>
+      <w:pPr>
+        <w:pStyle w:val="ListParagraph"/>
+        <w:numPr>
+          <w:ilvl w:val="0"/>
+          <w:numId w:val="3"/>
+        </w:numPr>
+      </w:pPr>
+      <w:r>
+        <w:t>Huffington Post (</w:t>
+      </w:r>
+      <w:hyperlink r:id="rId12" w:history="1">
+        <w:r>
+          <w:rPr>
+            <w:rStyle w:val="Hyperlink"/>
+          </w:rPr>
+          <w:t>http://www.huffingtonpost.com/</w:t>
+        </w:r>
+      </w:hyperlink>
+      <w:r>
+        <w:t>)</w:t>
+      </w:r>
+    </w:p>
+    <w:p>
+      <w:pPr>
+        <w:pStyle w:val="ListParagraph"/>
+        <w:numPr>
+          <w:ilvl w:val="0"/>
+          <w:numId w:val="3"/>
+        </w:numPr>
+      </w:pPr>
+      <w:r>
+        <w:t>CNN (</w:t>
+      </w:r>
+      <w:hyperlink r:id="rId13" w:history="1">
+        <w:r>
+          <w:rPr>
+            <w:rStyle w:val="Hyperlink"/>
+          </w:rPr>
+          <w:t>http://www.cnn.com/</w:t>
+        </w:r>
+      </w:hyperlink>
+      <w:r>
+        <w:t>)</w:t>
+      </w:r>
+    </w:p>
+    <w:p>
+      <w:pPr>
+        <w:pStyle w:val="ListParagraph"/>
+        <w:numPr>
+          <w:ilvl w:val="0"/>
+          <w:numId w:val="3"/>
+        </w:numPr>
+      </w:pPr>
+      <w:r>
+        <w:t>New York Times (</w:t>
+      </w:r>
+      <w:hyperlink r:id="rId14" w:history="1">
+        <w:r>
+          <w:rPr>
+            <w:rStyle w:val="Hyperlink"/>
+          </w:rPr>
+          <w:t>http://www.nytimes.com/</w:t>
+        </w:r>
+      </w:hyperlink>
+      <w:r>
+        <w:t>)</w:t>
+      </w:r>
+    </w:p>
+    <w:p>
+      <w:pPr>
+        <w:ind w:left="720"/>
+      </w:pPr>
+      <w:r>
+        <w:t>Informational Websites</w:t>
+      </w:r>
+    </w:p>
+    <w:p>
+      <w:pPr>
+        <w:pStyle w:val="ListParagraph"/>
+        <w:numPr>
+          <w:ilvl w:val="0"/>
+          <w:numId w:val="4"/>
+        </w:numPr>
+      </w:pPr>
+      <w:r>
+        <w:t>Trip Advisor (</w:t>
+      </w:r>
+      <w:hyperlink r:id="rId15" w:history="1">
+        <w:r>
+          <w:rPr>
+            <w:rStyle w:val="Hyperlink"/>
+          </w:rPr>
+          <w:t>https://www.tripadvisor.com/</w:t>
+        </w:r>
+      </w:hyperlink>
+      <w:r>
+        <w:t>) is a city guide search that helps to find best city restaurants and things to do while travelers are on the road.</w:t>
+      </w:r>
+    </w:p>
+    <w:p>
+      <w:pPr>
+        <w:pStyle w:val="ListParagraph"/>
+        <w:numPr>
+          <w:ilvl w:val="0"/>
+          <w:numId w:val="4"/>
+        </w:numPr>
+      </w:pPr>
+      <w:r>
+        <w:t>HowStuffWorks (</w:t>
+      </w:r>
+      <w:hyperlink r:id="rId16" w:history="1">
+        <w:r>
+          <w:rPr>
+            <w:rStyle w:val="Hyperlink"/>
+          </w:rPr>
+          <w:t>https://www.imdb.com/</w:t>
+        </w:r>
+      </w:hyperlink>
+      <w:r>
+        <w:t xml:space="preserve">) great encyclopedia in how things really work with detailed content and </w:t>
+      </w:r>
+      <w:r>
+        <w:t>well-designed</w:t>
+      </w:r>
+      <w:r>
+        <w:t xml:space="preserve"> illustrations to help readers understand easily.</w:t>
+      </w:r>
+    </w:p>
+    <w:p>
+      <w:pPr>
+        <w:pStyle w:val="ListParagraph"/>
+        <w:numPr>
+          <w:ilvl w:val="0"/>
+          <w:numId w:val="4"/>
+        </w:numPr>
+      </w:pPr>
+      <w:r>
+        <w:lastRenderedPageBreak/>
+        <w:t>IMDb (</w:t>
+      </w:r>
+      <w:hyperlink r:id="rId17" w:history="1">
+        <w:r>
+          <w:rPr>
+            <w:rStyle w:val="Hyperlink"/>
+          </w:rPr>
+          <w:t>https://www.imdb.com/</w:t>
+        </w:r>
+      </w:hyperlink>
+      <w:r>
+        <w:t>) has information about movies and people in the entertainment industry.</w:t>
+      </w:r>
+    </w:p>
+    <w:p>
+      <w:pPr>
+        <w:pStyle w:val="ListParagraph"/>
+        <w:numPr>
+          <w:ilvl w:val="0"/>
+          <w:numId w:val="4"/>
+        </w:numPr>
+      </w:pPr>
+      <w:r>
+        <w:t>Encyclopedia Britannica (</w:t>
+      </w:r>
+      <w:hyperlink r:id="rId18" w:history="1">
+        <w:r>
+          <w:rPr>
+            <w:rStyle w:val="Hyperlink"/>
+          </w:rPr>
+          <w:t>https://www.britannica.com/</w:t>
+        </w:r>
+      </w:hyperlink>
+      <w:r>
+        <w:t xml:space="preserve">) </w:t>
+      </w:r>
+      <w:r>
+        <w:t>online encyclopedia service.</w:t>
+      </w:r>
+    </w:p>
+    <w:p>
+      <w:pPr>
+        <w:pStyle w:val="ListParagraph"/>
+        <w:numPr>
+          <w:ilvl w:val="0"/>
+          <w:numId w:val="4"/>
+        </w:numPr>
+      </w:pPr>
+      <w:r>
+        <w:t>WebMD (</w:t>
+      </w:r>
+      <w:hyperlink r:id="rId19" w:history="1">
+        <w:r>
+          <w:rPr>
+            <w:rStyle w:val="Hyperlink"/>
+          </w:rPr>
+          <w:t>https://www.webmd.com/</w:t>
+        </w:r>
+      </w:hyperlink>
+      <w:r>
+        <w:t>) has information on health conditions, symptoms, medicine and procedures.</w:t>
+      </w:r>
+    </w:p>
+    <w:p>
+      <w:pPr>
+        <w:ind w:left="720"/>
+      </w:pPr>
+      <w:r>
+        <w:t>Marketing Websites</w:t>
+      </w:r>
+    </w:p>
+    <w:p>
+      <w:pPr>
+        <w:pStyle w:val="ListParagraph"/>
+        <w:numPr>
+          <w:ilvl w:val="0"/>
+          <w:numId w:val="5"/>
+        </w:numPr>
+      </w:pPr>
+      <w:r>
+        <w:t>Urban Decay All Access (</w:t>
+      </w:r>
+      <w:hyperlink r:id="rId20" w:history="1">
+        <w:r>
+          <w:rPr>
+            <w:rStyle w:val="Hyperlink"/>
+          </w:rPr>
+          <w:t>https://www.urbandecay.com/ud-all-access</w:t>
+        </w:r>
+      </w:hyperlink>
+      <w:r>
+        <w:t>) content hub that gives makeup devotees makeup tips and advice.</w:t>
+      </w:r>
+    </w:p>
+    <w:p>
+      <w:pPr>
+        <w:pStyle w:val="ListParagraph"/>
+        <w:numPr>
+          <w:ilvl w:val="0"/>
+          <w:numId w:val="5"/>
+        </w:numPr>
+      </w:pPr>
+      <w:r>
+        <w:t>American Express Open Forum (</w:t>
+      </w:r>
+      <w:hyperlink r:id="rId21" w:history="1">
+        <w:r>
+          <w:rPr>
+            <w:rStyle w:val="Hyperlink"/>
+          </w:rPr>
+          <w:t>https://www.americanexpress.com/us/small-business/openforum/explore/</w:t>
+        </w:r>
+      </w:hyperlink>
+      <w:r>
+        <w:t>) content hub of articles and podcasts targeting small business owners.</w:t>
+      </w:r>
+    </w:p>
+    <w:p>
+      <w:pPr>
+        <w:pStyle w:val="ListParagraph"/>
+        <w:numPr>
+          <w:ilvl w:val="0"/>
+          <w:numId w:val="5"/>
+        </w:numPr>
+      </w:pPr>
+      <w:r>
+        <w:t>Grow From Acorns (</w:t>
+      </w:r>
+      <w:hyperlink r:id="rId22" w:history="1">
+        <w:r>
+          <w:rPr>
+            <w:rStyle w:val="Hyperlink"/>
+          </w:rPr>
+          <w:t>https://grow.acorns.com/</w:t>
+        </w:r>
+      </w:hyperlink>
+      <w:r>
+        <w:t>) an online magazine that helps he millennial section of the population to start investing</w:t>
+      </w:r>
+      <w:r>
+        <w:t xml:space="preserve"> </w:t>
+      </w:r>
+    </w:p>
+    <w:p>
+      <w:pPr>
+        <w:pStyle w:val="ListParagraph"/>
+        <w:numPr>
+          <w:ilvl w:val="0"/>
+          <w:numId w:val="5"/>
+        </w:numPr>
+      </w:pPr>
+      <w:r>
+        <w:t>P&amp;G Everyday (</w:t>
+      </w:r>
+      <w:hyperlink r:id="rId23" w:history="1">
+        <w:r>
+          <w:rPr>
+            <w:rStyle w:val="Hyperlink"/>
+          </w:rPr>
+          <w:t>https://www.pgeveryday.com/</w:t>
+        </w:r>
+      </w:hyperlink>
+      <w:r>
+        <w:t>) produces products in many categories from home to personal care and from adults to chi</w:t>
+      </w:r>
+      <w:r>
+        <w:t>l</w:t>
+      </w:r>
+      <w:r>
+        <w:t>dren.</w:t>
+      </w:r>
+    </w:p>
+    <w:p>
+      <w:pPr>
+        <w:pStyle w:val="ListParagraph"/>
+        <w:numPr>
+          <w:ilvl w:val="0"/>
+          <w:numId w:val="5"/>
+        </w:numPr>
+      </w:pPr>
+      <w:r>
+        <w:t>Casper Mattress (</w:t>
+      </w:r>
+      <w:hyperlink r:id="rId24" w:history="1">
+        <w:r>
+          <w:rPr>
+            <w:rStyle w:val="Hyperlink"/>
+          </w:rPr>
+          <w:t>http://blog.casper.com/</w:t>
+        </w:r>
+      </w:hyperlink>
+      <w:r>
+        <w:t>) entirely based online, the brand only sells its mattresses through the website.</w:t>
+      </w:r>
     </w:p>
     <w:p>
       <w:pPr>
@@ -495,18 +846,6 @@
         </w:numPr>
       </w:pPr>
       <w:r>
-        <w:t>Try to view their look in different years web archives</w:t>
-      </w:r>
-    </w:p>
-    <w:p>
-      <w:pPr>
-        <w:pStyle w:val="ListParagraph"/>
-        <w:numPr>
-          <w:ilvl w:val="0"/>
-          <w:numId w:val="1"/>
-        </w:numPr>
-      </w:pPr>
-      <w:r>
         <w:t>What are the guidelines for evaluating the value of a Web site? Try to evaluate 2-5 websites based on the guideline and put your judgment</w:t>
       </w:r>
     </w:p>
@@ -516,7 +855,7 @@
       </w:r>
     </w:p>
     <w:p>
-      <w:hyperlink r:id="rId5" w:history="1">
+      <w:hyperlink r:id="rId25" w:history="1">
         <w:r>
           <w:rPr>
             <w:rStyle w:val="Hyperlink"/>
@@ -526,7 +865,7 @@
       </w:hyperlink>
     </w:p>
     <w:p>
-      <w:hyperlink r:id="rId6" w:history="1">
+      <w:hyperlink r:id="rId26" w:history="1">
         <w:r>
           <w:rPr>
             <w:rStyle w:val="Hyperlink"/>
@@ -536,7 +875,12 @@
       </w:hyperlink>
     </w:p>
     <w:p>
-      <w:hyperlink r:id="rId7" w:history="1">
+      <w:pPr>
+        <w:rPr>
+          <w:rStyle w:val="Hyperlink"/>
+        </w:rPr>
+      </w:pPr>
+      <w:hyperlink r:id="rId27" w:history="1">
         <w:r>
           <w:rPr>
             <w:rStyle w:val="Hyperlink"/>
@@ -545,6 +889,47 @@
         </w:r>
       </w:hyperlink>
     </w:p>
+    <w:p>
+      <w:hyperlink r:id="rId28" w:history="1">
+        <w:r>
+          <w:rPr>
+            <w:rStyle w:val="Hyperlink"/>
+          </w:rPr>
+          <w:t>https://liferay.dev/blogs/-/blogs/15-awesome-web-portal-examples</w:t>
+        </w:r>
+      </w:hyperlink>
+    </w:p>
+    <w:p>
+      <w:hyperlink r:id="rId29" w:history="1">
+        <w:r>
+          <w:rPr>
+            <w:rStyle w:val="Hyperlink"/>
+          </w:rPr>
+          <w:t>http://www.ebizmba.com/articles/news-websites</w:t>
+        </w:r>
+      </w:hyperlink>
+    </w:p>
+    <w:p>
+      <w:hyperlink r:id="rId30" w:history="1">
+        <w:r>
+          <w:rPr>
+            <w:rStyle w:val="Hyperlink"/>
+          </w:rPr>
+          <w:t>https://topyaps.com/best-13-informative-websites/</w:t>
+        </w:r>
+      </w:hyperlink>
+    </w:p>
+    <w:p>
+      <w:hyperlink r:id="rId31" w:history="1">
+        <w:r>
+          <w:rPr>
+            <w:rStyle w:val="Hyperlink"/>
+          </w:rPr>
+          <w:t>https://izea.com/2018/02/21/content-marketing-website-examples/</w:t>
+        </w:r>
+      </w:hyperlink>
+    </w:p>
+    <w:p/>
     <w:p/>
     <w:sectPr>
       <w:pgSz w:w="12240" w:h="15840"/>
@@ -559,6 +944,345 @@
 <file path=word/numbering.xml><?xml version="1.0" encoding="utf-8"?>
 <w:numbering xmlns:wpc="http://schemas.microsoft.com/office/word/2010/wordprocessingCanvas" xmlns:mc="http://schemas.openxmlformats.org/markup-compatibility/2006" xmlns:o="urn:schemas-microsoft-com:office:office" xmlns:r="http://schemas.openxmlformats.org/officeDocument/2006/relationships" xmlns:m="http://schemas.openxmlformats.org/officeDocument/2006/math" xmlns:v="urn:schemas-microsoft-com:vml" xmlns:wp14="http://schemas.microsoft.com/office/word/2010/wordprocessingDrawing" xmlns:wp="http://schemas.openxmlformats.org/drawingml/2006/wordprocessingDrawing" xmlns:w10="urn:schemas-microsoft-com:office:word" xmlns:w="http://schemas.openxmlformats.org/wordprocessingml/2006/main" xmlns:w14="http://schemas.microsoft.com/office/word/2010/wordml" xmlns:w15="http://schemas.microsoft.com/office/word/2012/wordml" xmlns:wpg="http://schemas.microsoft.com/office/word/2010/wordprocessingGroup" xmlns:wpi="http://schemas.microsoft.com/office/word/2010/wordprocessingInk" xmlns:wne="http://schemas.microsoft.com/office/word/2006/wordml" xmlns:wps="http://schemas.microsoft.com/office/word/2010/wordprocessingShape" mc:Ignorable="w14 w15 wp14">
   <w:abstractNum w:abstractNumId="0">
+    <w:nsid w:val="12FF78C5"/>
+    <w:multiLevelType w:val="hybridMultilevel"/>
+    <w:tmpl w:val="D9C891BE"/>
+    <w:lvl w:ilvl="0" w:tplc="04090001">
+      <w:start w:val="1"/>
+      <w:numFmt w:val="bullet"/>
+      <w:lvlText w:val=""/>
+      <w:lvlJc w:val="left"/>
+      <w:pPr>
+        <w:ind w:left="1800" w:hanging="360"/>
+      </w:pPr>
+      <w:rPr>
+        <w:rFonts w:ascii="Symbol" w:hAnsi="Symbol" w:hint="default"/>
+      </w:rPr>
+    </w:lvl>
+    <w:lvl w:ilvl="1" w:tplc="04090003" w:tentative="1">
+      <w:start w:val="1"/>
+      <w:numFmt w:val="bullet"/>
+      <w:lvlText w:val="o"/>
+      <w:lvlJc w:val="left"/>
+      <w:pPr>
+        <w:ind w:left="2520" w:hanging="360"/>
+      </w:pPr>
+      <w:rPr>
+        <w:rFonts w:ascii="Courier New" w:hAnsi="Courier New" w:cs="Courier New" w:hint="default"/>
+      </w:rPr>
+    </w:lvl>
+    <w:lvl w:ilvl="2" w:tplc="04090005" w:tentative="1">
+      <w:start w:val="1"/>
+      <w:numFmt w:val="bullet"/>
+      <w:lvlText w:val=""/>
+      <w:lvlJc w:val="left"/>
+      <w:pPr>
+        <w:ind w:left="3240" w:hanging="360"/>
+      </w:pPr>
+      <w:rPr>
+        <w:rFonts w:ascii="Wingdings" w:hAnsi="Wingdings" w:hint="default"/>
+      </w:rPr>
+    </w:lvl>
+    <w:lvl w:ilvl="3" w:tplc="04090001" w:tentative="1">
+      <w:start w:val="1"/>
+      <w:numFmt w:val="bullet"/>
+      <w:lvlText w:val=""/>
+      <w:lvlJc w:val="left"/>
+      <w:pPr>
+        <w:ind w:left="3960" w:hanging="360"/>
+      </w:pPr>
+      <w:rPr>
+        <w:rFonts w:ascii="Symbol" w:hAnsi="Symbol" w:hint="default"/>
+      </w:rPr>
+    </w:lvl>
+    <w:lvl w:ilvl="4" w:tplc="04090003" w:tentative="1">
+      <w:start w:val="1"/>
+      <w:numFmt w:val="bullet"/>
+      <w:lvlText w:val="o"/>
+      <w:lvlJc w:val="left"/>
+      <w:pPr>
+        <w:ind w:left="4680" w:hanging="360"/>
+      </w:pPr>
+      <w:rPr>
+        <w:rFonts w:ascii="Courier New" w:hAnsi="Courier New" w:cs="Courier New" w:hint="default"/>
+      </w:rPr>
+    </w:lvl>
+    <w:lvl w:ilvl="5" w:tplc="04090005" w:tentative="1">
+      <w:start w:val="1"/>
+      <w:numFmt w:val="bullet"/>
+      <w:lvlText w:val=""/>
+      <w:lvlJc w:val="left"/>
+      <w:pPr>
+        <w:ind w:left="5400" w:hanging="360"/>
+      </w:pPr>
+      <w:rPr>
+        <w:rFonts w:ascii="Wingdings" w:hAnsi="Wingdings" w:hint="default"/>
+      </w:rPr>
+    </w:lvl>
+    <w:lvl w:ilvl="6" w:tplc="04090001" w:tentative="1">
+      <w:start w:val="1"/>
+      <w:numFmt w:val="bullet"/>
+      <w:lvlText w:val=""/>
+      <w:lvlJc w:val="left"/>
+      <w:pPr>
+        <w:ind w:left="6120" w:hanging="360"/>
+      </w:pPr>
+      <w:rPr>
+        <w:rFonts w:ascii="Symbol" w:hAnsi="Symbol" w:hint="default"/>
+      </w:rPr>
+    </w:lvl>
+    <w:lvl w:ilvl="7" w:tplc="04090003" w:tentative="1">
+      <w:start w:val="1"/>
+      <w:numFmt w:val="bullet"/>
+      <w:lvlText w:val="o"/>
+      <w:lvlJc w:val="left"/>
+      <w:pPr>
+        <w:ind w:left="6840" w:hanging="360"/>
+      </w:pPr>
+      <w:rPr>
+        <w:rFonts w:ascii="Courier New" w:hAnsi="Courier New" w:cs="Courier New" w:hint="default"/>
+      </w:rPr>
+    </w:lvl>
+    <w:lvl w:ilvl="8" w:tplc="04090005" w:tentative="1">
+      <w:start w:val="1"/>
+      <w:numFmt w:val="bullet"/>
+      <w:lvlText w:val=""/>
+      <w:lvlJc w:val="left"/>
+      <w:pPr>
+        <w:ind w:left="7560" w:hanging="360"/>
+      </w:pPr>
+      <w:rPr>
+        <w:rFonts w:ascii="Wingdings" w:hAnsi="Wingdings" w:hint="default"/>
+      </w:rPr>
+    </w:lvl>
+  </w:abstractNum>
+  <w:abstractNum w:abstractNumId="1">
+    <w:nsid w:val="1BFF408C"/>
+    <w:multiLevelType w:val="hybridMultilevel"/>
+    <w:tmpl w:val="040EEC3C"/>
+    <w:lvl w:ilvl="0" w:tplc="04090001">
+      <w:start w:val="1"/>
+      <w:numFmt w:val="bullet"/>
+      <w:lvlText w:val=""/>
+      <w:lvlJc w:val="left"/>
+      <w:pPr>
+        <w:ind w:left="1440" w:hanging="360"/>
+      </w:pPr>
+      <w:rPr>
+        <w:rFonts w:ascii="Symbol" w:hAnsi="Symbol" w:hint="default"/>
+      </w:rPr>
+    </w:lvl>
+    <w:lvl w:ilvl="1" w:tplc="04090003" w:tentative="1">
+      <w:start w:val="1"/>
+      <w:numFmt w:val="bullet"/>
+      <w:lvlText w:val="o"/>
+      <w:lvlJc w:val="left"/>
+      <w:pPr>
+        <w:ind w:left="2160" w:hanging="360"/>
+      </w:pPr>
+      <w:rPr>
+        <w:rFonts w:ascii="Courier New" w:hAnsi="Courier New" w:cs="Courier New" w:hint="default"/>
+      </w:rPr>
+    </w:lvl>
+    <w:lvl w:ilvl="2" w:tplc="04090005" w:tentative="1">
+      <w:start w:val="1"/>
+      <w:numFmt w:val="bullet"/>
+      <w:lvlText w:val=""/>
+      <w:lvlJc w:val="left"/>
+      <w:pPr>
+        <w:ind w:left="2880" w:hanging="360"/>
+      </w:pPr>
+      <w:rPr>
+        <w:rFonts w:ascii="Wingdings" w:hAnsi="Wingdings" w:hint="default"/>
+      </w:rPr>
+    </w:lvl>
+    <w:lvl w:ilvl="3" w:tplc="04090001" w:tentative="1">
+      <w:start w:val="1"/>
+      <w:numFmt w:val="bullet"/>
+      <w:lvlText w:val=""/>
+      <w:lvlJc w:val="left"/>
+      <w:pPr>
+        <w:ind w:left="3600" w:hanging="360"/>
+      </w:pPr>
+      <w:rPr>
+        <w:rFonts w:ascii="Symbol" w:hAnsi="Symbol" w:hint="default"/>
+      </w:rPr>
+    </w:lvl>
+    <w:lvl w:ilvl="4" w:tplc="04090003" w:tentative="1">
+      <w:start w:val="1"/>
+      <w:numFmt w:val="bullet"/>
+      <w:lvlText w:val="o"/>
+      <w:lvlJc w:val="left"/>
+      <w:pPr>
+        <w:ind w:left="4320" w:hanging="360"/>
+      </w:pPr>
+      <w:rPr>
+        <w:rFonts w:ascii="Courier New" w:hAnsi="Courier New" w:cs="Courier New" w:hint="default"/>
+      </w:rPr>
+    </w:lvl>
+    <w:lvl w:ilvl="5" w:tplc="04090005" w:tentative="1">
+      <w:start w:val="1"/>
+      <w:numFmt w:val="bullet"/>
+      <w:lvlText w:val=""/>
+      <w:lvlJc w:val="left"/>
+      <w:pPr>
+        <w:ind w:left="5040" w:hanging="360"/>
+      </w:pPr>
+      <w:rPr>
+        <w:rFonts w:ascii="Wingdings" w:hAnsi="Wingdings" w:hint="default"/>
+      </w:rPr>
+    </w:lvl>
+    <w:lvl w:ilvl="6" w:tplc="04090001" w:tentative="1">
+      <w:start w:val="1"/>
+      <w:numFmt w:val="bullet"/>
+      <w:lvlText w:val=""/>
+      <w:lvlJc w:val="left"/>
+      <w:pPr>
+        <w:ind w:left="5760" w:hanging="360"/>
+      </w:pPr>
+      <w:rPr>
+        <w:rFonts w:ascii="Symbol" w:hAnsi="Symbol" w:hint="default"/>
+      </w:rPr>
+    </w:lvl>
+    <w:lvl w:ilvl="7" w:tplc="04090003" w:tentative="1">
+      <w:start w:val="1"/>
+      <w:numFmt w:val="bullet"/>
+      <w:lvlText w:val="o"/>
+      <w:lvlJc w:val="left"/>
+      <w:pPr>
+        <w:ind w:left="6480" w:hanging="360"/>
+      </w:pPr>
+      <w:rPr>
+        <w:rFonts w:ascii="Courier New" w:hAnsi="Courier New" w:cs="Courier New" w:hint="default"/>
+      </w:rPr>
+    </w:lvl>
+    <w:lvl w:ilvl="8" w:tplc="04090005" w:tentative="1">
+      <w:start w:val="1"/>
+      <w:numFmt w:val="bullet"/>
+      <w:lvlText w:val=""/>
+      <w:lvlJc w:val="left"/>
+      <w:pPr>
+        <w:ind w:left="7200" w:hanging="360"/>
+      </w:pPr>
+      <w:rPr>
+        <w:rFonts w:ascii="Wingdings" w:hAnsi="Wingdings" w:hint="default"/>
+      </w:rPr>
+    </w:lvl>
+  </w:abstractNum>
+  <w:abstractNum w:abstractNumId="2">
+    <w:nsid w:val="1F0D7AD1"/>
+    <w:multiLevelType w:val="hybridMultilevel"/>
+    <w:tmpl w:val="DB74AD40"/>
+    <w:lvl w:ilvl="0" w:tplc="04090001">
+      <w:start w:val="1"/>
+      <w:numFmt w:val="bullet"/>
+      <w:lvlText w:val=""/>
+      <w:lvlJc w:val="left"/>
+      <w:pPr>
+        <w:ind w:left="1440" w:hanging="360"/>
+      </w:pPr>
+      <w:rPr>
+        <w:rFonts w:ascii="Symbol" w:hAnsi="Symbol" w:hint="default"/>
+      </w:rPr>
+    </w:lvl>
+    <w:lvl w:ilvl="1" w:tplc="04090003" w:tentative="1">
+      <w:start w:val="1"/>
+      <w:numFmt w:val="bullet"/>
+      <w:lvlText w:val="o"/>
+      <w:lvlJc w:val="left"/>
+      <w:pPr>
+        <w:ind w:left="2160" w:hanging="360"/>
+      </w:pPr>
+      <w:rPr>
+        <w:rFonts w:ascii="Courier New" w:hAnsi="Courier New" w:cs="Courier New" w:hint="default"/>
+      </w:rPr>
+    </w:lvl>
+    <w:lvl w:ilvl="2" w:tplc="04090005" w:tentative="1">
+      <w:start w:val="1"/>
+      <w:numFmt w:val="bullet"/>
+      <w:lvlText w:val=""/>
+      <w:lvlJc w:val="left"/>
+      <w:pPr>
+        <w:ind w:left="2880" w:hanging="360"/>
+      </w:pPr>
+      <w:rPr>
+        <w:rFonts w:ascii="Wingdings" w:hAnsi="Wingdings" w:hint="default"/>
+      </w:rPr>
+    </w:lvl>
+    <w:lvl w:ilvl="3" w:tplc="04090001" w:tentative="1">
+      <w:start w:val="1"/>
+      <w:numFmt w:val="bullet"/>
+      <w:lvlText w:val=""/>
+      <w:lvlJc w:val="left"/>
+      <w:pPr>
+        <w:ind w:left="3600" w:hanging="360"/>
+      </w:pPr>
+      <w:rPr>
+        <w:rFonts w:ascii="Symbol" w:hAnsi="Symbol" w:hint="default"/>
+      </w:rPr>
+    </w:lvl>
+    <w:lvl w:ilvl="4" w:tplc="04090003" w:tentative="1">
+      <w:start w:val="1"/>
+      <w:numFmt w:val="bullet"/>
+      <w:lvlText w:val="o"/>
+      <w:lvlJc w:val="left"/>
+      <w:pPr>
+        <w:ind w:left="4320" w:hanging="360"/>
+      </w:pPr>
+      <w:rPr>
+        <w:rFonts w:ascii="Courier New" w:hAnsi="Courier New" w:cs="Courier New" w:hint="default"/>
+      </w:rPr>
+    </w:lvl>
+    <w:lvl w:ilvl="5" w:tplc="04090005" w:tentative="1">
+      <w:start w:val="1"/>
+      <w:numFmt w:val="bullet"/>
+      <w:lvlText w:val=""/>
+      <w:lvlJc w:val="left"/>
+      <w:pPr>
+        <w:ind w:left="5040" w:hanging="360"/>
+      </w:pPr>
+      <w:rPr>
+        <w:rFonts w:ascii="Wingdings" w:hAnsi="Wingdings" w:hint="default"/>
+      </w:rPr>
+    </w:lvl>
+    <w:lvl w:ilvl="6" w:tplc="04090001" w:tentative="1">
+      <w:start w:val="1"/>
+      <w:numFmt w:val="bullet"/>
+      <w:lvlText w:val=""/>
+      <w:lvlJc w:val="left"/>
+      <w:pPr>
+        <w:ind w:left="5760" w:hanging="360"/>
+      </w:pPr>
+      <w:rPr>
+        <w:rFonts w:ascii="Symbol" w:hAnsi="Symbol" w:hint="default"/>
+      </w:rPr>
+    </w:lvl>
+    <w:lvl w:ilvl="7" w:tplc="04090003" w:tentative="1">
+      <w:start w:val="1"/>
+      <w:numFmt w:val="bullet"/>
+      <w:lvlText w:val="o"/>
+      <w:lvlJc w:val="left"/>
+      <w:pPr>
+        <w:ind w:left="6480" w:hanging="360"/>
+      </w:pPr>
+      <w:rPr>
+        <w:rFonts w:ascii="Courier New" w:hAnsi="Courier New" w:cs="Courier New" w:hint="default"/>
+      </w:rPr>
+    </w:lvl>
+    <w:lvl w:ilvl="8" w:tplc="04090005" w:tentative="1">
+      <w:start w:val="1"/>
+      <w:numFmt w:val="bullet"/>
+      <w:lvlText w:val=""/>
+      <w:lvlJc w:val="left"/>
+      <w:pPr>
+        <w:ind w:left="7200" w:hanging="360"/>
+      </w:pPr>
+      <w:rPr>
+        <w:rFonts w:ascii="Wingdings" w:hAnsi="Wingdings" w:hint="default"/>
+      </w:rPr>
+    </w:lvl>
+  </w:abstractNum>
+  <w:abstractNum w:abstractNumId="3">
     <w:nsid w:val="47DF0B01"/>
     <w:multiLevelType w:val="hybridMultilevel"/>
     <w:tmpl w:val="C388D224"/>
@@ -644,8 +1368,133 @@
       </w:pPr>
     </w:lvl>
   </w:abstractNum>
+  <w:abstractNum w:abstractNumId="4">
+    <w:nsid w:val="764F14E4"/>
+    <w:multiLevelType w:val="hybridMultilevel"/>
+    <w:tmpl w:val="445CF8C4"/>
+    <w:lvl w:ilvl="0" w:tplc="04090001">
+      <w:start w:val="1"/>
+      <w:numFmt w:val="bullet"/>
+      <w:lvlText w:val=""/>
+      <w:lvlJc w:val="left"/>
+      <w:pPr>
+        <w:ind w:left="1440" w:hanging="360"/>
+      </w:pPr>
+      <w:rPr>
+        <w:rFonts w:ascii="Symbol" w:hAnsi="Symbol" w:hint="default"/>
+      </w:rPr>
+    </w:lvl>
+    <w:lvl w:ilvl="1" w:tplc="04090003" w:tentative="1">
+      <w:start w:val="1"/>
+      <w:numFmt w:val="bullet"/>
+      <w:lvlText w:val="o"/>
+      <w:lvlJc w:val="left"/>
+      <w:pPr>
+        <w:ind w:left="2160" w:hanging="360"/>
+      </w:pPr>
+      <w:rPr>
+        <w:rFonts w:ascii="Courier New" w:hAnsi="Courier New" w:cs="Courier New" w:hint="default"/>
+      </w:rPr>
+    </w:lvl>
+    <w:lvl w:ilvl="2" w:tplc="04090005" w:tentative="1">
+      <w:start w:val="1"/>
+      <w:numFmt w:val="bullet"/>
+      <w:lvlText w:val=""/>
+      <w:lvlJc w:val="left"/>
+      <w:pPr>
+        <w:ind w:left="2880" w:hanging="360"/>
+      </w:pPr>
+      <w:rPr>
+        <w:rFonts w:ascii="Wingdings" w:hAnsi="Wingdings" w:hint="default"/>
+      </w:rPr>
+    </w:lvl>
+    <w:lvl w:ilvl="3" w:tplc="04090001" w:tentative="1">
+      <w:start w:val="1"/>
+      <w:numFmt w:val="bullet"/>
+      <w:lvlText w:val=""/>
+      <w:lvlJc w:val="left"/>
+      <w:pPr>
+        <w:ind w:left="3600" w:hanging="360"/>
+      </w:pPr>
+      <w:rPr>
+        <w:rFonts w:ascii="Symbol" w:hAnsi="Symbol" w:hint="default"/>
+      </w:rPr>
+    </w:lvl>
+    <w:lvl w:ilvl="4" w:tplc="04090003" w:tentative="1">
+      <w:start w:val="1"/>
+      <w:numFmt w:val="bullet"/>
+      <w:lvlText w:val="o"/>
+      <w:lvlJc w:val="left"/>
+      <w:pPr>
+        <w:ind w:left="4320" w:hanging="360"/>
+      </w:pPr>
+      <w:rPr>
+        <w:rFonts w:ascii="Courier New" w:hAnsi="Courier New" w:cs="Courier New" w:hint="default"/>
+      </w:rPr>
+    </w:lvl>
+    <w:lvl w:ilvl="5" w:tplc="04090005" w:tentative="1">
+      <w:start w:val="1"/>
+      <w:numFmt w:val="bullet"/>
+      <w:lvlText w:val=""/>
+      <w:lvlJc w:val="left"/>
+      <w:pPr>
+        <w:ind w:left="5040" w:hanging="360"/>
+      </w:pPr>
+      <w:rPr>
+        <w:rFonts w:ascii="Wingdings" w:hAnsi="Wingdings" w:hint="default"/>
+      </w:rPr>
+    </w:lvl>
+    <w:lvl w:ilvl="6" w:tplc="04090001" w:tentative="1">
+      <w:start w:val="1"/>
+      <w:numFmt w:val="bullet"/>
+      <w:lvlText w:val=""/>
+      <w:lvlJc w:val="left"/>
+      <w:pPr>
+        <w:ind w:left="5760" w:hanging="360"/>
+      </w:pPr>
+      <w:rPr>
+        <w:rFonts w:ascii="Symbol" w:hAnsi="Symbol" w:hint="default"/>
+      </w:rPr>
+    </w:lvl>
+    <w:lvl w:ilvl="7" w:tplc="04090003" w:tentative="1">
+      <w:start w:val="1"/>
+      <w:numFmt w:val="bullet"/>
+      <w:lvlText w:val="o"/>
+      <w:lvlJc w:val="left"/>
+      <w:pPr>
+        <w:ind w:left="6480" w:hanging="360"/>
+      </w:pPr>
+      <w:rPr>
+        <w:rFonts w:ascii="Courier New" w:hAnsi="Courier New" w:cs="Courier New" w:hint="default"/>
+      </w:rPr>
+    </w:lvl>
+    <w:lvl w:ilvl="8" w:tplc="04090005" w:tentative="1">
+      <w:start w:val="1"/>
+      <w:numFmt w:val="bullet"/>
+      <w:lvlText w:val=""/>
+      <w:lvlJc w:val="left"/>
+      <w:pPr>
+        <w:ind w:left="7200" w:hanging="360"/>
+      </w:pPr>
+      <w:rPr>
+        <w:rFonts w:ascii="Wingdings" w:hAnsi="Wingdings" w:hint="default"/>
+      </w:rPr>
+    </w:lvl>
+  </w:abstractNum>
   <w:num w:numId="1">
+    <w:abstractNumId w:val="3"/>
+  </w:num>
+  <w:num w:numId="2">
+    <w:abstractNumId w:val="4"/>
+  </w:num>
+  <w:num w:numId="3">
     <w:abstractNumId w:val="0"/>
+  </w:num>
+  <w:num w:numId="4">
+    <w:abstractNumId w:val="2"/>
+  </w:num>
+  <w:num w:numId="5">
+    <w:abstractNumId w:val="1"/>
   </w:num>
 </w:numbering>
 </file>
@@ -1086,7 +1935,6 @@
     <w:name w:val="Hyperlink"/>
     <w:basedOn w:val="DefaultParagraphFont"/>
     <w:uiPriority w:val="99"/>
-    <w:semiHidden/>
     <w:unhideWhenUsed/>
     <w:rsid w:val="003528F3"/>
     <w:rPr>
@@ -1102,10 +1950,10 @@
   <a:themeElements>
     <a:clrScheme name="Office">
       <a:dk1>
-        <a:sysClr val="windowText" lastClr="FFFFFF"/>
+        <a:sysClr val="windowText" lastClr="000000"/>
       </a:dk1>
       <a:lt1>
-        <a:sysClr val="window" lastClr="000000"/>
+        <a:sysClr val="window" lastClr="FFFFFF"/>
       </a:lt1>
       <a:dk2>
         <a:srgbClr val="44546A"/>

</xml_diff>

<commit_message>
Worked on fourth question
</commit_message>
<xml_diff>
--- a/Assignment 1 ATR_5451_11.docx
+++ b/Assignment 1 ATR_5451_11.docx
@@ -46,7 +46,15 @@
         <w:pStyle w:val="ListParagraph"/>
       </w:pPr>
       <w:r>
-        <w:t>In August 1962 J.C.R. Licklider of MIT came up with the “Galactic Network” concept that described globally interconnected set of computers through which everyone could quickly access data and programs from any site.</w:t>
+        <w:t xml:space="preserve">In August 1962 J.C.R. </w:t>
+      </w:r>
+      <w:proofErr w:type="spellStart"/>
+      <w:r>
+        <w:t>Licklider</w:t>
+      </w:r>
+      <w:proofErr w:type="spellEnd"/>
+      <w:r>
+        <w:t xml:space="preserve"> of MIT came up with the “Galactic Network” concept that described globally interconnected set of computers through which everyone could quickly access data and programs from any site.</w:t>
       </w:r>
     </w:p>
     <w:p>
@@ -161,8 +169,13 @@
       <w:pPr>
         <w:pStyle w:val="ListParagraph"/>
       </w:pPr>
-      <w:r>
-        <w:t>the standards for HTML, HTTP, and URLs</w:t>
+      <w:proofErr w:type="gramStart"/>
+      <w:r>
+        <w:t>the</w:t>
+      </w:r>
+      <w:proofErr w:type="gramEnd"/>
+      <w:r>
+        <w:t xml:space="preserve"> standards for HTML, HTTP, and URLs</w:t>
       </w:r>
       <w:r>
         <w:t>, the first web page was created in 1991</w:t>
@@ -184,7 +197,15 @@
         <w:pStyle w:val="ListParagraph"/>
       </w:pPr>
       <w:r>
-        <w:t xml:space="preserve"> After that, the White House and the United Nations came online, marking the beginning of the .gov and .org domain names, the web was commercialized, </w:t>
+        <w:t xml:space="preserve"> After that, the White House and the United Nations came online, marking the beginning of the .</w:t>
+      </w:r>
+      <w:proofErr w:type="spellStart"/>
+      <w:r>
+        <w:t>gov</w:t>
+      </w:r>
+      <w:proofErr w:type="spellEnd"/>
+      <w:r>
+        <w:t xml:space="preserve"> and .org domain names, the web was commercialized, </w:t>
       </w:r>
       <w:r>
         <w:t xml:space="preserve">Java and </w:t>
@@ -242,6 +263,11 @@
     <w:p>
       <w:pPr>
         <w:pStyle w:val="ListParagraph"/>
+      </w:pPr>
+    </w:p>
+    <w:p>
+      <w:pPr>
+        <w:pStyle w:val="ListParagraph"/>
         <w:numPr>
           <w:ilvl w:val="0"/>
           <w:numId w:val="1"/>
@@ -254,6 +280,11 @@
     <w:p>
       <w:pPr>
         <w:pStyle w:val="ListParagraph"/>
+      </w:pPr>
+    </w:p>
+    <w:p>
+      <w:pPr>
+        <w:pStyle w:val="ListParagraph"/>
         <w:numPr>
           <w:ilvl w:val="0"/>
           <w:numId w:val="1"/>
@@ -303,8 +334,6 @@
       <w:r>
         <w:t>.</w:t>
       </w:r>
-      <w:bookmarkStart w:id="0" w:name="_GoBack"/>
-      <w:bookmarkEnd w:id="0"/>
     </w:p>
     <w:p>
       <w:pPr>
@@ -480,7 +509,23 @@
         <w:ind w:left="720"/>
       </w:pPr>
       <w:r>
-        <w:t>Based on the eBizMBA Rank which is continually updated according to the U.S. traffic rank from Quantcast here are the top 5 popular news websites of February 2020.</w:t>
+        <w:t xml:space="preserve">Based on the </w:t>
+      </w:r>
+      <w:proofErr w:type="spellStart"/>
+      <w:r>
+        <w:t>eBizMBA</w:t>
+      </w:r>
+      <w:proofErr w:type="spellEnd"/>
+      <w:r>
+        <w:t xml:space="preserve"> Rank which is continually updated according to the U.S. traffic rank from </w:t>
+      </w:r>
+      <w:proofErr w:type="spellStart"/>
+      <w:r>
+        <w:t>Quantcast</w:t>
+      </w:r>
+      <w:proofErr w:type="spellEnd"/>
+      <w:r>
+        <w:t xml:space="preserve"> here are the top 5 popular news websites of February 2020.</w:t>
       </w:r>
     </w:p>
     <w:p>
@@ -615,6 +660,7 @@
         </w:numPr>
       </w:pPr>
       <w:r>
+        <w:lastRenderedPageBreak/>
         <w:t>Trip Advisor (</w:t>
       </w:r>
       <w:hyperlink r:id="rId16" w:history="1">
@@ -637,9 +683,13 @@
           <w:numId w:val="4"/>
         </w:numPr>
       </w:pPr>
-      <w:r>
-        <w:lastRenderedPageBreak/>
-        <w:t>HowStuffWorks (</w:t>
+      <w:proofErr w:type="spellStart"/>
+      <w:r>
+        <w:t>HowStuffWorks</w:t>
+      </w:r>
+      <w:proofErr w:type="spellEnd"/>
+      <w:r>
+        <w:t xml:space="preserve"> (</w:t>
       </w:r>
       <w:hyperlink r:id="rId17" w:history="1">
         <w:r>
@@ -667,8 +717,13 @@
           <w:numId w:val="4"/>
         </w:numPr>
       </w:pPr>
-      <w:r>
-        <w:t>IMDb (</w:t>
+      <w:proofErr w:type="spellStart"/>
+      <w:r>
+        <w:t>IMDb</w:t>
+      </w:r>
+      <w:proofErr w:type="spellEnd"/>
+      <w:r>
+        <w:t xml:space="preserve"> (</w:t>
       </w:r>
       <w:hyperlink r:id="rId18" w:history="1">
         <w:r>
@@ -890,8 +945,13 @@
           <w:numId w:val="6"/>
         </w:numPr>
       </w:pPr>
-      <w:r>
-        <w:t>Edx (</w:t>
+      <w:proofErr w:type="spellStart"/>
+      <w:r>
+        <w:t>Edx</w:t>
+      </w:r>
+      <w:proofErr w:type="spellEnd"/>
+      <w:r>
+        <w:t xml:space="preserve"> (</w:t>
       </w:r>
       <w:hyperlink r:id="rId26" w:history="1">
         <w:r>
@@ -937,7 +997,15 @@
         </w:numPr>
       </w:pPr>
       <w:r>
-        <w:t>MIT OpenCourseWare (</w:t>
+        <w:t xml:space="preserve">MIT </w:t>
+      </w:r>
+      <w:proofErr w:type="spellStart"/>
+      <w:r>
+        <w:t>OpenCourseWare</w:t>
+      </w:r>
+      <w:proofErr w:type="spellEnd"/>
+      <w:r>
+        <w:t xml:space="preserve"> (</w:t>
       </w:r>
       <w:hyperlink r:id="rId28" w:history="1">
         <w:r>
@@ -959,8 +1027,13 @@
           <w:numId w:val="6"/>
         </w:numPr>
       </w:pPr>
-      <w:r>
-        <w:t>Chegg (</w:t>
+      <w:proofErr w:type="spellStart"/>
+      <w:r>
+        <w:t>Chegg</w:t>
+      </w:r>
+      <w:proofErr w:type="spellEnd"/>
+      <w:r>
+        <w:t xml:space="preserve"> (</w:t>
       </w:r>
       <w:hyperlink r:id="rId29" w:history="1">
         <w:r>
@@ -1063,8 +1136,13 @@
           <w:numId w:val="11"/>
         </w:numPr>
       </w:pPr>
-      <w:r>
-        <w:t>Spotify (</w:t>
+      <w:proofErr w:type="spellStart"/>
+      <w:r>
+        <w:t>Spotify</w:t>
+      </w:r>
+      <w:proofErr w:type="spellEnd"/>
+      <w:r>
+        <w:t xml:space="preserve"> (</w:t>
       </w:r>
       <w:r>
         <w:rPr>
@@ -1084,8 +1162,13 @@
           <w:numId w:val="11"/>
         </w:numPr>
       </w:pPr>
-      <w:r>
-        <w:t>Wattpad (</w:t>
+      <w:proofErr w:type="spellStart"/>
+      <w:r>
+        <w:t>Wattpad</w:t>
+      </w:r>
+      <w:proofErr w:type="spellEnd"/>
+      <w:r>
+        <w:t xml:space="preserve"> (</w:t>
       </w:r>
       <w:r>
         <w:rPr>
@@ -1200,6 +1283,7 @@
           <w:color w:val="auto"/>
           <w:u w:val="none"/>
         </w:rPr>
+        <w:lastRenderedPageBreak/>
         <w:t>Spark Action (</w:t>
       </w:r>
       <w:hyperlink r:id="rId33" w:history="1">
@@ -1238,7 +1322,6 @@
           <w:color w:val="auto"/>
           <w:u w:val="none"/>
         </w:rPr>
-        <w:lastRenderedPageBreak/>
         <w:t>Women of Color Network (</w:t>
       </w:r>
       <w:hyperlink r:id="rId34" w:history="1">
@@ -1361,9 +1444,11 @@
           <w:numId w:val="13"/>
         </w:numPr>
       </w:pPr>
+      <w:proofErr w:type="spellStart"/>
       <w:r>
         <w:t>Migrationology</w:t>
       </w:r>
+      <w:proofErr w:type="spellEnd"/>
       <w:r>
         <w:t xml:space="preserve"> (</w:t>
       </w:r>
@@ -1436,8 +1521,13 @@
           <w:numId w:val="13"/>
         </w:numPr>
       </w:pPr>
-      <w:r>
-        <w:t>GoNintendo (</w:t>
+      <w:proofErr w:type="spellStart"/>
+      <w:r>
+        <w:t>GoNintendo</w:t>
+      </w:r>
+      <w:proofErr w:type="spellEnd"/>
+      <w:r>
+        <w:t xml:space="preserve"> (</w:t>
       </w:r>
       <w:hyperlink r:id="rId40" w:history="1">
         <w:r>
@@ -1474,7 +1564,15 @@
         </w:r>
       </w:hyperlink>
       <w:r>
-        <w:t>) gives parents advice on the upbrining of their children.</w:t>
+        <w:t xml:space="preserve">) gives parents advice on the </w:t>
+      </w:r>
+      <w:proofErr w:type="spellStart"/>
+      <w:r>
+        <w:t>upbrining</w:t>
+      </w:r>
+      <w:proofErr w:type="spellEnd"/>
+      <w:r>
+        <w:t xml:space="preserve"> of their children.</w:t>
       </w:r>
     </w:p>
     <w:p>
@@ -1493,8 +1591,13 @@
           <w:numId w:val="14"/>
         </w:numPr>
       </w:pPr>
-      <w:r>
-        <w:t>WikiHow (</w:t>
+      <w:proofErr w:type="spellStart"/>
+      <w:r>
+        <w:t>WikiHow</w:t>
+      </w:r>
+      <w:proofErr w:type="spellEnd"/>
+      <w:r>
+        <w:t xml:space="preserve"> (</w:t>
       </w:r>
       <w:hyperlink r:id="rId42" w:history="1">
         <w:r>
@@ -1516,11 +1619,16 @@
           <w:numId w:val="14"/>
         </w:numPr>
       </w:pPr>
+      <w:proofErr w:type="spellStart"/>
       <w:r>
         <w:t>WikiT</w:t>
       </w:r>
       <w:r>
-        <w:t>ravel (</w:t>
+        <w:t>ravel</w:t>
+      </w:r>
+      <w:proofErr w:type="spellEnd"/>
+      <w:r>
+        <w:t xml:space="preserve"> (</w:t>
       </w:r>
       <w:hyperlink r:id="rId43" w:history="1">
         <w:r>
@@ -1554,7 +1662,15 @@
         </w:r>
       </w:hyperlink>
       <w:r>
-        <w:t>) for accesing open context textbooks, annotated texts, instructional guides and manuals</w:t>
+        <w:t xml:space="preserve">) for </w:t>
+      </w:r>
+      <w:proofErr w:type="spellStart"/>
+      <w:r>
+        <w:t>accesing</w:t>
+      </w:r>
+      <w:proofErr w:type="spellEnd"/>
+      <w:r>
+        <w:t xml:space="preserve"> open context textbooks, annotated texts, instructional guides and manuals</w:t>
       </w:r>
     </w:p>
     <w:p>
@@ -1602,8 +1718,13 @@
           <w:t>https://en.wikipedia.org/wiki/Main_Page</w:t>
         </w:r>
       </w:hyperlink>
-      <w:r>
-        <w:t>) , a free online encyclopedia.</w:t>
+      <w:proofErr w:type="gramStart"/>
+      <w:r>
+        <w:t>) ,</w:t>
+      </w:r>
+      <w:proofErr w:type="gramEnd"/>
+      <w:r>
+        <w:t xml:space="preserve"> a free online encyclopedia.</w:t>
       </w:r>
     </w:p>
     <w:p>
@@ -1653,8 +1774,13 @@
           <w:numId w:val="15"/>
         </w:numPr>
       </w:pPr>
-      <w:r>
-        <w:t>Whatsapp (</w:t>
+      <w:proofErr w:type="spellStart"/>
+      <w:r>
+        <w:t>Whatsapp</w:t>
+      </w:r>
+      <w:proofErr w:type="spellEnd"/>
+      <w:r>
+        <w:t xml:space="preserve"> (</w:t>
       </w:r>
       <w:hyperlink r:id="rId48" w:history="1">
         <w:r>
@@ -1676,8 +1802,13 @@
           <w:numId w:val="15"/>
         </w:numPr>
       </w:pPr>
-      <w:r>
-        <w:t>Tumblr (</w:t>
+      <w:proofErr w:type="spellStart"/>
+      <w:r>
+        <w:t>Tumblr</w:t>
+      </w:r>
+      <w:proofErr w:type="spellEnd"/>
+      <w:r>
+        <w:t xml:space="preserve"> (</w:t>
       </w:r>
       <w:hyperlink r:id="rId49" w:history="1">
         <w:r>
@@ -1699,8 +1830,13 @@
           <w:numId w:val="15"/>
         </w:numPr>
       </w:pPr>
-      <w:r>
-        <w:t>Instagram (</w:t>
+      <w:proofErr w:type="spellStart"/>
+      <w:r>
+        <w:t>Instagram</w:t>
+      </w:r>
+      <w:proofErr w:type="spellEnd"/>
+      <w:r>
+        <w:t xml:space="preserve"> (</w:t>
       </w:r>
       <w:hyperlink r:id="rId50" w:history="1">
         <w:r>
@@ -1742,7 +1878,15 @@
         <w:ind w:left="720"/>
       </w:pPr>
       <w:r>
-        <w:t>Content Agrregator Websites</w:t>
+        <w:t xml:space="preserve">Content </w:t>
+      </w:r>
+      <w:proofErr w:type="spellStart"/>
+      <w:r>
+        <w:t>Agrregator</w:t>
+      </w:r>
+      <w:proofErr w:type="spellEnd"/>
+      <w:r>
+        <w:t xml:space="preserve"> Websites</w:t>
       </w:r>
     </w:p>
     <w:p>
@@ -1761,8 +1905,14 @@
           <w:numId w:val="16"/>
         </w:numPr>
       </w:pPr>
-      <w:r>
-        <w:t>Alltop (</w:t>
+      <w:proofErr w:type="spellStart"/>
+      <w:r>
+        <w:lastRenderedPageBreak/>
+        <w:t>Alltop</w:t>
+      </w:r>
+      <w:proofErr w:type="spellEnd"/>
+      <w:r>
+        <w:t xml:space="preserve"> (</w:t>
       </w:r>
       <w:hyperlink r:id="rId52" w:history="1">
         <w:r>
@@ -1784,8 +1934,13 @@
           <w:numId w:val="16"/>
         </w:numPr>
       </w:pPr>
-      <w:r>
-        <w:t>Popurls (</w:t>
+      <w:proofErr w:type="spellStart"/>
+      <w:r>
+        <w:t>Popurls</w:t>
+      </w:r>
+      <w:proofErr w:type="spellEnd"/>
+      <w:r>
+        <w:t xml:space="preserve"> (</w:t>
       </w:r>
       <w:hyperlink r:id="rId53" w:history="1">
         <w:r>
@@ -1808,38 +1963,503 @@
         </w:numPr>
       </w:pPr>
       <w:r>
+        <w:t>The Web List (</w:t>
+      </w:r>
+      <w:hyperlink r:id="rId54" w:history="1">
+        <w:r>
+          <w:rPr>
+            <w:rStyle w:val="Hyperlink"/>
+          </w:rPr>
+          <w:t>https://theweblist.net/</w:t>
+        </w:r>
+      </w:hyperlink>
+      <w:r>
+        <w:t>)</w:t>
+      </w:r>
+    </w:p>
+    <w:p>
+      <w:pPr>
+        <w:pStyle w:val="ListParagraph"/>
+        <w:numPr>
+          <w:ilvl w:val="0"/>
+          <w:numId w:val="16"/>
+        </w:numPr>
+      </w:pPr>
+      <w:r>
+        <w:t>WP News Desk (</w:t>
+      </w:r>
+      <w:hyperlink r:id="rId55" w:history="1">
+        <w:r>
+          <w:rPr>
+            <w:rStyle w:val="Hyperlink"/>
+          </w:rPr>
+          <w:t>http://wpnewsdesk.com/</w:t>
+        </w:r>
+      </w:hyperlink>
+      <w:r>
+        <w:t xml:space="preserve">) </w:t>
+      </w:r>
+    </w:p>
+    <w:p>
+      <w:pPr>
+        <w:pStyle w:val="ListParagraph"/>
+        <w:numPr>
+          <w:ilvl w:val="0"/>
+          <w:numId w:val="16"/>
+        </w:numPr>
+      </w:pPr>
+      <w:r>
+        <w:t>Blog Engage (</w:t>
+      </w:r>
+      <w:hyperlink r:id="rId56" w:history="1">
+        <w:r>
+          <w:rPr>
+            <w:rStyle w:val="Hyperlink"/>
+          </w:rPr>
+          <w:t>http://www.blogengage.com/</w:t>
+        </w:r>
+      </w:hyperlink>
+      <w:r>
+        <w:t xml:space="preserve">) </w:t>
+      </w:r>
+    </w:p>
+    <w:p>
+      <w:pPr>
+        <w:ind w:left="360"/>
+      </w:pPr>
+      <w:r>
+        <w:t xml:space="preserve">Personal Websites </w:t>
+      </w:r>
+    </w:p>
+    <w:p>
+      <w:pPr>
+        <w:pStyle w:val="ListParagraph"/>
+        <w:numPr>
+          <w:ilvl w:val="0"/>
+          <w:numId w:val="18"/>
+        </w:numPr>
+      </w:pPr>
+      <w:proofErr w:type="spellStart"/>
+      <w:r>
+        <w:t>Raf</w:t>
+      </w:r>
+      <w:proofErr w:type="spellEnd"/>
+      <w:r>
+        <w:t xml:space="preserve"> </w:t>
+      </w:r>
+      <w:proofErr w:type="spellStart"/>
+      <w:r>
+        <w:t>Derolez</w:t>
+      </w:r>
+      <w:proofErr w:type="spellEnd"/>
+      <w:r>
+        <w:t xml:space="preserve"> (</w:t>
+      </w:r>
+      <w:hyperlink r:id="rId57" w:history="1">
+        <w:r>
+          <w:rPr>
+            <w:rStyle w:val="Hyperlink"/>
+          </w:rPr>
+          <w:t>https://rafaelderolez.com/</w:t>
+        </w:r>
+      </w:hyperlink>
+      <w:r>
+        <w:t>)</w:t>
+      </w:r>
+    </w:p>
+    <w:p>
+      <w:pPr>
+        <w:pStyle w:val="ListParagraph"/>
+        <w:numPr>
+          <w:ilvl w:val="0"/>
+          <w:numId w:val="18"/>
+        </w:numPr>
+      </w:pPr>
+      <w:r>
+        <w:t>Quinton Harris</w:t>
+      </w:r>
+      <w:r>
+        <w:t xml:space="preserve"> (</w:t>
+      </w:r>
+      <w:hyperlink r:id="rId58" w:history="1">
+        <w:r>
+          <w:rPr>
+            <w:rStyle w:val="Hyperlink"/>
+          </w:rPr>
+          <w:t>http://quinntonharris.strikingly.com/</w:t>
+        </w:r>
+      </w:hyperlink>
+      <w:r>
+        <w:t xml:space="preserve">) </w:t>
+      </w:r>
+    </w:p>
+    <w:p>
+      <w:pPr>
+        <w:pStyle w:val="ListParagraph"/>
+        <w:numPr>
+          <w:ilvl w:val="0"/>
+          <w:numId w:val="18"/>
+        </w:numPr>
+      </w:pPr>
+      <w:r>
+        <w:t xml:space="preserve">Sean </w:t>
+      </w:r>
+      <w:proofErr w:type="spellStart"/>
+      <w:r>
+        <w:t>Halpin</w:t>
+      </w:r>
+      <w:proofErr w:type="spellEnd"/>
+      <w:r>
+        <w:t xml:space="preserve"> (</w:t>
+      </w:r>
+      <w:hyperlink r:id="rId59" w:history="1">
+        <w:r>
+          <w:rPr>
+            <w:rStyle w:val="Hyperlink"/>
+          </w:rPr>
+          <w:t>http://seanhalpin.io/</w:t>
+        </w:r>
+      </w:hyperlink>
+      <w:r>
+        <w:t>)</w:t>
+      </w:r>
+    </w:p>
+    <w:p>
+      <w:pPr>
+        <w:pStyle w:val="ListParagraph"/>
+        <w:numPr>
+          <w:ilvl w:val="0"/>
+          <w:numId w:val="18"/>
+        </w:numPr>
+      </w:pPr>
+      <w:proofErr w:type="spellStart"/>
+      <w:r>
+        <w:t>Verena</w:t>
+      </w:r>
+      <w:proofErr w:type="spellEnd"/>
+      <w:r>
+        <w:t xml:space="preserve"> </w:t>
+      </w:r>
+      <w:proofErr w:type="spellStart"/>
+      <w:r>
+        <w:t>Michelitsch</w:t>
+      </w:r>
+      <w:proofErr w:type="spellEnd"/>
+      <w:r>
+        <w:t xml:space="preserve"> (</w:t>
+      </w:r>
+      <w:hyperlink r:id="rId60" w:history="1">
+        <w:r>
+          <w:rPr>
+            <w:rStyle w:val="Hyperlink"/>
+          </w:rPr>
+          <w:t>https://verenamichelitsch.com/</w:t>
+        </w:r>
+      </w:hyperlink>
+      <w:r>
+        <w:t>)</w:t>
+      </w:r>
+    </w:p>
+    <w:p>
+      <w:pPr>
+        <w:pStyle w:val="ListParagraph"/>
+        <w:numPr>
+          <w:ilvl w:val="0"/>
+          <w:numId w:val="18"/>
+        </w:numPr>
+      </w:pPr>
+      <w:r>
+        <w:t xml:space="preserve">Melanie </w:t>
+      </w:r>
+      <w:proofErr w:type="spellStart"/>
+      <w:r>
+        <w:t>Daveid</w:t>
+      </w:r>
+      <w:proofErr w:type="spellEnd"/>
+      <w:r>
+        <w:t xml:space="preserve"> (</w:t>
+      </w:r>
+      <w:hyperlink r:id="rId61" w:history="1">
+        <w:r>
+          <w:rPr>
+            <w:rStyle w:val="Hyperlink"/>
+          </w:rPr>
+          <w:t>http://melaniedaveid.com/</w:t>
+        </w:r>
+      </w:hyperlink>
+      <w:r>
+        <w:t xml:space="preserve">) </w:t>
+      </w:r>
+    </w:p>
+    <w:p/>
+    <w:p>
+      <w:pPr>
+        <w:pStyle w:val="ListParagraph"/>
+        <w:numPr>
+          <w:ilvl w:val="0"/>
+          <w:numId w:val="1"/>
+        </w:numPr>
+      </w:pPr>
+      <w:r>
+        <w:t>What are the guidelines for evaluating the value of a Web site? Try to evaluate 2-5 websites based on the guideline and put your judgment</w:t>
+      </w:r>
+    </w:p>
+    <w:p>
+      <w:pPr>
+        <w:pStyle w:val="ListParagraph"/>
+      </w:pPr>
+    </w:p>
+    <w:p>
+      <w:pPr>
+        <w:pStyle w:val="ListParagraph"/>
+      </w:pPr>
+      <w:r>
+        <w:t>Guidelines for evaluating the value of a website include:</w:t>
+      </w:r>
+    </w:p>
+    <w:p>
+      <w:pPr>
+        <w:pStyle w:val="ListParagraph"/>
+        <w:numPr>
+          <w:ilvl w:val="0"/>
+          <w:numId w:val="19"/>
+        </w:numPr>
+      </w:pPr>
+      <w:r>
+        <w:t xml:space="preserve">Authority: checking if the person, institution or agency that has hosted the website has the qualifications and knowledge to do so. </w:t>
+      </w:r>
+      <w:r>
+        <w:t>He page should list author credentials and a domain name (</w:t>
+      </w:r>
+      <w:r>
+        <w:t>.</w:t>
+      </w:r>
+      <w:proofErr w:type="spellStart"/>
+      <w:r>
+        <w:t>edu</w:t>
+      </w:r>
+      <w:proofErr w:type="spellEnd"/>
+      <w:r>
+        <w:t>, .</w:t>
+      </w:r>
+      <w:proofErr w:type="spellStart"/>
+      <w:r>
+        <w:t>gov</w:t>
+      </w:r>
+      <w:proofErr w:type="spellEnd"/>
+      <w:r>
+        <w:t>, .org, or .net</w:t>
+      </w:r>
+      <w:r>
+        <w:t>)</w:t>
+      </w:r>
+    </w:p>
+    <w:p>
+      <w:pPr>
+        <w:pStyle w:val="ListParagraph"/>
+        <w:numPr>
+          <w:ilvl w:val="0"/>
+          <w:numId w:val="19"/>
+        </w:numPr>
+      </w:pPr>
+      <w:r>
+        <w:t>Purpose: the purpose of the information presented in the website should be cle</w:t>
+      </w:r>
+      <w:r>
+        <w:t>ar whether</w:t>
+      </w:r>
+      <w:r>
+        <w:t xml:space="preserve"> it is to inform, entertain, state an opinion</w:t>
+      </w:r>
+      <w:r>
+        <w:t xml:space="preserve"> or something else.</w:t>
+      </w:r>
+      <w:r>
+        <w:t xml:space="preserve"> Checking the URL can also help indicate the purpose of the website.</w:t>
+      </w:r>
+    </w:p>
+    <w:p>
+      <w:pPr>
+        <w:pStyle w:val="ListParagraph"/>
+        <w:numPr>
+          <w:ilvl w:val="0"/>
+          <w:numId w:val="19"/>
+        </w:numPr>
+      </w:pPr>
+      <w:r>
+        <w:t xml:space="preserve">Coverage: whether the site is selective or comprehensive and the extent of </w:t>
+      </w:r>
+      <w:r>
+        <w:t>content coverage in depth.</w:t>
+      </w:r>
+      <w:r>
+        <w:t xml:space="preserve"> Users should also be able to view content without being limited to fees, browser technology or software requirement.</w:t>
+      </w:r>
+    </w:p>
+    <w:p>
+      <w:pPr>
+        <w:pStyle w:val="ListParagraph"/>
+        <w:numPr>
+          <w:ilvl w:val="0"/>
+          <w:numId w:val="19"/>
+        </w:numPr>
+      </w:pPr>
+      <w:r>
+        <w:t>Currency: refers to how current is the information presented and how often the site is updated and maintained.</w:t>
+      </w:r>
+    </w:p>
+    <w:p>
+      <w:pPr>
+        <w:pStyle w:val="ListParagraph"/>
+        <w:numPr>
+          <w:ilvl w:val="0"/>
+          <w:numId w:val="19"/>
+        </w:numPr>
+      </w:pPr>
+      <w:r>
+        <w:t>Accuracy and Reliability of the information: checking for basic rules of grammar, spelling and composition and whether references are included.</w:t>
+      </w:r>
+      <w:r>
+        <w:t xml:space="preserve"> </w:t>
+      </w:r>
+      <w:r>
+        <w:t>Information including who developed the site, contact information and credentials should be clearly stated.</w:t>
+      </w:r>
+    </w:p>
+    <w:p>
+      <w:pPr>
+        <w:pStyle w:val="ListParagraph"/>
+        <w:numPr>
+          <w:ilvl w:val="0"/>
+          <w:numId w:val="19"/>
+        </w:numPr>
+      </w:pPr>
+      <w:r>
+        <w:t>Objectivity: what goals does the website meet and how detailed is the information.</w:t>
+      </w:r>
+      <w:r>
+        <w:t xml:space="preserve"> Limited advertisement is also a characteristic of an objective website</w:t>
+      </w:r>
+    </w:p>
+    <w:p>
+      <w:pPr>
+        <w:pStyle w:val="ListParagraph"/>
+        <w:numPr>
+          <w:ilvl w:val="0"/>
+          <w:numId w:val="19"/>
+        </w:numPr>
+      </w:pPr>
+      <w:r>
+        <w:t>Audience: who is the target audience (Academics, general public or children) and does the website appropriately address the target audience.</w:t>
+      </w:r>
+    </w:p>
+    <w:p>
+      <w:pPr>
+        <w:ind w:left="720"/>
+      </w:pPr>
+      <w:r>
+        <w:t xml:space="preserve">Examples of </w:t>
+      </w:r>
+      <w:r>
+        <w:t>Website Evaluation</w:t>
+      </w:r>
+    </w:p>
+    <w:p>
+      <w:pPr>
+        <w:pStyle w:val="ListParagraph"/>
+        <w:numPr>
+          <w:ilvl w:val="0"/>
+          <w:numId w:val="20"/>
+        </w:numPr>
+      </w:pPr>
+      <w:r>
+        <w:t>CNN (</w:t>
+      </w:r>
+      <w:hyperlink r:id="rId62" w:history="1">
+        <w:r>
+          <w:rPr>
+            <w:rStyle w:val="Hyperlink"/>
+          </w:rPr>
+          <w:t>https://edition.cnn.com/</w:t>
+        </w:r>
+      </w:hyperlink>
+      <w:r>
+        <w:t xml:space="preserve">) </w:t>
+      </w:r>
+    </w:p>
+    <w:p>
+      <w:pPr>
+        <w:pStyle w:val="ListParagraph"/>
+        <w:ind w:left="1080"/>
+      </w:pPr>
+      <w:r>
+        <w:rPr>
+          <w:noProof/>
+        </w:rPr>
         <w:lastRenderedPageBreak/>
-        <w:t>The Web List (</w:t>
-      </w:r>
-      <w:hyperlink r:id="rId54" w:history="1">
-        <w:r>
-          <w:rPr>
-            <w:rStyle w:val="Hyperlink"/>
-          </w:rPr>
-          <w:t>https://theweblist.net/</w:t>
-        </w:r>
-      </w:hyperlink>
-      <w:r>
-        <w:t>)</w:t>
-      </w:r>
-    </w:p>
-    <w:p>
-      <w:pPr>
-        <w:pStyle w:val="ListParagraph"/>
-        <w:numPr>
-          <w:ilvl w:val="0"/>
-          <w:numId w:val="16"/>
-        </w:numPr>
-      </w:pPr>
-      <w:r>
-        <w:t>WP News Desk (</w:t>
-      </w:r>
-      <w:hyperlink r:id="rId55" w:history="1">
-        <w:r>
-          <w:rPr>
-            <w:rStyle w:val="Hyperlink"/>
-          </w:rPr>
-          <w:t>http://wpnewsdesk.com/</w:t>
+        <w:drawing>
+          <wp:inline distT="0" distB="0" distL="0" distR="0" wp14:anchorId="16D4DE57" wp14:editId="1A383F5D">
+            <wp:extent cx="5943600" cy="4676775"/>
+            <wp:effectExtent l="0" t="0" r="0" b="9525"/>
+            <wp:docPr id="1" name="Picture 1"/>
+            <wp:cNvGraphicFramePr>
+              <a:graphicFrameLocks xmlns:a="http://schemas.openxmlformats.org/drawingml/2006/main" noChangeAspect="1"/>
+            </wp:cNvGraphicFramePr>
+            <a:graphic xmlns:a="http://schemas.openxmlformats.org/drawingml/2006/main">
+              <a:graphicData uri="http://schemas.openxmlformats.org/drawingml/2006/picture">
+                <pic:pic xmlns:pic="http://schemas.openxmlformats.org/drawingml/2006/picture">
+                  <pic:nvPicPr>
+                    <pic:cNvPr id="1" name=""/>
+                    <pic:cNvPicPr/>
+                  </pic:nvPicPr>
+                  <pic:blipFill>
+                    <a:blip r:embed="rId63"/>
+                    <a:stretch>
+                      <a:fillRect/>
+                    </a:stretch>
+                  </pic:blipFill>
+                  <pic:spPr>
+                    <a:xfrm>
+                      <a:off x="0" y="0"/>
+                      <a:ext cx="5943600" cy="4676775"/>
+                    </a:xfrm>
+                    <a:prstGeom prst="rect">
+                      <a:avLst/>
+                    </a:prstGeom>
+                  </pic:spPr>
+                </pic:pic>
+              </a:graphicData>
+            </a:graphic>
+          </wp:inline>
+        </w:drawing>
+      </w:r>
+    </w:p>
+    <w:p>
+      <w:pPr>
+        <w:pStyle w:val="ListParagraph"/>
+        <w:ind w:left="1080"/>
+      </w:pPr>
+      <w:r>
+        <w:t>The CNN site provides publishing date and it is current. The author is a journalist with credentials that can be verifies. Contents of the website look credible and can be verified upon investigation by contacting the publisher (which is clearly stated on the footer of their page).</w:t>
+      </w:r>
+    </w:p>
+    <w:p>
+      <w:pPr>
+        <w:pStyle w:val="ListParagraph"/>
+        <w:numPr>
+          <w:ilvl w:val="0"/>
+          <w:numId w:val="20"/>
+        </w:numPr>
+      </w:pPr>
+      <w:r>
+        <w:t>WebMD (</w:t>
+      </w:r>
+      <w:hyperlink r:id="rId64" w:history="1">
+        <w:r>
+          <w:rPr>
+            <w:rStyle w:val="Hyperlink"/>
+          </w:rPr>
+          <w:t>https://www.webmd.com/</w:t>
         </w:r>
       </w:hyperlink>
       <w:r>
@@ -1849,20 +2469,99 @@
     <w:p>
       <w:pPr>
         <w:pStyle w:val="ListParagraph"/>
-        <w:numPr>
-          <w:ilvl w:val="0"/>
-          <w:numId w:val="16"/>
-        </w:numPr>
-      </w:pPr>
-      <w:r>
-        <w:t>Blog Engage (</w:t>
-      </w:r>
-      <w:hyperlink r:id="rId56" w:history="1">
-        <w:r>
-          <w:rPr>
-            <w:rStyle w:val="Hyperlink"/>
-          </w:rPr>
-          <w:t>http://www.blogengage.com/</w:t>
+        <w:ind w:left="1080"/>
+      </w:pPr>
+      <w:r>
+        <w:rPr>
+          <w:noProof/>
+        </w:rPr>
+        <w:lastRenderedPageBreak/>
+        <w:drawing>
+          <wp:inline distT="0" distB="0" distL="0" distR="0" wp14:anchorId="3951FD37" wp14:editId="248D5631">
+            <wp:extent cx="5943600" cy="5196840"/>
+            <wp:effectExtent l="0" t="0" r="0" b="3810"/>
+            <wp:docPr id="2" name="Picture 2"/>
+            <wp:cNvGraphicFramePr>
+              <a:graphicFrameLocks xmlns:a="http://schemas.openxmlformats.org/drawingml/2006/main" noChangeAspect="1"/>
+            </wp:cNvGraphicFramePr>
+            <a:graphic xmlns:a="http://schemas.openxmlformats.org/drawingml/2006/main">
+              <a:graphicData uri="http://schemas.openxmlformats.org/drawingml/2006/picture">
+                <pic:pic xmlns:pic="http://schemas.openxmlformats.org/drawingml/2006/picture">
+                  <pic:nvPicPr>
+                    <pic:cNvPr id="1" name=""/>
+                    <pic:cNvPicPr/>
+                  </pic:nvPicPr>
+                  <pic:blipFill>
+                    <a:blip r:embed="rId65"/>
+                    <a:stretch>
+                      <a:fillRect/>
+                    </a:stretch>
+                  </pic:blipFill>
+                  <pic:spPr>
+                    <a:xfrm>
+                      <a:off x="0" y="0"/>
+                      <a:ext cx="5943600" cy="5196840"/>
+                    </a:xfrm>
+                    <a:prstGeom prst="rect">
+                      <a:avLst/>
+                    </a:prstGeom>
+                  </pic:spPr>
+                </pic:pic>
+              </a:graphicData>
+            </a:graphic>
+          </wp:inline>
+        </w:drawing>
+      </w:r>
+    </w:p>
+    <w:p>
+      <w:pPr>
+        <w:pStyle w:val="ListParagraph"/>
+        <w:ind w:left="1080"/>
+      </w:pPr>
+      <w:r>
+        <w:t xml:space="preserve">The WebMD page provides current and credible health information to its viewers. The article is also written by a journalist with contact information. </w:t>
+      </w:r>
+      <w:r>
+        <w:t>The WebMD’s publisher can be taken responsible if any information on the page is found to be not credible.</w:t>
+      </w:r>
+    </w:p>
+    <w:p>
+      <w:pPr>
+        <w:pStyle w:val="ListParagraph"/>
+        <w:ind w:left="1080"/>
+      </w:pPr>
+    </w:p>
+    <w:p>
+      <w:pPr>
+        <w:pStyle w:val="ListParagraph"/>
+        <w:ind w:left="1080"/>
+      </w:pPr>
+    </w:p>
+    <w:p>
+      <w:pPr>
+        <w:pStyle w:val="ListParagraph"/>
+        <w:numPr>
+          <w:ilvl w:val="0"/>
+          <w:numId w:val="20"/>
+        </w:numPr>
+      </w:pPr>
+      <w:r>
+        <w:t xml:space="preserve">Nations </w:t>
+      </w:r>
+      <w:proofErr w:type="spellStart"/>
+      <w:r>
+        <w:t>Encylopedia</w:t>
+      </w:r>
+      <w:proofErr w:type="spellEnd"/>
+      <w:r>
+        <w:t xml:space="preserve"> (</w:t>
+      </w:r>
+      <w:hyperlink r:id="rId66" w:history="1">
+        <w:r>
+          <w:rPr>
+            <w:rStyle w:val="Hyperlink"/>
+          </w:rPr>
+          <w:t>https://www.nationsencyclopedia.com/Africa/Ethiopia.html</w:t>
         </w:r>
       </w:hyperlink>
       <w:r>
@@ -1871,145 +2570,100 @@
     </w:p>
     <w:p>
       <w:pPr>
-        <w:ind w:left="360"/>
-      </w:pPr>
-      <w:r>
-        <w:t xml:space="preserve">Personal Websites </w:t>
-      </w:r>
-    </w:p>
-    <w:p>
-      <w:pPr>
-        <w:pStyle w:val="ListParagraph"/>
-        <w:numPr>
-          <w:ilvl w:val="0"/>
-          <w:numId w:val="18"/>
-        </w:numPr>
-      </w:pPr>
-      <w:r>
-        <w:t>Raf Derolez (</w:t>
-      </w:r>
-      <w:hyperlink r:id="rId57" w:history="1">
-        <w:r>
-          <w:rPr>
-            <w:rStyle w:val="Hyperlink"/>
-          </w:rPr>
-          <w:t>https://rafaelderolez.com/</w:t>
-        </w:r>
-      </w:hyperlink>
-      <w:r>
-        <w:t>)</w:t>
-      </w:r>
-    </w:p>
-    <w:p>
-      <w:pPr>
-        <w:pStyle w:val="ListParagraph"/>
-        <w:numPr>
-          <w:ilvl w:val="0"/>
-          <w:numId w:val="18"/>
-        </w:numPr>
-      </w:pPr>
-      <w:r>
-        <w:t>Quinton Harris</w:t>
-      </w:r>
-      <w:r>
-        <w:t xml:space="preserve"> (</w:t>
-      </w:r>
-      <w:hyperlink r:id="rId58" w:history="1">
-        <w:r>
-          <w:rPr>
-            <w:rStyle w:val="Hyperlink"/>
-          </w:rPr>
-          <w:t>http://quinntonharris.strikingly.com/</w:t>
-        </w:r>
-      </w:hyperlink>
-      <w:r>
-        <w:t xml:space="preserve">) </w:t>
-      </w:r>
-    </w:p>
-    <w:p>
-      <w:pPr>
-        <w:pStyle w:val="ListParagraph"/>
-        <w:numPr>
-          <w:ilvl w:val="0"/>
-          <w:numId w:val="18"/>
-        </w:numPr>
-      </w:pPr>
-      <w:r>
-        <w:t>Sean Halpin (</w:t>
-      </w:r>
-      <w:hyperlink r:id="rId59" w:history="1">
-        <w:r>
-          <w:rPr>
-            <w:rStyle w:val="Hyperlink"/>
-          </w:rPr>
-          <w:t>http://seanhalpin.io/</w:t>
-        </w:r>
-      </w:hyperlink>
-      <w:r>
-        <w:t>)</w:t>
-      </w:r>
-    </w:p>
-    <w:p>
-      <w:pPr>
-        <w:pStyle w:val="ListParagraph"/>
-        <w:numPr>
-          <w:ilvl w:val="0"/>
-          <w:numId w:val="18"/>
-        </w:numPr>
-      </w:pPr>
-      <w:r>
-        <w:t>Verena Michelitsch</w:t>
-      </w:r>
-      <w:r>
-        <w:t xml:space="preserve"> (</w:t>
-      </w:r>
-      <w:hyperlink r:id="rId60" w:history="1">
-        <w:r>
-          <w:rPr>
-            <w:rStyle w:val="Hyperlink"/>
-          </w:rPr>
-          <w:t>https://verenamichelitsch.com/</w:t>
-        </w:r>
-      </w:hyperlink>
-      <w:r>
-        <w:t>)</w:t>
-      </w:r>
-    </w:p>
-    <w:p>
-      <w:pPr>
-        <w:pStyle w:val="ListParagraph"/>
-        <w:numPr>
-          <w:ilvl w:val="0"/>
-          <w:numId w:val="18"/>
-        </w:numPr>
-      </w:pPr>
-      <w:r>
-        <w:t>Melanie Daveid (</w:t>
-      </w:r>
-      <w:hyperlink r:id="rId61" w:history="1">
-        <w:r>
-          <w:rPr>
-            <w:rStyle w:val="Hyperlink"/>
-          </w:rPr>
-          <w:t>http://melaniedaveid.com/</w:t>
-        </w:r>
-      </w:hyperlink>
-      <w:r>
-        <w:t xml:space="preserve">) </w:t>
-      </w:r>
-    </w:p>
-    <w:p/>
-    <w:p>
-      <w:pPr>
-        <w:pStyle w:val="ListParagraph"/>
-        <w:numPr>
-          <w:ilvl w:val="0"/>
-          <w:numId w:val="1"/>
-        </w:numPr>
-      </w:pPr>
-      <w:r>
-        <w:t>What are the guidelines for evaluating the value of a Web site? Try to evaluate 2-5 websites based on the guideline and put your judgment</w:t>
-      </w:r>
+        <w:pStyle w:val="ListParagraph"/>
+        <w:ind w:left="1080"/>
+        <w:rPr>
+          <w:noProof/>
+        </w:rPr>
+      </w:pPr>
+    </w:p>
+    <w:p>
+      <w:pPr>
+        <w:pStyle w:val="ListParagraph"/>
+        <w:ind w:left="1080"/>
+      </w:pPr>
+      <w:r>
+        <w:rPr>
+          <w:noProof/>
+        </w:rPr>
+        <w:lastRenderedPageBreak/>
+        <w:drawing>
+          <wp:inline distT="0" distB="0" distL="0" distR="0" wp14:anchorId="338C3E49" wp14:editId="2C8641FC">
+            <wp:extent cx="5458265" cy="5088255"/>
+            <wp:effectExtent l="0" t="0" r="9525" b="0"/>
+            <wp:docPr id="3" name="Picture 3"/>
+            <wp:cNvGraphicFramePr>
+              <a:graphicFrameLocks xmlns:a="http://schemas.openxmlformats.org/drawingml/2006/main" noChangeAspect="1"/>
+            </wp:cNvGraphicFramePr>
+            <a:graphic xmlns:a="http://schemas.openxmlformats.org/drawingml/2006/main">
+              <a:graphicData uri="http://schemas.openxmlformats.org/drawingml/2006/picture">
+                <pic:pic xmlns:pic="http://schemas.openxmlformats.org/drawingml/2006/picture">
+                  <pic:nvPicPr>
+                    <pic:cNvPr id="1" name=""/>
+                    <pic:cNvPicPr/>
+                  </pic:nvPicPr>
+                  <pic:blipFill rotWithShape="1">
+                    <a:blip r:embed="rId67"/>
+                    <a:srcRect r="8166"/>
+                    <a:stretch/>
+                  </pic:blipFill>
+                  <pic:spPr bwMode="auto">
+                    <a:xfrm>
+                      <a:off x="0" y="0"/>
+                      <a:ext cx="5458265" cy="5088255"/>
+                    </a:xfrm>
+                    <a:prstGeom prst="rect">
+                      <a:avLst/>
+                    </a:prstGeom>
+                    <a:ln>
+                      <a:noFill/>
+                    </a:ln>
+                    <a:extLst>
+                      <a:ext uri="{53640926-AAD7-44D8-BBD7-CCE9431645EC}">
+                        <a14:shadowObscured xmlns:a14="http://schemas.microsoft.com/office/drawing/2010/main"/>
+                      </a:ext>
+                    </a:extLst>
+                  </pic:spPr>
+                </pic:pic>
+              </a:graphicData>
+            </a:graphic>
+          </wp:inline>
+        </w:drawing>
+      </w:r>
+    </w:p>
+    <w:p>
+      <w:pPr>
+        <w:pStyle w:val="ListParagraph"/>
+        <w:ind w:left="1080"/>
+      </w:pPr>
+      <w:r>
+        <w:t>Information about the authors of this site is not given. The article does not provide a publication date and doesn’t look up to date. Citations and links on this site don’t cite their resources and also lead to other questionable sites</w:t>
+      </w:r>
+      <w:r>
+        <w:t xml:space="preserve">. Hence, this website </w:t>
+      </w:r>
+      <w:proofErr w:type="spellStart"/>
+      <w:r>
+        <w:t>can not</w:t>
+      </w:r>
+      <w:proofErr w:type="spellEnd"/>
+      <w:r>
+        <w:t xml:space="preserve"> be considered as a credible source.</w:t>
+      </w:r>
+    </w:p>
+    <w:p>
+      <w:pPr>
+        <w:pStyle w:val="ListParagraph"/>
+        <w:ind w:left="1080"/>
+      </w:pPr>
+      <w:bookmarkStart w:id="0" w:name="_GoBack"/>
+      <w:bookmarkEnd w:id="0"/>
+    </w:p>
+    <w:p>
+      <w:pPr>
+        <w:pStyle w:val="ListParagraph"/>
+        <w:ind w:left="1080"/>
+      </w:pPr>
     </w:p>
     <w:p>
       <w:r>
@@ -2017,7 +2671,7 @@
       </w:r>
     </w:p>
     <w:p>
-      <w:hyperlink r:id="rId62" w:history="1">
+      <w:hyperlink r:id="rId68" w:history="1">
         <w:r>
           <w:rPr>
             <w:rStyle w:val="Hyperlink"/>
@@ -2027,7 +2681,7 @@
       </w:hyperlink>
     </w:p>
     <w:p>
-      <w:hyperlink r:id="rId63" w:history="1">
+      <w:hyperlink r:id="rId69" w:history="1">
         <w:r>
           <w:rPr>
             <w:rStyle w:val="Hyperlink"/>
@@ -2042,7 +2696,7 @@
           <w:rStyle w:val="Hyperlink"/>
         </w:rPr>
       </w:pPr>
-      <w:hyperlink r:id="rId64" w:history="1">
+      <w:hyperlink r:id="rId70" w:history="1">
         <w:r>
           <w:rPr>
             <w:rStyle w:val="Hyperlink"/>
@@ -2052,7 +2706,7 @@
       </w:hyperlink>
     </w:p>
     <w:p>
-      <w:hyperlink r:id="rId65" w:history="1">
+      <w:hyperlink r:id="rId71" w:history="1">
         <w:r>
           <w:rPr>
             <w:rStyle w:val="Hyperlink"/>
@@ -2062,7 +2716,7 @@
       </w:hyperlink>
     </w:p>
     <w:p>
-      <w:hyperlink r:id="rId66" w:history="1">
+      <w:hyperlink r:id="rId72" w:history="1">
         <w:r>
           <w:rPr>
             <w:rStyle w:val="Hyperlink"/>
@@ -2072,7 +2726,7 @@
       </w:hyperlink>
     </w:p>
     <w:p>
-      <w:hyperlink r:id="rId67" w:history="1">
+      <w:hyperlink r:id="rId73" w:history="1">
         <w:r>
           <w:rPr>
             <w:rStyle w:val="Hyperlink"/>
@@ -2082,7 +2736,7 @@
       </w:hyperlink>
     </w:p>
     <w:p>
-      <w:hyperlink r:id="rId68" w:history="1">
+      <w:hyperlink r:id="rId74" w:history="1">
         <w:r>
           <w:rPr>
             <w:rStyle w:val="Hyperlink"/>
@@ -2092,7 +2746,7 @@
       </w:hyperlink>
     </w:p>
     <w:p>
-      <w:hyperlink r:id="rId69" w:history="1">
+      <w:hyperlink r:id="rId75" w:history="1">
         <w:r>
           <w:rPr>
             <w:rStyle w:val="Hyperlink"/>
@@ -2102,7 +2756,7 @@
       </w:hyperlink>
     </w:p>
     <w:p>
-      <w:hyperlink r:id="rId70" w:history="1">
+      <w:hyperlink r:id="rId76" w:history="1">
         <w:r>
           <w:rPr>
             <w:rStyle w:val="Hyperlink"/>
@@ -2112,7 +2766,7 @@
       </w:hyperlink>
     </w:p>
     <w:p>
-      <w:hyperlink r:id="rId71" w:history="1">
+      <w:hyperlink r:id="rId77" w:history="1">
         <w:r>
           <w:rPr>
             <w:rStyle w:val="Hyperlink"/>
@@ -2122,7 +2776,7 @@
       </w:hyperlink>
     </w:p>
     <w:p>
-      <w:hyperlink r:id="rId72" w:history="1">
+      <w:hyperlink r:id="rId78" w:history="1">
         <w:r>
           <w:rPr>
             <w:rStyle w:val="Hyperlink"/>
@@ -2132,7 +2786,7 @@
       </w:hyperlink>
     </w:p>
     <w:p>
-      <w:hyperlink r:id="rId73" w:history="1">
+      <w:hyperlink r:id="rId79" w:history="1">
         <w:r>
           <w:rPr>
             <w:rStyle w:val="Hyperlink"/>
@@ -2142,7 +2796,7 @@
       </w:hyperlink>
     </w:p>
     <w:p>
-      <w:hyperlink r:id="rId74" w:history="1">
+      <w:hyperlink r:id="rId80" w:history="1">
         <w:r>
           <w:rPr>
             <w:rStyle w:val="Hyperlink"/>
@@ -2155,7 +2809,7 @@
       </w:r>
     </w:p>
     <w:p>
-      <w:hyperlink r:id="rId75" w:history="1">
+      <w:hyperlink r:id="rId81" w:history="1">
         <w:r>
           <w:rPr>
             <w:rStyle w:val="Hyperlink"/>
@@ -2165,7 +2819,7 @@
       </w:hyperlink>
     </w:p>
     <w:p>
-      <w:hyperlink r:id="rId76" w:history="1">
+      <w:hyperlink r:id="rId82" w:history="1">
         <w:r>
           <w:rPr>
             <w:rStyle w:val="Hyperlink"/>
@@ -2174,6 +2828,48 @@
         </w:r>
       </w:hyperlink>
     </w:p>
+    <w:p>
+      <w:hyperlink r:id="rId83" w:history="1">
+        <w:r>
+          <w:rPr>
+            <w:rStyle w:val="Hyperlink"/>
+          </w:rPr>
+          <w:t>https://cdn.dal.ca/content/dam/dalhousie/pdf/library/CoreSkills/6_Criteria_for_Websites.pdf</w:t>
+        </w:r>
+      </w:hyperlink>
+    </w:p>
+    <w:p>
+      <w:hyperlink r:id="rId84" w:history="1">
+        <w:r>
+          <w:rPr>
+            <w:rStyle w:val="Hyperlink"/>
+          </w:rPr>
+          <w:t>https://ccconline.libguides.com/c.php?g=242130&amp;p=1609638</w:t>
+        </w:r>
+      </w:hyperlink>
+    </w:p>
+    <w:p>
+      <w:hyperlink r:id="rId85" w:history="1">
+        <w:r>
+          <w:rPr>
+            <w:rStyle w:val="Hyperlink"/>
+          </w:rPr>
+          <w:t>https://www.ed.ac.uk/information-services/library-museum-gallery/finding-resources/library-databases/databases-overview/evaluating-websites</w:t>
+        </w:r>
+      </w:hyperlink>
+    </w:p>
+    <w:p>
+      <w:hyperlink r:id="rId86" w:history="1">
+        <w:r>
+          <w:rPr>
+            <w:rStyle w:val="Hyperlink"/>
+          </w:rPr>
+          <w:t>https://media.easybib.com/ebook/mla_websiteeval.pdf</w:t>
+        </w:r>
+      </w:hyperlink>
+    </w:p>
+    <w:p/>
+    <w:p/>
     <w:p/>
     <w:p/>
     <w:p/>
@@ -2191,6 +2887,95 @@
 <file path=word/numbering.xml><?xml version="1.0" encoding="utf-8"?>
 <w:numbering xmlns:wpc="http://schemas.microsoft.com/office/word/2010/wordprocessingCanvas" xmlns:mc="http://schemas.openxmlformats.org/markup-compatibility/2006" xmlns:o="urn:schemas-microsoft-com:office:office" xmlns:r="http://schemas.openxmlformats.org/officeDocument/2006/relationships" xmlns:m="http://schemas.openxmlformats.org/officeDocument/2006/math" xmlns:v="urn:schemas-microsoft-com:vml" xmlns:wp14="http://schemas.microsoft.com/office/word/2010/wordprocessingDrawing" xmlns:wp="http://schemas.openxmlformats.org/drawingml/2006/wordprocessingDrawing" xmlns:w10="urn:schemas-microsoft-com:office:word" xmlns:w="http://schemas.openxmlformats.org/wordprocessingml/2006/main" xmlns:w14="http://schemas.microsoft.com/office/word/2010/wordml" xmlns:w15="http://schemas.microsoft.com/office/word/2012/wordml" xmlns:wpg="http://schemas.microsoft.com/office/word/2010/wordprocessingGroup" xmlns:wpi="http://schemas.microsoft.com/office/word/2010/wordprocessingInk" xmlns:wne="http://schemas.microsoft.com/office/word/2006/wordml" xmlns:wps="http://schemas.microsoft.com/office/word/2010/wordprocessingShape" mc:Ignorable="w14 w15 wp14">
   <w:abstractNum w:abstractNumId="0">
+    <w:nsid w:val="0B8655C3"/>
+    <w:multiLevelType w:val="hybridMultilevel"/>
+    <w:tmpl w:val="B600B33A"/>
+    <w:lvl w:ilvl="0" w:tplc="8842AD02">
+      <w:start w:val="1"/>
+      <w:numFmt w:val="decimal"/>
+      <w:lvlText w:val="%1."/>
+      <w:lvlJc w:val="left"/>
+      <w:pPr>
+        <w:ind w:left="1080" w:hanging="360"/>
+      </w:pPr>
+      <w:rPr>
+        <w:rFonts w:hint="default"/>
+      </w:rPr>
+    </w:lvl>
+    <w:lvl w:ilvl="1" w:tplc="04090019" w:tentative="1">
+      <w:start w:val="1"/>
+      <w:numFmt w:val="lowerLetter"/>
+      <w:lvlText w:val="%2."/>
+      <w:lvlJc w:val="left"/>
+      <w:pPr>
+        <w:ind w:left="1800" w:hanging="360"/>
+      </w:pPr>
+    </w:lvl>
+    <w:lvl w:ilvl="2" w:tplc="0409001B" w:tentative="1">
+      <w:start w:val="1"/>
+      <w:numFmt w:val="lowerRoman"/>
+      <w:lvlText w:val="%3."/>
+      <w:lvlJc w:val="right"/>
+      <w:pPr>
+        <w:ind w:left="2520" w:hanging="180"/>
+      </w:pPr>
+    </w:lvl>
+    <w:lvl w:ilvl="3" w:tplc="0409000F" w:tentative="1">
+      <w:start w:val="1"/>
+      <w:numFmt w:val="decimal"/>
+      <w:lvlText w:val="%4."/>
+      <w:lvlJc w:val="left"/>
+      <w:pPr>
+        <w:ind w:left="3240" w:hanging="360"/>
+      </w:pPr>
+    </w:lvl>
+    <w:lvl w:ilvl="4" w:tplc="04090019" w:tentative="1">
+      <w:start w:val="1"/>
+      <w:numFmt w:val="lowerLetter"/>
+      <w:lvlText w:val="%5."/>
+      <w:lvlJc w:val="left"/>
+      <w:pPr>
+        <w:ind w:left="3960" w:hanging="360"/>
+      </w:pPr>
+    </w:lvl>
+    <w:lvl w:ilvl="5" w:tplc="0409001B" w:tentative="1">
+      <w:start w:val="1"/>
+      <w:numFmt w:val="lowerRoman"/>
+      <w:lvlText w:val="%6."/>
+      <w:lvlJc w:val="right"/>
+      <w:pPr>
+        <w:ind w:left="4680" w:hanging="180"/>
+      </w:pPr>
+    </w:lvl>
+    <w:lvl w:ilvl="6" w:tplc="0409000F" w:tentative="1">
+      <w:start w:val="1"/>
+      <w:numFmt w:val="decimal"/>
+      <w:lvlText w:val="%7."/>
+      <w:lvlJc w:val="left"/>
+      <w:pPr>
+        <w:ind w:left="5400" w:hanging="360"/>
+      </w:pPr>
+    </w:lvl>
+    <w:lvl w:ilvl="7" w:tplc="04090019" w:tentative="1">
+      <w:start w:val="1"/>
+      <w:numFmt w:val="lowerLetter"/>
+      <w:lvlText w:val="%8."/>
+      <w:lvlJc w:val="left"/>
+      <w:pPr>
+        <w:ind w:left="6120" w:hanging="360"/>
+      </w:pPr>
+    </w:lvl>
+    <w:lvl w:ilvl="8" w:tplc="0409001B" w:tentative="1">
+      <w:start w:val="1"/>
+      <w:numFmt w:val="lowerRoman"/>
+      <w:lvlText w:val="%9."/>
+      <w:lvlJc w:val="right"/>
+      <w:pPr>
+        <w:ind w:left="6840" w:hanging="180"/>
+      </w:pPr>
+    </w:lvl>
+  </w:abstractNum>
+  <w:abstractNum w:abstractNumId="1">
     <w:nsid w:val="12FF78C5"/>
     <w:multiLevelType w:val="hybridMultilevel"/>
     <w:tmpl w:val="D9C891BE"/>
@@ -2303,7 +3088,7 @@
       </w:rPr>
     </w:lvl>
   </w:abstractNum>
-  <w:abstractNum w:abstractNumId="1">
+  <w:abstractNum w:abstractNumId="2">
     <w:nsid w:val="1BFF408C"/>
     <w:multiLevelType w:val="hybridMultilevel"/>
     <w:tmpl w:val="040EEC3C"/>
@@ -2416,7 +3201,7 @@
       </w:rPr>
     </w:lvl>
   </w:abstractNum>
-  <w:abstractNum w:abstractNumId="2">
+  <w:abstractNum w:abstractNumId="3">
     <w:nsid w:val="1E7C4072"/>
     <w:multiLevelType w:val="hybridMultilevel"/>
     <w:tmpl w:val="24C04EE8"/>
@@ -2529,7 +3314,7 @@
       </w:rPr>
     </w:lvl>
   </w:abstractNum>
-  <w:abstractNum w:abstractNumId="3">
+  <w:abstractNum w:abstractNumId="4">
     <w:nsid w:val="1F0D7AD1"/>
     <w:multiLevelType w:val="hybridMultilevel"/>
     <w:tmpl w:val="DB74AD40"/>
@@ -2642,7 +3427,7 @@
       </w:rPr>
     </w:lvl>
   </w:abstractNum>
-  <w:abstractNum w:abstractNumId="4">
+  <w:abstractNum w:abstractNumId="5">
     <w:nsid w:val="227B6E42"/>
     <w:multiLevelType w:val="hybridMultilevel"/>
     <w:tmpl w:val="62FCE50A"/>
@@ -2755,7 +3540,120 @@
       </w:rPr>
     </w:lvl>
   </w:abstractNum>
-  <w:abstractNum w:abstractNumId="5">
+  <w:abstractNum w:abstractNumId="6">
+    <w:nsid w:val="2B994159"/>
+    <w:multiLevelType w:val="hybridMultilevel"/>
+    <w:tmpl w:val="881877BC"/>
+    <w:lvl w:ilvl="0" w:tplc="0409000B">
+      <w:start w:val="1"/>
+      <w:numFmt w:val="bullet"/>
+      <w:lvlText w:val=""/>
+      <w:lvlJc w:val="left"/>
+      <w:pPr>
+        <w:ind w:left="1440" w:hanging="360"/>
+      </w:pPr>
+      <w:rPr>
+        <w:rFonts w:ascii="Wingdings" w:hAnsi="Wingdings" w:hint="default"/>
+      </w:rPr>
+    </w:lvl>
+    <w:lvl w:ilvl="1" w:tplc="04090003" w:tentative="1">
+      <w:start w:val="1"/>
+      <w:numFmt w:val="bullet"/>
+      <w:lvlText w:val="o"/>
+      <w:lvlJc w:val="left"/>
+      <w:pPr>
+        <w:ind w:left="2160" w:hanging="360"/>
+      </w:pPr>
+      <w:rPr>
+        <w:rFonts w:ascii="Courier New" w:hAnsi="Courier New" w:cs="Courier New" w:hint="default"/>
+      </w:rPr>
+    </w:lvl>
+    <w:lvl w:ilvl="2" w:tplc="04090005" w:tentative="1">
+      <w:start w:val="1"/>
+      <w:numFmt w:val="bullet"/>
+      <w:lvlText w:val=""/>
+      <w:lvlJc w:val="left"/>
+      <w:pPr>
+        <w:ind w:left="2880" w:hanging="360"/>
+      </w:pPr>
+      <w:rPr>
+        <w:rFonts w:ascii="Wingdings" w:hAnsi="Wingdings" w:hint="default"/>
+      </w:rPr>
+    </w:lvl>
+    <w:lvl w:ilvl="3" w:tplc="04090001" w:tentative="1">
+      <w:start w:val="1"/>
+      <w:numFmt w:val="bullet"/>
+      <w:lvlText w:val=""/>
+      <w:lvlJc w:val="left"/>
+      <w:pPr>
+        <w:ind w:left="3600" w:hanging="360"/>
+      </w:pPr>
+      <w:rPr>
+        <w:rFonts w:ascii="Symbol" w:hAnsi="Symbol" w:hint="default"/>
+      </w:rPr>
+    </w:lvl>
+    <w:lvl w:ilvl="4" w:tplc="04090003" w:tentative="1">
+      <w:start w:val="1"/>
+      <w:numFmt w:val="bullet"/>
+      <w:lvlText w:val="o"/>
+      <w:lvlJc w:val="left"/>
+      <w:pPr>
+        <w:ind w:left="4320" w:hanging="360"/>
+      </w:pPr>
+      <w:rPr>
+        <w:rFonts w:ascii="Courier New" w:hAnsi="Courier New" w:cs="Courier New" w:hint="default"/>
+      </w:rPr>
+    </w:lvl>
+    <w:lvl w:ilvl="5" w:tplc="04090005" w:tentative="1">
+      <w:start w:val="1"/>
+      <w:numFmt w:val="bullet"/>
+      <w:lvlText w:val=""/>
+      <w:lvlJc w:val="left"/>
+      <w:pPr>
+        <w:ind w:left="5040" w:hanging="360"/>
+      </w:pPr>
+      <w:rPr>
+        <w:rFonts w:ascii="Wingdings" w:hAnsi="Wingdings" w:hint="default"/>
+      </w:rPr>
+    </w:lvl>
+    <w:lvl w:ilvl="6" w:tplc="04090001" w:tentative="1">
+      <w:start w:val="1"/>
+      <w:numFmt w:val="bullet"/>
+      <w:lvlText w:val=""/>
+      <w:lvlJc w:val="left"/>
+      <w:pPr>
+        <w:ind w:left="5760" w:hanging="360"/>
+      </w:pPr>
+      <w:rPr>
+        <w:rFonts w:ascii="Symbol" w:hAnsi="Symbol" w:hint="default"/>
+      </w:rPr>
+    </w:lvl>
+    <w:lvl w:ilvl="7" w:tplc="04090003" w:tentative="1">
+      <w:start w:val="1"/>
+      <w:numFmt w:val="bullet"/>
+      <w:lvlText w:val="o"/>
+      <w:lvlJc w:val="left"/>
+      <w:pPr>
+        <w:ind w:left="6480" w:hanging="360"/>
+      </w:pPr>
+      <w:rPr>
+        <w:rFonts w:ascii="Courier New" w:hAnsi="Courier New" w:cs="Courier New" w:hint="default"/>
+      </w:rPr>
+    </w:lvl>
+    <w:lvl w:ilvl="8" w:tplc="04090005" w:tentative="1">
+      <w:start w:val="1"/>
+      <w:numFmt w:val="bullet"/>
+      <w:lvlText w:val=""/>
+      <w:lvlJc w:val="left"/>
+      <w:pPr>
+        <w:ind w:left="7200" w:hanging="360"/>
+      </w:pPr>
+      <w:rPr>
+        <w:rFonts w:ascii="Wingdings" w:hAnsi="Wingdings" w:hint="default"/>
+      </w:rPr>
+    </w:lvl>
+  </w:abstractNum>
+  <w:abstractNum w:abstractNumId="7">
     <w:nsid w:val="34CE7136"/>
     <w:multiLevelType w:val="hybridMultilevel"/>
     <w:tmpl w:val="E1644848"/>
@@ -2868,7 +3766,7 @@
       </w:rPr>
     </w:lvl>
   </w:abstractNum>
-  <w:abstractNum w:abstractNumId="6">
+  <w:abstractNum w:abstractNumId="8">
     <w:nsid w:val="39801F46"/>
     <w:multiLevelType w:val="hybridMultilevel"/>
     <w:tmpl w:val="065A26EC"/>
@@ -2981,7 +3879,7 @@
       </w:rPr>
     </w:lvl>
   </w:abstractNum>
-  <w:abstractNum w:abstractNumId="7">
+  <w:abstractNum w:abstractNumId="9">
     <w:nsid w:val="3CCB7A52"/>
     <w:multiLevelType w:val="hybridMultilevel"/>
     <w:tmpl w:val="CD08362E"/>
@@ -3094,7 +3992,7 @@
       </w:rPr>
     </w:lvl>
   </w:abstractNum>
-  <w:abstractNum w:abstractNumId="8">
+  <w:abstractNum w:abstractNumId="10">
     <w:nsid w:val="47DF0B01"/>
     <w:multiLevelType w:val="hybridMultilevel"/>
     <w:tmpl w:val="C388D224"/>
@@ -3180,7 +4078,7 @@
       </w:pPr>
     </w:lvl>
   </w:abstractNum>
-  <w:abstractNum w:abstractNumId="9">
+  <w:abstractNum w:abstractNumId="11">
     <w:nsid w:val="4A7410D7"/>
     <w:multiLevelType w:val="hybridMultilevel"/>
     <w:tmpl w:val="7A58FE66"/>
@@ -3293,7 +4191,7 @@
       </w:rPr>
     </w:lvl>
   </w:abstractNum>
-  <w:abstractNum w:abstractNumId="10">
+  <w:abstractNum w:abstractNumId="12">
     <w:nsid w:val="511F4CC7"/>
     <w:multiLevelType w:val="hybridMultilevel"/>
     <w:tmpl w:val="7B143A76"/>
@@ -3406,7 +4304,7 @@
       </w:rPr>
     </w:lvl>
   </w:abstractNum>
-  <w:abstractNum w:abstractNumId="11">
+  <w:abstractNum w:abstractNumId="13">
     <w:nsid w:val="54493DA0"/>
     <w:multiLevelType w:val="hybridMultilevel"/>
     <w:tmpl w:val="A712D9FC"/>
@@ -3519,7 +4417,7 @@
       </w:rPr>
     </w:lvl>
   </w:abstractNum>
-  <w:abstractNum w:abstractNumId="12">
+  <w:abstractNum w:abstractNumId="14">
     <w:nsid w:val="55D81A2D"/>
     <w:multiLevelType w:val="hybridMultilevel"/>
     <w:tmpl w:val="B90C72BC"/>
@@ -3632,7 +4530,7 @@
       </w:rPr>
     </w:lvl>
   </w:abstractNum>
-  <w:abstractNum w:abstractNumId="13">
+  <w:abstractNum w:abstractNumId="15">
     <w:nsid w:val="5C5454D9"/>
     <w:multiLevelType w:val="hybridMultilevel"/>
     <w:tmpl w:val="92CC3332"/>
@@ -3745,7 +4643,7 @@
       </w:rPr>
     </w:lvl>
   </w:abstractNum>
-  <w:abstractNum w:abstractNumId="14">
+  <w:abstractNum w:abstractNumId="16">
     <w:nsid w:val="61DC762F"/>
     <w:multiLevelType w:val="hybridMultilevel"/>
     <w:tmpl w:val="853247B2"/>
@@ -3858,7 +4756,7 @@
       </w:rPr>
     </w:lvl>
   </w:abstractNum>
-  <w:abstractNum w:abstractNumId="15">
+  <w:abstractNum w:abstractNumId="17">
     <w:nsid w:val="66DB1CEC"/>
     <w:multiLevelType w:val="hybridMultilevel"/>
     <w:tmpl w:val="7368CEA0"/>
@@ -3971,7 +4869,7 @@
       </w:rPr>
     </w:lvl>
   </w:abstractNum>
-  <w:abstractNum w:abstractNumId="16">
+  <w:abstractNum w:abstractNumId="18">
     <w:nsid w:val="764F14E4"/>
     <w:multiLevelType w:val="hybridMultilevel"/>
     <w:tmpl w:val="445CF8C4"/>
@@ -4084,7 +4982,7 @@
       </w:rPr>
     </w:lvl>
   </w:abstractNum>
-  <w:abstractNum w:abstractNumId="17">
+  <w:abstractNum w:abstractNumId="19">
     <w:nsid w:val="7BAA7E71"/>
     <w:multiLevelType w:val="hybridMultilevel"/>
     <w:tmpl w:val="1BFE3CC4"/>
@@ -4198,58 +5096,64 @@
     </w:lvl>
   </w:abstractNum>
   <w:num w:numId="1">
+    <w:abstractNumId w:val="10"/>
+  </w:num>
+  <w:num w:numId="2">
+    <w:abstractNumId w:val="18"/>
+  </w:num>
+  <w:num w:numId="3">
+    <w:abstractNumId w:val="1"/>
+  </w:num>
+  <w:num w:numId="4">
+    <w:abstractNumId w:val="4"/>
+  </w:num>
+  <w:num w:numId="5">
+    <w:abstractNumId w:val="2"/>
+  </w:num>
+  <w:num w:numId="6">
+    <w:abstractNumId w:val="17"/>
+  </w:num>
+  <w:num w:numId="7">
+    <w:abstractNumId w:val="14"/>
+  </w:num>
+  <w:num w:numId="8">
+    <w:abstractNumId w:val="16"/>
+  </w:num>
+  <w:num w:numId="9">
+    <w:abstractNumId w:val="9"/>
+  </w:num>
+  <w:num w:numId="10">
+    <w:abstractNumId w:val="12"/>
+  </w:num>
+  <w:num w:numId="11">
+    <w:abstractNumId w:val="7"/>
+  </w:num>
+  <w:num w:numId="12">
+    <w:abstractNumId w:val="11"/>
+  </w:num>
+  <w:num w:numId="13">
+    <w:abstractNumId w:val="19"/>
+  </w:num>
+  <w:num w:numId="14">
+    <w:abstractNumId w:val="3"/>
+  </w:num>
+  <w:num w:numId="15">
+    <w:abstractNumId w:val="15"/>
+  </w:num>
+  <w:num w:numId="16">
+    <w:abstractNumId w:val="5"/>
+  </w:num>
+  <w:num w:numId="17">
+    <w:abstractNumId w:val="13"/>
+  </w:num>
+  <w:num w:numId="18">
     <w:abstractNumId w:val="8"/>
   </w:num>
-  <w:num w:numId="2">
-    <w:abstractNumId w:val="16"/>
+  <w:num w:numId="19">
+    <w:abstractNumId w:val="6"/>
   </w:num>
-  <w:num w:numId="3">
+  <w:num w:numId="20">
     <w:abstractNumId w:val="0"/>
-  </w:num>
-  <w:num w:numId="4">
-    <w:abstractNumId w:val="3"/>
-  </w:num>
-  <w:num w:numId="5">
-    <w:abstractNumId w:val="1"/>
-  </w:num>
-  <w:num w:numId="6">
-    <w:abstractNumId w:val="15"/>
-  </w:num>
-  <w:num w:numId="7">
-    <w:abstractNumId w:val="12"/>
-  </w:num>
-  <w:num w:numId="8">
-    <w:abstractNumId w:val="14"/>
-  </w:num>
-  <w:num w:numId="9">
-    <w:abstractNumId w:val="7"/>
-  </w:num>
-  <w:num w:numId="10">
-    <w:abstractNumId w:val="10"/>
-  </w:num>
-  <w:num w:numId="11">
-    <w:abstractNumId w:val="5"/>
-  </w:num>
-  <w:num w:numId="12">
-    <w:abstractNumId w:val="9"/>
-  </w:num>
-  <w:num w:numId="13">
-    <w:abstractNumId w:val="17"/>
-  </w:num>
-  <w:num w:numId="14">
-    <w:abstractNumId w:val="2"/>
-  </w:num>
-  <w:num w:numId="15">
-    <w:abstractNumId w:val="13"/>
-  </w:num>
-  <w:num w:numId="16">
-    <w:abstractNumId w:val="4"/>
-  </w:num>
-  <w:num w:numId="17">
-    <w:abstractNumId w:val="11"/>
-  </w:num>
-  <w:num w:numId="18">
-    <w:abstractNumId w:val="6"/>
   </w:num>
 </w:numbering>
 </file>
@@ -4966,7 +5870,7 @@
 </file>
 
 <file path=customXml/itemProps1.xml><?xml version="1.0" encoding="utf-8"?>
-<ds:datastoreItem xmlns:ds="http://schemas.openxmlformats.org/officeDocument/2006/customXml" ds:itemID="{CF758A72-6A45-4295-BF13-59C9629D74F0}">
+<ds:datastoreItem xmlns:ds="http://schemas.openxmlformats.org/officeDocument/2006/customXml" ds:itemID="{5DEF2FBF-30D1-490D-86FD-E1401F6C4286}">
   <ds:schemaRefs>
     <ds:schemaRef ds:uri="http://schemas.openxmlformats.org/officeDocument/2006/bibliography"/>
   </ds:schemaRefs>

</xml_diff>

<commit_message>
Worked on second question
</commit_message>
<xml_diff>
--- a/Assignment 1 ATR_5451_11.docx
+++ b/Assignment 1 ATR_5451_11.docx
@@ -46,15 +46,7 @@
         <w:pStyle w:val="ListParagraph"/>
       </w:pPr>
       <w:r>
-        <w:t xml:space="preserve">In August 1962 J.C.R. </w:t>
-      </w:r>
-      <w:proofErr w:type="spellStart"/>
-      <w:r>
-        <w:t>Licklider</w:t>
-      </w:r>
-      <w:proofErr w:type="spellEnd"/>
-      <w:r>
-        <w:t xml:space="preserve"> of MIT came up with the “Galactic Network” concept that described globally interconnected set of computers through which everyone could quickly access data and programs from any site.</w:t>
+        <w:t>In August 1962 J.C.R. Licklider of MIT came up with the “Galactic Network” concept that described globally interconnected set of computers through which everyone could quickly access data and programs from any site.</w:t>
       </w:r>
     </w:p>
     <w:p>
@@ -169,13 +161,8 @@
       <w:pPr>
         <w:pStyle w:val="ListParagraph"/>
       </w:pPr>
-      <w:proofErr w:type="gramStart"/>
-      <w:r>
-        <w:t>the</w:t>
-      </w:r>
-      <w:proofErr w:type="gramEnd"/>
-      <w:r>
-        <w:t xml:space="preserve"> standards for HTML, HTTP, and URLs</w:t>
+      <w:r>
+        <w:t>the standards for HTML, HTTP, and URLs</w:t>
       </w:r>
       <w:r>
         <w:t>, the first web page was created in 1991</w:t>
@@ -197,15 +184,7 @@
         <w:pStyle w:val="ListParagraph"/>
       </w:pPr>
       <w:r>
-        <w:t xml:space="preserve"> After that, the White House and the United Nations came online, marking the beginning of the .</w:t>
-      </w:r>
-      <w:proofErr w:type="spellStart"/>
-      <w:r>
-        <w:t>gov</w:t>
-      </w:r>
-      <w:proofErr w:type="spellEnd"/>
-      <w:r>
-        <w:t xml:space="preserve"> and .org domain names, the web was commercialized, </w:t>
+        <w:t xml:space="preserve"> After that, the White House and the United Nations came online, marking the beginning of the .gov and .org domain names, the web was commercialized, </w:t>
       </w:r>
       <w:r>
         <w:t xml:space="preserve">Java and </w:t>
@@ -220,17 +199,17 @@
         <w:t>, Google went live in 1998</w:t>
       </w:r>
       <w:r>
-        <w:t xml:space="preserve"> revolutionizing the way in which people find </w:t>
+        <w:t xml:space="preserve"> revolutionizing the way in which people find information online</w:t>
+      </w:r>
+      <w:r>
+        <w:t xml:space="preserve">, Wikipedia launched in 2001, </w:t>
+      </w:r>
+      <w:r>
+        <w:t xml:space="preserve">Social media websites start to </w:t>
       </w:r>
       <w:r>
         <w:lastRenderedPageBreak/>
-        <w:t>information online</w:t>
-      </w:r>
-      <w:r>
-        <w:t xml:space="preserve">, Wikipedia launched in 2001, </w:t>
-      </w:r>
-      <w:r>
-        <w:t xml:space="preserve">Social media websites start to emerge with the launch of Facebook in 2004 and You Tube </w:t>
+        <w:t xml:space="preserve">emerge with the launch of Facebook in 2004 and You Tube </w:t>
       </w:r>
       <w:r>
         <w:t>streaming video for the masses</w:t>
@@ -281,6 +260,766 @@
       <w:pPr>
         <w:pStyle w:val="ListParagraph"/>
       </w:pPr>
+      <w:r>
+        <w:t>Google (</w:t>
+      </w:r>
+      <w:hyperlink r:id="rId6" w:history="1">
+        <w:r>
+          <w:rPr>
+            <w:rStyle w:val="Hyperlink"/>
+          </w:rPr>
+          <w:t>https://www.google.com/</w:t>
+        </w:r>
+      </w:hyperlink>
+      <w:r>
+        <w:t>)</w:t>
+      </w:r>
+    </w:p>
+    <w:p>
+      <w:pPr>
+        <w:pStyle w:val="ListParagraph"/>
+      </w:pPr>
+      <w:r>
+        <w:t>Year launched: 1996</w:t>
+      </w:r>
+    </w:p>
+    <w:p>
+      <w:pPr>
+        <w:pStyle w:val="ListParagraph"/>
+      </w:pPr>
+      <w:r>
+        <w:drawing>
+          <wp:inline distT="0" distB="0" distL="0" distR="0" wp14:anchorId="62E639D1" wp14:editId="2F69A5A0">
+            <wp:extent cx="5581650" cy="2800350"/>
+            <wp:effectExtent l="0" t="0" r="0" b="0"/>
+            <wp:docPr id="5" name="Picture 5"/>
+            <wp:cNvGraphicFramePr>
+              <a:graphicFrameLocks xmlns:a="http://schemas.openxmlformats.org/drawingml/2006/main" noChangeAspect="1"/>
+            </wp:cNvGraphicFramePr>
+            <a:graphic xmlns:a="http://schemas.openxmlformats.org/drawingml/2006/main">
+              <a:graphicData uri="http://schemas.openxmlformats.org/drawingml/2006/picture">
+                <pic:pic xmlns:pic="http://schemas.openxmlformats.org/drawingml/2006/picture">
+                  <pic:nvPicPr>
+                    <pic:cNvPr id="1" name=""/>
+                    <pic:cNvPicPr/>
+                  </pic:nvPicPr>
+                  <pic:blipFill>
+                    <a:blip r:embed="rId7"/>
+                    <a:stretch>
+                      <a:fillRect/>
+                    </a:stretch>
+                  </pic:blipFill>
+                  <pic:spPr>
+                    <a:xfrm>
+                      <a:off x="0" y="0"/>
+                      <a:ext cx="5581650" cy="2800350"/>
+                    </a:xfrm>
+                    <a:prstGeom prst="rect">
+                      <a:avLst/>
+                    </a:prstGeom>
+                  </pic:spPr>
+                </pic:pic>
+              </a:graphicData>
+            </a:graphic>
+          </wp:inline>
+        </w:drawing>
+      </w:r>
+    </w:p>
+    <w:p>
+      <w:pPr>
+        <w:pStyle w:val="ListParagraph"/>
+      </w:pPr>
+      <w:r>
+        <w:t>Current look:</w:t>
+      </w:r>
+    </w:p>
+    <w:p>
+      <w:pPr>
+        <w:pStyle w:val="ListParagraph"/>
+      </w:pPr>
+      <w:r>
+        <w:rPr>
+          <w:noProof/>
+        </w:rPr>
+        <w:drawing>
+          <wp:inline distT="0" distB="0" distL="0" distR="0">
+            <wp:extent cx="5581650" cy="2799080"/>
+            <wp:effectExtent l="0" t="0" r="0" b="1270"/>
+            <wp:docPr id="6" name="Picture 6" descr="https://www.intechnic.com/hs-fs/hubfs/Imported_Blog_Media/wb_2_google_n1-3.jpg?width=586&amp;height=294&amp;name=wb_2_google_n1-3.jpg"/>
+            <wp:cNvGraphicFramePr>
+              <a:graphicFrameLocks xmlns:a="http://schemas.openxmlformats.org/drawingml/2006/main" noChangeAspect="1"/>
+            </wp:cNvGraphicFramePr>
+            <a:graphic xmlns:a="http://schemas.openxmlformats.org/drawingml/2006/main">
+              <a:graphicData uri="http://schemas.openxmlformats.org/drawingml/2006/picture">
+                <pic:pic xmlns:pic="http://schemas.openxmlformats.org/drawingml/2006/picture">
+                  <pic:nvPicPr>
+                    <pic:cNvPr id="0" name="Picture 3" descr="https://www.intechnic.com/hs-fs/hubfs/Imported_Blog_Media/wb_2_google_n1-3.jpg?width=586&amp;height=294&amp;name=wb_2_google_n1-3.jpg"/>
+                    <pic:cNvPicPr>
+                      <a:picLocks noChangeAspect="1" noChangeArrowheads="1"/>
+                    </pic:cNvPicPr>
+                  </pic:nvPicPr>
+                  <pic:blipFill>
+                    <a:blip r:embed="rId8">
+                      <a:extLst>
+                        <a:ext uri="{28A0092B-C50C-407E-A947-70E740481C1C}">
+                          <a14:useLocalDpi xmlns:a14="http://schemas.microsoft.com/office/drawing/2010/main" val="0"/>
+                        </a:ext>
+                      </a:extLst>
+                    </a:blip>
+                    <a:srcRect/>
+                    <a:stretch>
+                      <a:fillRect/>
+                    </a:stretch>
+                  </pic:blipFill>
+                  <pic:spPr bwMode="auto">
+                    <a:xfrm>
+                      <a:off x="0" y="0"/>
+                      <a:ext cx="5581650" cy="2799080"/>
+                    </a:xfrm>
+                    <a:prstGeom prst="rect">
+                      <a:avLst/>
+                    </a:prstGeom>
+                    <a:noFill/>
+                    <a:ln>
+                      <a:noFill/>
+                    </a:ln>
+                  </pic:spPr>
+                </pic:pic>
+              </a:graphicData>
+            </a:graphic>
+          </wp:inline>
+        </w:drawing>
+      </w:r>
+    </w:p>
+    <w:p>
+      <w:pPr>
+        <w:pStyle w:val="ListParagraph"/>
+      </w:pPr>
+      <w:r>
+        <w:t>Changes Observed:</w:t>
+      </w:r>
+    </w:p>
+    <w:p>
+      <w:pPr>
+        <w:pStyle w:val="ListParagraph"/>
+      </w:pPr>
+      <w:r>
+        <w:t>Page got simpler with only the logo and a single search bar.</w:t>
+      </w:r>
+    </w:p>
+    <w:p>
+      <w:pPr>
+        <w:pStyle w:val="ListParagraph"/>
+      </w:pPr>
+    </w:p>
+    <w:p>
+      <w:pPr>
+        <w:pStyle w:val="ListParagraph"/>
+      </w:pPr>
+      <w:r>
+        <w:t>Github (</w:t>
+      </w:r>
+      <w:hyperlink r:id="rId9" w:history="1">
+        <w:r>
+          <w:rPr>
+            <w:rStyle w:val="Hyperlink"/>
+          </w:rPr>
+          <w:t>https://github.com/</w:t>
+        </w:r>
+      </w:hyperlink>
+      <w:r>
+        <w:t xml:space="preserve">) </w:t>
+      </w:r>
+    </w:p>
+    <w:p>
+      <w:pPr>
+        <w:pStyle w:val="ListParagraph"/>
+      </w:pPr>
+      <w:r>
+        <w:t>Year launched: 2008</w:t>
+      </w:r>
+    </w:p>
+    <w:p>
+      <w:pPr>
+        <w:pStyle w:val="ListParagraph"/>
+        <w:rPr>
+          <w:noProof/>
+        </w:rPr>
+      </w:pPr>
+    </w:p>
+    <w:p>
+      <w:pPr>
+        <w:pStyle w:val="ListParagraph"/>
+        <w:rPr>
+          <w:noProof/>
+        </w:rPr>
+      </w:pPr>
+    </w:p>
+    <w:p>
+      <w:pPr>
+        <w:pStyle w:val="ListParagraph"/>
+      </w:pPr>
+      <w:r>
+        <w:rPr>
+          <w:noProof/>
+        </w:rPr>
+        <w:drawing>
+          <wp:inline distT="0" distB="0" distL="0" distR="0">
+            <wp:extent cx="3863975" cy="2480807"/>
+            <wp:effectExtent l="0" t="0" r="3175" b="0"/>
+            <wp:docPr id="7" name="Picture 7" descr="Github in 2008 then and now"/>
+            <wp:cNvGraphicFramePr>
+              <a:graphicFrameLocks xmlns:a="http://schemas.openxmlformats.org/drawingml/2006/main" noChangeAspect="1"/>
+            </wp:cNvGraphicFramePr>
+            <a:graphic xmlns:a="http://schemas.openxmlformats.org/drawingml/2006/main">
+              <a:graphicData uri="http://schemas.openxmlformats.org/drawingml/2006/picture">
+                <pic:pic xmlns:pic="http://schemas.openxmlformats.org/drawingml/2006/picture">
+                  <pic:nvPicPr>
+                    <pic:cNvPr id="0" name="Picture 5" descr="Github in 2008 then and now"/>
+                    <pic:cNvPicPr>
+                      <a:picLocks noChangeAspect="1" noChangeArrowheads="1"/>
+                    </pic:cNvPicPr>
+                  </pic:nvPicPr>
+                  <pic:blipFill rotWithShape="1">
+                    <a:blip r:embed="rId10">
+                      <a:extLst>
+                        <a:ext uri="{28A0092B-C50C-407E-A947-70E740481C1C}">
+                          <a14:useLocalDpi xmlns:a14="http://schemas.microsoft.com/office/drawing/2010/main" val="0"/>
+                        </a:ext>
+                      </a:extLst>
+                    </a:blip>
+                    <a:srcRect l="16232" t="22438" r="16334" b="10223"/>
+                    <a:stretch/>
+                  </pic:blipFill>
+                  <pic:spPr bwMode="auto">
+                    <a:xfrm>
+                      <a:off x="0" y="0"/>
+                      <a:ext cx="3865493" cy="2481782"/>
+                    </a:xfrm>
+                    <a:prstGeom prst="rect">
+                      <a:avLst/>
+                    </a:prstGeom>
+                    <a:noFill/>
+                    <a:ln>
+                      <a:noFill/>
+                    </a:ln>
+                    <a:extLst>
+                      <a:ext uri="{53640926-AAD7-44D8-BBD7-CCE9431645EC}">
+                        <a14:shadowObscured xmlns:a14="http://schemas.microsoft.com/office/drawing/2010/main"/>
+                      </a:ext>
+                    </a:extLst>
+                  </pic:spPr>
+                </pic:pic>
+              </a:graphicData>
+            </a:graphic>
+          </wp:inline>
+        </w:drawing>
+      </w:r>
+    </w:p>
+    <w:p>
+      <w:pPr>
+        <w:pStyle w:val="ListParagraph"/>
+      </w:pPr>
+      <w:r>
+        <w:t xml:space="preserve">Current look: </w:t>
+      </w:r>
+    </w:p>
+    <w:p>
+      <w:pPr>
+        <w:pStyle w:val="ListParagraph"/>
+      </w:pPr>
+      <w:r>
+        <w:rPr>
+          <w:noProof/>
+        </w:rPr>
+        <w:drawing>
+          <wp:inline distT="0" distB="0" distL="0" distR="0">
+            <wp:extent cx="5732145" cy="3445742"/>
+            <wp:effectExtent l="0" t="0" r="1905" b="2540"/>
+            <wp:docPr id="8" name="Picture 8" descr="GitHub 2017"/>
+            <wp:cNvGraphicFramePr>
+              <a:graphicFrameLocks xmlns:a="http://schemas.openxmlformats.org/drawingml/2006/main" noChangeAspect="1"/>
+            </wp:cNvGraphicFramePr>
+            <a:graphic xmlns:a="http://schemas.openxmlformats.org/drawingml/2006/main">
+              <a:graphicData uri="http://schemas.openxmlformats.org/drawingml/2006/picture">
+                <pic:pic xmlns:pic="http://schemas.openxmlformats.org/drawingml/2006/picture">
+                  <pic:nvPicPr>
+                    <pic:cNvPr id="0" name="Picture 7" descr="GitHub 2017"/>
+                    <pic:cNvPicPr>
+                      <a:picLocks noChangeAspect="1" noChangeArrowheads="1"/>
+                    </pic:cNvPicPr>
+                  </pic:nvPicPr>
+                  <pic:blipFill>
+                    <a:blip r:embed="rId11">
+                      <a:extLst>
+                        <a:ext uri="{28A0092B-C50C-407E-A947-70E740481C1C}">
+                          <a14:useLocalDpi xmlns:a14="http://schemas.microsoft.com/office/drawing/2010/main" val="0"/>
+                        </a:ext>
+                      </a:extLst>
+                    </a:blip>
+                    <a:srcRect/>
+                    <a:stretch>
+                      <a:fillRect/>
+                    </a:stretch>
+                  </pic:blipFill>
+                  <pic:spPr bwMode="auto">
+                    <a:xfrm>
+                      <a:off x="0" y="0"/>
+                      <a:ext cx="5732145" cy="3445742"/>
+                    </a:xfrm>
+                    <a:prstGeom prst="rect">
+                      <a:avLst/>
+                    </a:prstGeom>
+                    <a:noFill/>
+                    <a:ln>
+                      <a:noFill/>
+                    </a:ln>
+                  </pic:spPr>
+                </pic:pic>
+              </a:graphicData>
+            </a:graphic>
+          </wp:inline>
+        </w:drawing>
+      </w:r>
+    </w:p>
+    <w:p>
+      <w:pPr>
+        <w:pStyle w:val="ListParagraph"/>
+      </w:pPr>
+      <w:r>
+        <w:t>Changes obsereved: The code sharing platform has upgraded to a better user interface platform to help collaborate better and build software.</w:t>
+      </w:r>
+    </w:p>
+    <w:p>
+      <w:pPr>
+        <w:pStyle w:val="ListParagraph"/>
+      </w:pPr>
+      <w:r>
+        <w:t>Amazon (</w:t>
+      </w:r>
+      <w:hyperlink r:id="rId12" w:history="1">
+        <w:r>
+          <w:rPr>
+            <w:rStyle w:val="Hyperlink"/>
+          </w:rPr>
+          <w:t>https://www.amazon.com/</w:t>
+        </w:r>
+      </w:hyperlink>
+      <w:r>
+        <w:t xml:space="preserve">) </w:t>
+      </w:r>
+    </w:p>
+    <w:p>
+      <w:pPr>
+        <w:pStyle w:val="ListParagraph"/>
+      </w:pPr>
+      <w:r>
+        <w:t>Year launched: 1995</w:t>
+      </w:r>
+    </w:p>
+    <w:p>
+      <w:pPr>
+        <w:pStyle w:val="ListParagraph"/>
+      </w:pPr>
+      <w:r>
+        <w:rPr>
+          <w:noProof/>
+        </w:rPr>
+        <w:lastRenderedPageBreak/>
+        <w:drawing>
+          <wp:inline distT="0" distB="0" distL="0" distR="0" wp14:anchorId="26169BCA" wp14:editId="52C758CC">
+            <wp:extent cx="5732145" cy="4836795"/>
+            <wp:effectExtent l="0" t="0" r="1905" b="1905"/>
+            <wp:docPr id="9" name="Picture 9"/>
+            <wp:cNvGraphicFramePr>
+              <a:graphicFrameLocks xmlns:a="http://schemas.openxmlformats.org/drawingml/2006/main" noChangeAspect="1"/>
+            </wp:cNvGraphicFramePr>
+            <a:graphic xmlns:a="http://schemas.openxmlformats.org/drawingml/2006/main">
+              <a:graphicData uri="http://schemas.openxmlformats.org/drawingml/2006/picture">
+                <pic:pic xmlns:pic="http://schemas.openxmlformats.org/drawingml/2006/picture">
+                  <pic:nvPicPr>
+                    <pic:cNvPr id="1" name=""/>
+                    <pic:cNvPicPr/>
+                  </pic:nvPicPr>
+                  <pic:blipFill>
+                    <a:blip r:embed="rId13"/>
+                    <a:stretch>
+                      <a:fillRect/>
+                    </a:stretch>
+                  </pic:blipFill>
+                  <pic:spPr>
+                    <a:xfrm>
+                      <a:off x="0" y="0"/>
+                      <a:ext cx="5732145" cy="4836795"/>
+                    </a:xfrm>
+                    <a:prstGeom prst="rect">
+                      <a:avLst/>
+                    </a:prstGeom>
+                  </pic:spPr>
+                </pic:pic>
+              </a:graphicData>
+            </a:graphic>
+          </wp:inline>
+        </w:drawing>
+      </w:r>
+    </w:p>
+    <w:p>
+      <w:pPr>
+        <w:pStyle w:val="ListParagraph"/>
+      </w:pPr>
+      <w:r>
+        <w:t>Current look:</w:t>
+      </w:r>
+    </w:p>
+    <w:p>
+      <w:pPr>
+        <w:pStyle w:val="ListParagraph"/>
+      </w:pPr>
+      <w:r>
+        <w:rPr>
+          <w:noProof/>
+        </w:rPr>
+        <w:drawing>
+          <wp:inline distT="0" distB="0" distL="0" distR="0" wp14:anchorId="15DEEA27" wp14:editId="001D186B">
+            <wp:extent cx="5732145" cy="3034030"/>
+            <wp:effectExtent l="0" t="0" r="1905" b="0"/>
+            <wp:docPr id="10" name="Picture 10"/>
+            <wp:cNvGraphicFramePr>
+              <a:graphicFrameLocks xmlns:a="http://schemas.openxmlformats.org/drawingml/2006/main" noChangeAspect="1"/>
+            </wp:cNvGraphicFramePr>
+            <a:graphic xmlns:a="http://schemas.openxmlformats.org/drawingml/2006/main">
+              <a:graphicData uri="http://schemas.openxmlformats.org/drawingml/2006/picture">
+                <pic:pic xmlns:pic="http://schemas.openxmlformats.org/drawingml/2006/picture">
+                  <pic:nvPicPr>
+                    <pic:cNvPr id="1" name=""/>
+                    <pic:cNvPicPr/>
+                  </pic:nvPicPr>
+                  <pic:blipFill>
+                    <a:blip r:embed="rId14"/>
+                    <a:stretch>
+                      <a:fillRect/>
+                    </a:stretch>
+                  </pic:blipFill>
+                  <pic:spPr>
+                    <a:xfrm>
+                      <a:off x="0" y="0"/>
+                      <a:ext cx="5732145" cy="3034030"/>
+                    </a:xfrm>
+                    <a:prstGeom prst="rect">
+                      <a:avLst/>
+                    </a:prstGeom>
+                  </pic:spPr>
+                </pic:pic>
+              </a:graphicData>
+            </a:graphic>
+          </wp:inline>
+        </w:drawing>
+      </w:r>
+    </w:p>
+    <w:p>
+      <w:pPr>
+        <w:pStyle w:val="ListParagraph"/>
+      </w:pPr>
+      <w:r>
+        <w:t>Changes Obsereved:  they have managed to upgrade from an only text based website to a much better one that involves graphical user interaction and helps users view the products they buy easily</w:t>
+      </w:r>
+    </w:p>
+    <w:p>
+      <w:pPr>
+        <w:pStyle w:val="ListParagraph"/>
+      </w:pPr>
+      <w:r>
+        <w:t>Youtube (</w:t>
+      </w:r>
+      <w:hyperlink r:id="rId15" w:history="1">
+        <w:r>
+          <w:rPr>
+            <w:rStyle w:val="Hyperlink"/>
+          </w:rPr>
+          <w:t>https://www.youtube.com/</w:t>
+        </w:r>
+      </w:hyperlink>
+      <w:r>
+        <w:t xml:space="preserve">) </w:t>
+      </w:r>
+    </w:p>
+    <w:p>
+      <w:pPr>
+        <w:pStyle w:val="ListParagraph"/>
+      </w:pPr>
+      <w:r>
+        <w:lastRenderedPageBreak/>
+        <w:t>Year launched : 2005</w:t>
+      </w:r>
+    </w:p>
+    <w:p>
+      <w:pPr>
+        <w:pStyle w:val="ListParagraph"/>
+      </w:pPr>
+      <w:r>
+        <w:rPr>
+          <w:noProof/>
+        </w:rPr>
+        <w:drawing>
+          <wp:inline distT="0" distB="0" distL="0" distR="0">
+            <wp:extent cx="5581650" cy="2799080"/>
+            <wp:effectExtent l="0" t="0" r="0" b="1270"/>
+            <wp:docPr id="11" name="Picture 11" descr="https://www.intechnic.com/hs-fs/hubfs/Imported_Blog_Media/wb_7_youtube-3.jpg?width=586&amp;height=294&amp;name=wb_7_youtube-3.jpg"/>
+            <wp:cNvGraphicFramePr>
+              <a:graphicFrameLocks xmlns:a="http://schemas.openxmlformats.org/drawingml/2006/main" noChangeAspect="1"/>
+            </wp:cNvGraphicFramePr>
+            <a:graphic xmlns:a="http://schemas.openxmlformats.org/drawingml/2006/main">
+              <a:graphicData uri="http://schemas.openxmlformats.org/drawingml/2006/picture">
+                <pic:pic xmlns:pic="http://schemas.openxmlformats.org/drawingml/2006/picture">
+                  <pic:nvPicPr>
+                    <pic:cNvPr id="0" name="Picture 9" descr="https://www.intechnic.com/hs-fs/hubfs/Imported_Blog_Media/wb_7_youtube-3.jpg?width=586&amp;height=294&amp;name=wb_7_youtube-3.jpg"/>
+                    <pic:cNvPicPr>
+                      <a:picLocks noChangeAspect="1" noChangeArrowheads="1"/>
+                    </pic:cNvPicPr>
+                  </pic:nvPicPr>
+                  <pic:blipFill>
+                    <a:blip r:embed="rId16">
+                      <a:extLst>
+                        <a:ext uri="{28A0092B-C50C-407E-A947-70E740481C1C}">
+                          <a14:useLocalDpi xmlns:a14="http://schemas.microsoft.com/office/drawing/2010/main" val="0"/>
+                        </a:ext>
+                      </a:extLst>
+                    </a:blip>
+                    <a:srcRect/>
+                    <a:stretch>
+                      <a:fillRect/>
+                    </a:stretch>
+                  </pic:blipFill>
+                  <pic:spPr bwMode="auto">
+                    <a:xfrm>
+                      <a:off x="0" y="0"/>
+                      <a:ext cx="5581650" cy="2799080"/>
+                    </a:xfrm>
+                    <a:prstGeom prst="rect">
+                      <a:avLst/>
+                    </a:prstGeom>
+                    <a:noFill/>
+                    <a:ln>
+                      <a:noFill/>
+                    </a:ln>
+                  </pic:spPr>
+                </pic:pic>
+              </a:graphicData>
+            </a:graphic>
+          </wp:inline>
+        </w:drawing>
+      </w:r>
+    </w:p>
+    <w:p>
+      <w:pPr>
+        <w:pStyle w:val="ListParagraph"/>
+      </w:pPr>
+      <w:r>
+        <w:t xml:space="preserve">Current look: </w:t>
+      </w:r>
+    </w:p>
+    <w:p>
+      <w:pPr>
+        <w:pStyle w:val="ListParagraph"/>
+      </w:pPr>
+      <w:r>
+        <w:rPr>
+          <w:noProof/>
+        </w:rPr>
+        <w:drawing>
+          <wp:inline distT="0" distB="0" distL="0" distR="0">
+            <wp:extent cx="5581650" cy="2799080"/>
+            <wp:effectExtent l="0" t="0" r="0" b="1270"/>
+            <wp:docPr id="15" name="Picture 15" descr="https://www.intechnic.com/hs-fs/hubfs/Imported_Blog_Media/wb_7_youtube_n-3.jpg?width=586&amp;height=294&amp;name=wb_7_youtube_n-3.jpg"/>
+            <wp:cNvGraphicFramePr>
+              <a:graphicFrameLocks xmlns:a="http://schemas.openxmlformats.org/drawingml/2006/main" noChangeAspect="1"/>
+            </wp:cNvGraphicFramePr>
+            <a:graphic xmlns:a="http://schemas.openxmlformats.org/drawingml/2006/main">
+              <a:graphicData uri="http://schemas.openxmlformats.org/drawingml/2006/picture">
+                <pic:pic xmlns:pic="http://schemas.openxmlformats.org/drawingml/2006/picture">
+                  <pic:nvPicPr>
+                    <pic:cNvPr id="0" name="Picture 11" descr="https://www.intechnic.com/hs-fs/hubfs/Imported_Blog_Media/wb_7_youtube_n-3.jpg?width=586&amp;height=294&amp;name=wb_7_youtube_n-3.jpg"/>
+                    <pic:cNvPicPr>
+                      <a:picLocks noChangeAspect="1" noChangeArrowheads="1"/>
+                    </pic:cNvPicPr>
+                  </pic:nvPicPr>
+                  <pic:blipFill>
+                    <a:blip r:embed="rId17">
+                      <a:extLst>
+                        <a:ext uri="{28A0092B-C50C-407E-A947-70E740481C1C}">
+                          <a14:useLocalDpi xmlns:a14="http://schemas.microsoft.com/office/drawing/2010/main" val="0"/>
+                        </a:ext>
+                      </a:extLst>
+                    </a:blip>
+                    <a:srcRect/>
+                    <a:stretch>
+                      <a:fillRect/>
+                    </a:stretch>
+                  </pic:blipFill>
+                  <pic:spPr bwMode="auto">
+                    <a:xfrm>
+                      <a:off x="0" y="0"/>
+                      <a:ext cx="5581650" cy="2799080"/>
+                    </a:xfrm>
+                    <a:prstGeom prst="rect">
+                      <a:avLst/>
+                    </a:prstGeom>
+                    <a:noFill/>
+                    <a:ln>
+                      <a:noFill/>
+                    </a:ln>
+                  </pic:spPr>
+                </pic:pic>
+              </a:graphicData>
+            </a:graphic>
+          </wp:inline>
+        </w:drawing>
+      </w:r>
+    </w:p>
+    <w:p>
+      <w:pPr>
+        <w:pStyle w:val="ListParagraph"/>
+      </w:pPr>
+      <w:r>
+        <w:t>Changes observed: they have changed their look a little to address user needs in a better way and</w:t>
+      </w:r>
+      <w:r>
+        <w:t xml:space="preserve"> recommend content based on user searches.</w:t>
+      </w:r>
+    </w:p>
+    <w:p>
+      <w:pPr>
+        <w:pStyle w:val="ListParagraph"/>
+      </w:pPr>
+      <w:r>
+        <w:t>Twitter (</w:t>
+      </w:r>
+      <w:hyperlink r:id="rId18" w:history="1">
+        <w:r>
+          <w:rPr>
+            <w:rStyle w:val="Hyperlink"/>
+          </w:rPr>
+          <w:t>https://twitter.com/</w:t>
+        </w:r>
+      </w:hyperlink>
+      <w:r>
+        <w:t xml:space="preserve">) </w:t>
+      </w:r>
+    </w:p>
+    <w:p>
+      <w:pPr>
+        <w:pStyle w:val="ListParagraph"/>
+      </w:pPr>
+      <w:r>
+        <w:t>Year launched: 2006</w:t>
+      </w:r>
+    </w:p>
+    <w:p>
+      <w:pPr>
+        <w:pStyle w:val="ListParagraph"/>
+      </w:pPr>
+      <w:r>
+        <w:rPr>
+          <w:noProof/>
+        </w:rPr>
+        <w:lastRenderedPageBreak/>
+        <w:drawing>
+          <wp:inline distT="0" distB="0" distL="0" distR="0" wp14:anchorId="0D41BA69" wp14:editId="5F4F18DE">
+            <wp:extent cx="5732145" cy="3863975"/>
+            <wp:effectExtent l="0" t="0" r="1905" b="3175"/>
+            <wp:docPr id="13" name="Picture 13"/>
+            <wp:cNvGraphicFramePr>
+              <a:graphicFrameLocks xmlns:a="http://schemas.openxmlformats.org/drawingml/2006/main" noChangeAspect="1"/>
+            </wp:cNvGraphicFramePr>
+            <a:graphic xmlns:a="http://schemas.openxmlformats.org/drawingml/2006/main">
+              <a:graphicData uri="http://schemas.openxmlformats.org/drawingml/2006/picture">
+                <pic:pic xmlns:pic="http://schemas.openxmlformats.org/drawingml/2006/picture">
+                  <pic:nvPicPr>
+                    <pic:cNvPr id="1" name=""/>
+                    <pic:cNvPicPr/>
+                  </pic:nvPicPr>
+                  <pic:blipFill>
+                    <a:blip r:embed="rId19"/>
+                    <a:stretch>
+                      <a:fillRect/>
+                    </a:stretch>
+                  </pic:blipFill>
+                  <pic:spPr>
+                    <a:xfrm>
+                      <a:off x="0" y="0"/>
+                      <a:ext cx="5732145" cy="3863975"/>
+                    </a:xfrm>
+                    <a:prstGeom prst="rect">
+                      <a:avLst/>
+                    </a:prstGeom>
+                  </pic:spPr>
+                </pic:pic>
+              </a:graphicData>
+            </a:graphic>
+          </wp:inline>
+        </w:drawing>
+      </w:r>
+    </w:p>
+    <w:p>
+      <w:pPr>
+        <w:pStyle w:val="ListParagraph"/>
+      </w:pPr>
+      <w:r>
+        <w:t>Current look:</w:t>
+      </w:r>
+    </w:p>
+    <w:p>
+      <w:pPr>
+        <w:pStyle w:val="ListParagraph"/>
+      </w:pPr>
+      <w:r>
+        <w:rPr>
+          <w:noProof/>
+        </w:rPr>
+        <w:drawing>
+          <wp:inline distT="0" distB="0" distL="0" distR="0" wp14:anchorId="7AA1EB99" wp14:editId="2B3AA531">
+            <wp:extent cx="5732145" cy="3997960"/>
+            <wp:effectExtent l="0" t="0" r="1905" b="2540"/>
+            <wp:docPr id="14" name="Picture 14"/>
+            <wp:cNvGraphicFramePr>
+              <a:graphicFrameLocks xmlns:a="http://schemas.openxmlformats.org/drawingml/2006/main" noChangeAspect="1"/>
+            </wp:cNvGraphicFramePr>
+            <a:graphic xmlns:a="http://schemas.openxmlformats.org/drawingml/2006/main">
+              <a:graphicData uri="http://schemas.openxmlformats.org/drawingml/2006/picture">
+                <pic:pic xmlns:pic="http://schemas.openxmlformats.org/drawingml/2006/picture">
+                  <pic:nvPicPr>
+                    <pic:cNvPr id="1" name=""/>
+                    <pic:cNvPicPr/>
+                  </pic:nvPicPr>
+                  <pic:blipFill>
+                    <a:blip r:embed="rId20"/>
+                    <a:stretch>
+                      <a:fillRect/>
+                    </a:stretch>
+                  </pic:blipFill>
+                  <pic:spPr>
+                    <a:xfrm>
+                      <a:off x="0" y="0"/>
+                      <a:ext cx="5732145" cy="3997960"/>
+                    </a:xfrm>
+                    <a:prstGeom prst="rect">
+                      <a:avLst/>
+                    </a:prstGeom>
+                  </pic:spPr>
+                </pic:pic>
+              </a:graphicData>
+            </a:graphic>
+          </wp:inline>
+        </w:drawing>
+      </w:r>
+    </w:p>
+    <w:p>
+      <w:pPr>
+        <w:pStyle w:val="ListParagraph"/>
+      </w:pPr>
+      <w:r>
+        <w:t>Changes observed: They redesigned their signup page to improve the process.</w:t>
+      </w:r>
     </w:p>
     <w:p>
       <w:pPr>
@@ -305,6 +1044,7 @@
         <w:pStyle w:val="ListParagraph"/>
       </w:pPr>
       <w:r>
+        <w:lastRenderedPageBreak/>
         <w:t xml:space="preserve">The 12 categories of websites </w:t>
       </w:r>
       <w:r>
@@ -365,7 +1105,7 @@
       <w:r>
         <w:t xml:space="preserve"> (</w:t>
       </w:r>
-      <w:hyperlink r:id="rId6" w:history="1">
+      <w:hyperlink r:id="rId21" w:history="1">
         <w:r>
           <w:rPr>
             <w:rStyle w:val="Hyperlink"/>
@@ -400,7 +1140,7 @@
       <w:r>
         <w:t>Addis Ababa University Institute of Technology is a student and faculty portal (</w:t>
       </w:r>
-      <w:hyperlink r:id="rId7" w:history="1">
+      <w:hyperlink r:id="rId22" w:history="1">
         <w:r>
           <w:rPr>
             <w:rStyle w:val="Hyperlink"/>
@@ -426,7 +1166,7 @@
       <w:r>
         <w:t xml:space="preserve"> is a local government portal (</w:t>
       </w:r>
-      <w:hyperlink r:id="rId8" w:history="1">
+      <w:hyperlink r:id="rId23" w:history="1">
         <w:r>
           <w:rPr>
             <w:rStyle w:val="Hyperlink"/>
@@ -449,7 +1189,7 @@
       <w:r>
         <w:t>AutoZone is an employee portal (</w:t>
       </w:r>
-      <w:hyperlink r:id="rId9" w:history="1">
+      <w:hyperlink r:id="rId24" w:history="1">
         <w:r>
           <w:rPr>
             <w:rStyle w:val="Hyperlink"/>
@@ -481,7 +1221,7 @@
       <w:r>
         <w:t xml:space="preserve"> (</w:t>
       </w:r>
-      <w:hyperlink r:id="rId10" w:history="1">
+      <w:hyperlink r:id="rId25" w:history="1">
         <w:r>
           <w:rPr>
             <w:rStyle w:val="Hyperlink"/>
@@ -509,23 +1249,7 @@
         <w:ind w:left="720"/>
       </w:pPr>
       <w:r>
-        <w:t xml:space="preserve">Based on the </w:t>
-      </w:r>
-      <w:proofErr w:type="spellStart"/>
-      <w:r>
-        <w:t>eBizMBA</w:t>
-      </w:r>
-      <w:proofErr w:type="spellEnd"/>
-      <w:r>
-        <w:t xml:space="preserve"> Rank which is continually updated according to the U.S. traffic rank from </w:t>
-      </w:r>
-      <w:proofErr w:type="spellStart"/>
-      <w:r>
-        <w:t>Quantcast</w:t>
-      </w:r>
-      <w:proofErr w:type="spellEnd"/>
-      <w:r>
-        <w:t xml:space="preserve"> here are the top 5 popular news websites of February 2020.</w:t>
+        <w:t>Based on the eBizMBA Rank which is continually updated according to the U.S. traffic rank from Quantcast here are the top 5 popular news websites of February 2020.</w:t>
       </w:r>
     </w:p>
     <w:p>
@@ -539,7 +1263,7 @@
       <w:r>
         <w:t>Yahoo News (</w:t>
       </w:r>
-      <w:hyperlink r:id="rId11" w:history="1">
+      <w:hyperlink r:id="rId26" w:history="1">
         <w:r>
           <w:rPr>
             <w:rStyle w:val="Hyperlink"/>
@@ -562,7 +1286,7 @@
       <w:r>
         <w:t>Google News (</w:t>
       </w:r>
-      <w:hyperlink r:id="rId12" w:history="1">
+      <w:hyperlink r:id="rId27" w:history="1">
         <w:r>
           <w:rPr>
             <w:rStyle w:val="Hyperlink"/>
@@ -585,7 +1309,7 @@
       <w:r>
         <w:t>Huffington Post (</w:t>
       </w:r>
-      <w:hyperlink r:id="rId13" w:history="1">
+      <w:hyperlink r:id="rId28" w:history="1">
         <w:r>
           <w:rPr>
             <w:rStyle w:val="Hyperlink"/>
@@ -608,7 +1332,7 @@
       <w:r>
         <w:t>CNN (</w:t>
       </w:r>
-      <w:hyperlink r:id="rId14" w:history="1">
+      <w:hyperlink r:id="rId29" w:history="1">
         <w:r>
           <w:rPr>
             <w:rStyle w:val="Hyperlink"/>
@@ -631,7 +1355,7 @@
       <w:r>
         <w:t>New York Times (</w:t>
       </w:r>
-      <w:hyperlink r:id="rId15" w:history="1">
+      <w:hyperlink r:id="rId30" w:history="1">
         <w:r>
           <w:rPr>
             <w:rStyle w:val="Hyperlink"/>
@@ -660,130 +1384,249 @@
         </w:numPr>
       </w:pPr>
       <w:r>
+        <w:t>Trip Advisor (</w:t>
+      </w:r>
+      <w:hyperlink r:id="rId31" w:history="1">
+        <w:r>
+          <w:rPr>
+            <w:rStyle w:val="Hyperlink"/>
+          </w:rPr>
+          <w:t>https://www.tripadvisor.com/</w:t>
+        </w:r>
+      </w:hyperlink>
+      <w:r>
+        <w:t>) is a city guide search that helps to find best city restaurants and things to do while travelers are on the road.</w:t>
+      </w:r>
+    </w:p>
+    <w:p>
+      <w:pPr>
+        <w:pStyle w:val="ListParagraph"/>
+        <w:numPr>
+          <w:ilvl w:val="0"/>
+          <w:numId w:val="4"/>
+        </w:numPr>
+      </w:pPr>
+      <w:r>
+        <w:t>HowStuffWorks (</w:t>
+      </w:r>
+      <w:hyperlink r:id="rId32" w:history="1">
+        <w:r>
+          <w:rPr>
+            <w:rStyle w:val="Hyperlink"/>
+          </w:rPr>
+          <w:t>https://www.imdb.com/</w:t>
+        </w:r>
+      </w:hyperlink>
+      <w:r>
+        <w:t xml:space="preserve">) great encyclopedia in how things really work with detailed content and </w:t>
+      </w:r>
+      <w:r>
+        <w:t>well-designed</w:t>
+      </w:r>
+      <w:r>
+        <w:t xml:space="preserve"> illustrations to help readers understand easily.</w:t>
+      </w:r>
+    </w:p>
+    <w:p>
+      <w:pPr>
+        <w:pStyle w:val="ListParagraph"/>
+        <w:numPr>
+          <w:ilvl w:val="0"/>
+          <w:numId w:val="4"/>
+        </w:numPr>
+      </w:pPr>
+      <w:r>
+        <w:t>IMDb (</w:t>
+      </w:r>
+      <w:hyperlink r:id="rId33" w:history="1">
+        <w:r>
+          <w:rPr>
+            <w:rStyle w:val="Hyperlink"/>
+          </w:rPr>
+          <w:t>https://www.imdb.com/</w:t>
+        </w:r>
+      </w:hyperlink>
+      <w:r>
+        <w:t>) has information about movies and people in the entertainment industry.</w:t>
+      </w:r>
+    </w:p>
+    <w:p>
+      <w:pPr>
+        <w:pStyle w:val="ListParagraph"/>
+        <w:numPr>
+          <w:ilvl w:val="0"/>
+          <w:numId w:val="4"/>
+        </w:numPr>
+      </w:pPr>
+      <w:r>
+        <w:t>Encyclopedia Britannica (</w:t>
+      </w:r>
+      <w:hyperlink r:id="rId34" w:history="1">
+        <w:r>
+          <w:rPr>
+            <w:rStyle w:val="Hyperlink"/>
+          </w:rPr>
+          <w:t>https://www.britannica.com/</w:t>
+        </w:r>
+      </w:hyperlink>
+      <w:r>
+        <w:t xml:space="preserve">) </w:t>
+      </w:r>
+      <w:r>
+        <w:t>online encyclopedia service.</w:t>
+      </w:r>
+    </w:p>
+    <w:p>
+      <w:pPr>
+        <w:pStyle w:val="ListParagraph"/>
+        <w:numPr>
+          <w:ilvl w:val="0"/>
+          <w:numId w:val="4"/>
+        </w:numPr>
+      </w:pPr>
+      <w:r>
+        <w:t>WebMD (</w:t>
+      </w:r>
+      <w:hyperlink r:id="rId35" w:history="1">
+        <w:r>
+          <w:rPr>
+            <w:rStyle w:val="Hyperlink"/>
+          </w:rPr>
+          <w:t>https://www.webmd.com/</w:t>
+        </w:r>
+      </w:hyperlink>
+      <w:r>
+        <w:t>) has information on health conditions, symptoms, medicine and procedures.</w:t>
+      </w:r>
+    </w:p>
+    <w:p>
+      <w:pPr>
+        <w:ind w:left="720"/>
+      </w:pPr>
+      <w:r>
+        <w:t>Marketing Websites</w:t>
+      </w:r>
+    </w:p>
+    <w:p>
+      <w:pPr>
+        <w:pStyle w:val="ListParagraph"/>
+        <w:numPr>
+          <w:ilvl w:val="0"/>
+          <w:numId w:val="5"/>
+        </w:numPr>
+      </w:pPr>
+      <w:r>
+        <w:t>Urban Decay All Access (</w:t>
+      </w:r>
+      <w:hyperlink r:id="rId36" w:history="1">
+        <w:r>
+          <w:rPr>
+            <w:rStyle w:val="Hyperlink"/>
+          </w:rPr>
+          <w:t>https://www.urbandecay.com/ud-all-access</w:t>
+        </w:r>
+      </w:hyperlink>
+      <w:r>
+        <w:t>) content hub that gives makeup devotees makeup tips and advice.</w:t>
+      </w:r>
+    </w:p>
+    <w:p>
+      <w:pPr>
+        <w:pStyle w:val="ListParagraph"/>
+        <w:numPr>
+          <w:ilvl w:val="0"/>
+          <w:numId w:val="5"/>
+        </w:numPr>
+      </w:pPr>
+      <w:r>
         <w:lastRenderedPageBreak/>
-        <w:t>Trip Advisor (</w:t>
-      </w:r>
-      <w:hyperlink r:id="rId16" w:history="1">
-        <w:r>
-          <w:rPr>
-            <w:rStyle w:val="Hyperlink"/>
-          </w:rPr>
-          <w:t>https://www.tripadvisor.com/</w:t>
-        </w:r>
-      </w:hyperlink>
-      <w:r>
-        <w:t>) is a city guide search that helps to find best city restaurants and things to do while travelers are on the road.</w:t>
-      </w:r>
-    </w:p>
-    <w:p>
-      <w:pPr>
-        <w:pStyle w:val="ListParagraph"/>
-        <w:numPr>
-          <w:ilvl w:val="0"/>
-          <w:numId w:val="4"/>
-        </w:numPr>
-      </w:pPr>
-      <w:proofErr w:type="spellStart"/>
-      <w:r>
-        <w:t>HowStuffWorks</w:t>
-      </w:r>
-      <w:proofErr w:type="spellEnd"/>
-      <w:r>
-        <w:t xml:space="preserve"> (</w:t>
-      </w:r>
-      <w:hyperlink r:id="rId17" w:history="1">
-        <w:r>
-          <w:rPr>
-            <w:rStyle w:val="Hyperlink"/>
-          </w:rPr>
-          <w:t>https://www.imdb.com/</w:t>
-        </w:r>
-      </w:hyperlink>
-      <w:r>
-        <w:t xml:space="preserve">) great encyclopedia in how things really work with detailed content and </w:t>
-      </w:r>
-      <w:r>
-        <w:t>well-designed</w:t>
-      </w:r>
-      <w:r>
-        <w:t xml:space="preserve"> illustrations to help readers understand easily.</w:t>
-      </w:r>
-    </w:p>
-    <w:p>
-      <w:pPr>
-        <w:pStyle w:val="ListParagraph"/>
-        <w:numPr>
-          <w:ilvl w:val="0"/>
-          <w:numId w:val="4"/>
-        </w:numPr>
-      </w:pPr>
-      <w:proofErr w:type="spellStart"/>
-      <w:r>
-        <w:t>IMDb</w:t>
-      </w:r>
-      <w:proofErr w:type="spellEnd"/>
-      <w:r>
-        <w:t xml:space="preserve"> (</w:t>
-      </w:r>
-      <w:hyperlink r:id="rId18" w:history="1">
-        <w:r>
-          <w:rPr>
-            <w:rStyle w:val="Hyperlink"/>
-          </w:rPr>
-          <w:t>https://www.imdb.com/</w:t>
-        </w:r>
-      </w:hyperlink>
-      <w:r>
-        <w:t>) has information about movies and people in the entertainment industry.</w:t>
-      </w:r>
-    </w:p>
-    <w:p>
-      <w:pPr>
-        <w:pStyle w:val="ListParagraph"/>
-        <w:numPr>
-          <w:ilvl w:val="0"/>
-          <w:numId w:val="4"/>
-        </w:numPr>
-      </w:pPr>
-      <w:r>
-        <w:t>Encyclopedia Britannica (</w:t>
-      </w:r>
-      <w:hyperlink r:id="rId19" w:history="1">
-        <w:r>
-          <w:rPr>
-            <w:rStyle w:val="Hyperlink"/>
-          </w:rPr>
-          <w:t>https://www.britannica.com/</w:t>
-        </w:r>
-      </w:hyperlink>
-      <w:r>
-        <w:t xml:space="preserve">) </w:t>
-      </w:r>
-      <w:r>
-        <w:t>online encyclopedia service.</w:t>
-      </w:r>
-    </w:p>
-    <w:p>
-      <w:pPr>
-        <w:pStyle w:val="ListParagraph"/>
-        <w:numPr>
-          <w:ilvl w:val="0"/>
-          <w:numId w:val="4"/>
-        </w:numPr>
-      </w:pPr>
-      <w:r>
-        <w:t>WebMD (</w:t>
-      </w:r>
-      <w:hyperlink r:id="rId20" w:history="1">
-        <w:r>
-          <w:rPr>
-            <w:rStyle w:val="Hyperlink"/>
-          </w:rPr>
-          <w:t>https://www.webmd.com/</w:t>
-        </w:r>
-      </w:hyperlink>
-      <w:r>
-        <w:t>) has information on health conditions, symptoms, medicine and procedures.</w:t>
+        <w:t>American Express Open Forum (</w:t>
+      </w:r>
+      <w:hyperlink r:id="rId37" w:history="1">
+        <w:r>
+          <w:rPr>
+            <w:rStyle w:val="Hyperlink"/>
+          </w:rPr>
+          <w:t>https://www.americanexpress.com/us/small-business/openforum/explore/</w:t>
+        </w:r>
+      </w:hyperlink>
+      <w:r>
+        <w:t>) content hub of articles and podcasts targeting small business owners.</w:t>
+      </w:r>
+    </w:p>
+    <w:p>
+      <w:pPr>
+        <w:pStyle w:val="ListParagraph"/>
+        <w:numPr>
+          <w:ilvl w:val="0"/>
+          <w:numId w:val="5"/>
+        </w:numPr>
+      </w:pPr>
+      <w:r>
+        <w:t>Grow From Acorns (</w:t>
+      </w:r>
+      <w:hyperlink r:id="rId38" w:history="1">
+        <w:r>
+          <w:rPr>
+            <w:rStyle w:val="Hyperlink"/>
+          </w:rPr>
+          <w:t>https://grow.acorns.com/</w:t>
+        </w:r>
+      </w:hyperlink>
+      <w:r>
+        <w:t xml:space="preserve">) an online magazine that helps he millennial section of the population to start investing </w:t>
+      </w:r>
+    </w:p>
+    <w:p>
+      <w:pPr>
+        <w:pStyle w:val="ListParagraph"/>
+        <w:numPr>
+          <w:ilvl w:val="0"/>
+          <w:numId w:val="5"/>
+        </w:numPr>
+      </w:pPr>
+      <w:r>
+        <w:t>P&amp;G Everyday (</w:t>
+      </w:r>
+      <w:hyperlink r:id="rId39" w:history="1">
+        <w:r>
+          <w:rPr>
+            <w:rStyle w:val="Hyperlink"/>
+          </w:rPr>
+          <w:t>https://www.pgeveryday.com/</w:t>
+        </w:r>
+      </w:hyperlink>
+      <w:r>
+        <w:t>) produces products in many categories from home to personal care and from adults to chi</w:t>
+      </w:r>
+      <w:r>
+        <w:t>l</w:t>
+      </w:r>
+      <w:r>
+        <w:t>dren.</w:t>
+      </w:r>
+    </w:p>
+    <w:p>
+      <w:pPr>
+        <w:pStyle w:val="ListParagraph"/>
+        <w:numPr>
+          <w:ilvl w:val="0"/>
+          <w:numId w:val="5"/>
+        </w:numPr>
+      </w:pPr>
+      <w:r>
+        <w:t>Casper Mattress (</w:t>
+      </w:r>
+      <w:hyperlink r:id="rId40" w:history="1">
+        <w:r>
+          <w:rPr>
+            <w:rStyle w:val="Hyperlink"/>
+          </w:rPr>
+          <w:t>http://blog.casper.com/</w:t>
+        </w:r>
+      </w:hyperlink>
+      <w:r>
+        <w:t>) entirely based online, the brand only sells its mattresses through the website.</w:t>
       </w:r>
     </w:p>
     <w:p>
@@ -791,128 +1634,7 @@
         <w:ind w:left="720"/>
       </w:pPr>
       <w:r>
-        <w:t>Marketing Websites</w:t>
-      </w:r>
-    </w:p>
-    <w:p>
-      <w:pPr>
-        <w:pStyle w:val="ListParagraph"/>
-        <w:numPr>
-          <w:ilvl w:val="0"/>
-          <w:numId w:val="5"/>
-        </w:numPr>
-      </w:pPr>
-      <w:r>
-        <w:t>Urban Decay All Access (</w:t>
-      </w:r>
-      <w:hyperlink r:id="rId21" w:history="1">
-        <w:r>
-          <w:rPr>
-            <w:rStyle w:val="Hyperlink"/>
-          </w:rPr>
-          <w:t>https://www.urbandecay.com/ud-all-access</w:t>
-        </w:r>
-      </w:hyperlink>
-      <w:r>
-        <w:t>) content hub that gives makeup devotees makeup tips and advice.</w:t>
-      </w:r>
-    </w:p>
-    <w:p>
-      <w:pPr>
-        <w:pStyle w:val="ListParagraph"/>
-        <w:numPr>
-          <w:ilvl w:val="0"/>
-          <w:numId w:val="5"/>
-        </w:numPr>
-      </w:pPr>
-      <w:r>
-        <w:t>American Express Open Forum (</w:t>
-      </w:r>
-      <w:hyperlink r:id="rId22" w:history="1">
-        <w:r>
-          <w:rPr>
-            <w:rStyle w:val="Hyperlink"/>
-          </w:rPr>
-          <w:t>https://www.americanexpress.com/us/small-business/openforum/explore/</w:t>
-        </w:r>
-      </w:hyperlink>
-      <w:r>
-        <w:t>) content hub of articles and podcasts targeting small business owners.</w:t>
-      </w:r>
-    </w:p>
-    <w:p>
-      <w:pPr>
-        <w:pStyle w:val="ListParagraph"/>
-        <w:numPr>
-          <w:ilvl w:val="0"/>
-          <w:numId w:val="5"/>
-        </w:numPr>
-      </w:pPr>
-      <w:r>
-        <w:t>Grow From Acorns (</w:t>
-      </w:r>
-      <w:hyperlink r:id="rId23" w:history="1">
-        <w:r>
-          <w:rPr>
-            <w:rStyle w:val="Hyperlink"/>
-          </w:rPr>
-          <w:t>https://grow.acorns.com/</w:t>
-        </w:r>
-      </w:hyperlink>
-      <w:r>
-        <w:t xml:space="preserve">) an online magazine that helps he millennial section of the population to start investing </w:t>
-      </w:r>
-    </w:p>
-    <w:p>
-      <w:pPr>
-        <w:pStyle w:val="ListParagraph"/>
-        <w:numPr>
-          <w:ilvl w:val="0"/>
-          <w:numId w:val="5"/>
-        </w:numPr>
-      </w:pPr>
-      <w:r>
-        <w:t>P&amp;G Everyday (</w:t>
-      </w:r>
-      <w:hyperlink r:id="rId24" w:history="1">
-        <w:r>
-          <w:rPr>
-            <w:rStyle w:val="Hyperlink"/>
-          </w:rPr>
-          <w:t>https://www.pgeveryday.com/</w:t>
-        </w:r>
-      </w:hyperlink>
-      <w:r>
-        <w:t>) produces products in many categories from home to personal care and from adults to chi</w:t>
-      </w:r>
-      <w:r>
-        <w:t>l</w:t>
-      </w:r>
-      <w:r>
-        <w:t>dren.</w:t>
-      </w:r>
-    </w:p>
-    <w:p>
-      <w:pPr>
-        <w:pStyle w:val="ListParagraph"/>
-        <w:numPr>
-          <w:ilvl w:val="0"/>
-          <w:numId w:val="5"/>
-        </w:numPr>
-      </w:pPr>
-      <w:r>
-        <w:t>Casper Mattress (</w:t>
-      </w:r>
-      <w:hyperlink r:id="rId25" w:history="1">
-        <w:r>
-          <w:rPr>
-            <w:rStyle w:val="Hyperlink"/>
-          </w:rPr>
-          <w:t>http://blog.casper.com/</w:t>
-        </w:r>
-      </w:hyperlink>
-      <w:r>
-        <w:t>) entirely based online, the brand only sells its mattresses through the website.</w:t>
+        <w:t>Educational Websites</w:t>
       </w:r>
     </w:p>
     <w:p>
@@ -920,14 +1642,6 @@
         <w:ind w:left="720"/>
       </w:pPr>
       <w:r>
-        <w:t>Educational Websites</w:t>
-      </w:r>
-    </w:p>
-    <w:p>
-      <w:pPr>
-        <w:ind w:left="720"/>
-      </w:pPr>
-      <w:r>
         <w:t>Some of the top websites that provide education</w:t>
       </w:r>
       <w:r>
@@ -945,15 +1659,10 @@
           <w:numId w:val="6"/>
         </w:numPr>
       </w:pPr>
-      <w:proofErr w:type="spellStart"/>
-      <w:r>
-        <w:t>Edx</w:t>
-      </w:r>
-      <w:proofErr w:type="spellEnd"/>
-      <w:r>
-        <w:t xml:space="preserve"> (</w:t>
-      </w:r>
-      <w:hyperlink r:id="rId26" w:history="1">
+      <w:r>
+        <w:t>Edx (</w:t>
+      </w:r>
+      <w:hyperlink r:id="rId41" w:history="1">
         <w:r>
           <w:rPr>
             <w:rStyle w:val="Hyperlink"/>
@@ -976,7 +1685,7 @@
       <w:r>
         <w:t>Khan Academy (</w:t>
       </w:r>
-      <w:hyperlink r:id="rId27" w:history="1">
+      <w:hyperlink r:id="rId42" w:history="1">
         <w:r>
           <w:rPr>
             <w:rStyle w:val="Hyperlink"/>
@@ -997,17 +1706,9 @@
         </w:numPr>
       </w:pPr>
       <w:r>
-        <w:t xml:space="preserve">MIT </w:t>
-      </w:r>
-      <w:proofErr w:type="spellStart"/>
-      <w:r>
-        <w:t>OpenCourseWare</w:t>
-      </w:r>
-      <w:proofErr w:type="spellEnd"/>
-      <w:r>
-        <w:t xml:space="preserve"> (</w:t>
-      </w:r>
-      <w:hyperlink r:id="rId28" w:history="1">
+        <w:t>MIT OpenCourseWare (</w:t>
+      </w:r>
+      <w:hyperlink r:id="rId43" w:history="1">
         <w:r>
           <w:rPr>
             <w:rStyle w:val="Hyperlink"/>
@@ -1027,15 +1728,10 @@
           <w:numId w:val="6"/>
         </w:numPr>
       </w:pPr>
-      <w:proofErr w:type="spellStart"/>
-      <w:r>
-        <w:t>Chegg</w:t>
-      </w:r>
-      <w:proofErr w:type="spellEnd"/>
-      <w:r>
-        <w:t xml:space="preserve"> (</w:t>
-      </w:r>
-      <w:hyperlink r:id="rId29" w:history="1">
+      <w:r>
+        <w:t>Chegg (</w:t>
+      </w:r>
+      <w:hyperlink r:id="rId44" w:history="1">
         <w:r>
           <w:rPr>
             <w:rStyle w:val="Hyperlink"/>
@@ -1058,7 +1754,7 @@
       <w:r>
         <w:t>Geeks for Geeks (</w:t>
       </w:r>
-      <w:hyperlink r:id="rId30" w:history="1">
+      <w:hyperlink r:id="rId45" w:history="1">
         <w:r>
           <w:rPr>
             <w:rStyle w:val="Hyperlink"/>
@@ -1106,6 +1802,9 @@
       <w:r>
         <w:t xml:space="preserve">) </w:t>
       </w:r>
+      <w:r>
+        <w:t>a music and video streaming service</w:t>
+      </w:r>
     </w:p>
     <w:p>
       <w:pPr>
@@ -1118,15 +1817,20 @@
       <w:r>
         <w:t>Netflix (</w:t>
       </w:r>
-      <w:r>
-        <w:rPr>
-          <w:rStyle w:val="Hyperlink"/>
-        </w:rPr>
-        <w:t>https://www.netflix.com/</w:t>
-      </w:r>
+      <w:hyperlink r:id="rId46" w:history="1">
+        <w:r>
+          <w:rPr>
+            <w:rStyle w:val="Hyperlink"/>
+          </w:rPr>
+          <w:t>https://www.netflix.com/</w:t>
+        </w:r>
+      </w:hyperlink>
       <w:r>
         <w:t>)</w:t>
       </w:r>
+      <w:r>
+        <w:t xml:space="preserve"> an online movie and TV show streaming service</w:t>
+      </w:r>
     </w:p>
     <w:p>
       <w:pPr>
@@ -1136,23 +1840,23 @@
           <w:numId w:val="11"/>
         </w:numPr>
       </w:pPr>
-      <w:proofErr w:type="spellStart"/>
-      <w:r>
-        <w:t>Spotify</w:t>
-      </w:r>
-      <w:proofErr w:type="spellEnd"/>
-      <w:r>
-        <w:t xml:space="preserve"> (</w:t>
-      </w:r>
-      <w:r>
-        <w:rPr>
-          <w:rStyle w:val="Hyperlink"/>
-        </w:rPr>
-        <w:t>https://www.spotify.com/</w:t>
-      </w:r>
+      <w:r>
+        <w:t>Spotify (</w:t>
+      </w:r>
+      <w:hyperlink r:id="rId47" w:history="1">
+        <w:r>
+          <w:rPr>
+            <w:rStyle w:val="Hyperlink"/>
+          </w:rPr>
+          <w:t>https://www.spotify.com/</w:t>
+        </w:r>
+      </w:hyperlink>
       <w:r>
         <w:t>)</w:t>
       </w:r>
+      <w:r>
+        <w:t xml:space="preserve"> a digital music service with access to millions of songs.</w:t>
+      </w:r>
     </w:p>
     <w:p>
       <w:pPr>
@@ -1162,22 +1866,22 @@
           <w:numId w:val="11"/>
         </w:numPr>
       </w:pPr>
-      <w:proofErr w:type="spellStart"/>
-      <w:r>
-        <w:t>Wattpad</w:t>
-      </w:r>
-      <w:proofErr w:type="spellEnd"/>
-      <w:r>
-        <w:t xml:space="preserve"> (</w:t>
-      </w:r>
-      <w:r>
-        <w:rPr>
-          <w:rStyle w:val="Hyperlink"/>
-        </w:rPr>
-        <w:t>https://www.wattpad.com/</w:t>
-      </w:r>
+      <w:r>
+        <w:t>Wattpad (</w:t>
+      </w:r>
+      <w:hyperlink r:id="rId48" w:history="1">
+        <w:r>
+          <w:rPr>
+            <w:rStyle w:val="Hyperlink"/>
+          </w:rPr>
+          <w:t>https://www.wattpad.com/</w:t>
+        </w:r>
+      </w:hyperlink>
       <w:r>
         <w:t>)</w:t>
+      </w:r>
+      <w:r>
+        <w:t xml:space="preserve"> an online reading service that connects a global community through the power of story.</w:t>
       </w:r>
     </w:p>
     <w:p>
@@ -1196,7 +1900,7 @@
       <w:r>
         <w:t>9gag (</w:t>
       </w:r>
-      <w:hyperlink r:id="rId31" w:history="1">
+      <w:hyperlink r:id="rId49" w:history="1">
         <w:r>
           <w:rPr>
             <w:rStyle w:val="Hyperlink"/>
@@ -1207,6 +1911,11 @@
       <w:r>
         <w:t>)</w:t>
       </w:r>
+      <w:r>
+        <w:t xml:space="preserve"> a way to explore through popular memes, awesome GIFs and viral videos over the internet.</w:t>
+      </w:r>
+      <w:bookmarkStart w:id="0" w:name="_GoBack"/>
+      <w:bookmarkEnd w:id="0"/>
     </w:p>
     <w:p>
       <w:pPr>
@@ -1247,7 +1956,7 @@
         </w:rPr>
         <w:t>Food for life Global (</w:t>
       </w:r>
-      <w:hyperlink r:id="rId32" w:history="1">
+      <w:hyperlink r:id="rId50" w:history="1">
         <w:r>
           <w:rPr>
             <w:rStyle w:val="Hyperlink"/>
@@ -1283,10 +1992,9 @@
           <w:color w:val="auto"/>
           <w:u w:val="none"/>
         </w:rPr>
-        <w:lastRenderedPageBreak/>
         <w:t>Spark Action (</w:t>
       </w:r>
-      <w:hyperlink r:id="rId33" w:history="1">
+      <w:hyperlink r:id="rId51" w:history="1">
         <w:r>
           <w:rPr>
             <w:rStyle w:val="Hyperlink"/>
@@ -1324,7 +2032,7 @@
         </w:rPr>
         <w:t>Women of Color Network (</w:t>
       </w:r>
-      <w:hyperlink r:id="rId34" w:history="1">
+      <w:hyperlink r:id="rId52" w:history="1">
         <w:r>
           <w:rPr>
             <w:rStyle w:val="Hyperlink"/>
@@ -1370,7 +2078,7 @@
         </w:rPr>
         <w:t>Alliance for Justice (</w:t>
       </w:r>
-      <w:hyperlink r:id="rId35" w:history="1">
+      <w:hyperlink r:id="rId53" w:history="1">
         <w:r>
           <w:rPr>
             <w:rStyle w:val="Hyperlink"/>
@@ -1408,7 +2116,7 @@
         </w:rPr>
         <w:t>Hope for Alzheimer’s Act (</w:t>
       </w:r>
-      <w:hyperlink r:id="rId36" w:history="1">
+      <w:hyperlink r:id="rId54" w:history="1">
         <w:r>
           <w:rPr>
             <w:rStyle w:val="Hyperlink"/>
@@ -1444,15 +2152,13 @@
           <w:numId w:val="13"/>
         </w:numPr>
       </w:pPr>
-      <w:proofErr w:type="spellStart"/>
       <w:r>
         <w:t>Migrationology</w:t>
       </w:r>
-      <w:proofErr w:type="spellEnd"/>
       <w:r>
         <w:t xml:space="preserve"> (</w:t>
       </w:r>
-      <w:hyperlink r:id="rId37" w:history="1">
+      <w:hyperlink r:id="rId55" w:history="1">
         <w:r>
           <w:rPr>
             <w:rStyle w:val="Hyperlink"/>
@@ -1476,9 +2182,10 @@
         </w:numPr>
       </w:pPr>
       <w:r>
+        <w:lastRenderedPageBreak/>
         <w:t>Medical News Today (</w:t>
       </w:r>
-      <w:hyperlink r:id="rId38" w:history="1">
+      <w:hyperlink r:id="rId56" w:history="1">
         <w:r>
           <w:rPr>
             <w:rStyle w:val="Hyperlink"/>
@@ -1501,7 +2208,7 @@
       <w:r>
         <w:t>Training Design by Cathy Moore (</w:t>
       </w:r>
-      <w:hyperlink r:id="rId39" w:history="1">
+      <w:hyperlink r:id="rId57" w:history="1">
         <w:r>
           <w:rPr>
             <w:rStyle w:val="Hyperlink"/>
@@ -1521,58 +2228,712 @@
           <w:numId w:val="13"/>
         </w:numPr>
       </w:pPr>
-      <w:proofErr w:type="spellStart"/>
-      <w:r>
-        <w:t>GoNintendo</w:t>
-      </w:r>
-      <w:proofErr w:type="spellEnd"/>
+      <w:r>
+        <w:t>GoNintendo (</w:t>
+      </w:r>
+      <w:hyperlink r:id="rId58" w:history="1">
+        <w:r>
+          <w:rPr>
+            <w:rStyle w:val="Hyperlink"/>
+          </w:rPr>
+          <w:t>http://www.gonintendo.com/</w:t>
+        </w:r>
+      </w:hyperlink>
+      <w:r>
+        <w:t xml:space="preserve">) is a tech and gaming blog that gives </w:t>
+      </w:r>
+      <w:r>
+        <w:t>viewers with feed about Nintendo gaming, Wii or DS.</w:t>
+      </w:r>
+    </w:p>
+    <w:p>
+      <w:pPr>
+        <w:pStyle w:val="ListParagraph"/>
+        <w:numPr>
+          <w:ilvl w:val="0"/>
+          <w:numId w:val="13"/>
+        </w:numPr>
+      </w:pPr>
+      <w:r>
+        <w:t>Aha Parenting Blog (</w:t>
+      </w:r>
+      <w:hyperlink r:id="rId59" w:history="1">
+        <w:r>
+          <w:rPr>
+            <w:rStyle w:val="Hyperlink"/>
+          </w:rPr>
+          <w:t>https://www.ahaparenting.com/blog</w:t>
+        </w:r>
+      </w:hyperlink>
+      <w:r>
+        <w:t>) gives parents advice on the upbrining of their children.</w:t>
+      </w:r>
+    </w:p>
+    <w:p>
+      <w:pPr>
+        <w:ind w:left="720"/>
+      </w:pPr>
+      <w:r>
+        <w:t>Wiki Websites</w:t>
+      </w:r>
+    </w:p>
+    <w:p>
+      <w:pPr>
+        <w:pStyle w:val="ListParagraph"/>
+        <w:numPr>
+          <w:ilvl w:val="0"/>
+          <w:numId w:val="14"/>
+        </w:numPr>
+      </w:pPr>
+      <w:r>
+        <w:t>WikiHow (</w:t>
+      </w:r>
+      <w:hyperlink r:id="rId60" w:history="1">
+        <w:r>
+          <w:rPr>
+            <w:rStyle w:val="Hyperlink"/>
+          </w:rPr>
+          <w:t>https://www.wikihow.com/Main-Page</w:t>
+        </w:r>
+      </w:hyperlink>
+      <w:r>
+        <w:t>) for anyone who wants to learns how to do something</w:t>
+      </w:r>
+    </w:p>
+    <w:p>
+      <w:pPr>
+        <w:pStyle w:val="ListParagraph"/>
+        <w:numPr>
+          <w:ilvl w:val="0"/>
+          <w:numId w:val="14"/>
+        </w:numPr>
+      </w:pPr>
+      <w:r>
+        <w:t>WikiT</w:t>
+      </w:r>
+      <w:r>
+        <w:t>ravel (</w:t>
+      </w:r>
+      <w:hyperlink r:id="rId61" w:history="1">
+        <w:r>
+          <w:rPr>
+            <w:rStyle w:val="Hyperlink"/>
+          </w:rPr>
+          <w:t>https://wikitravel.org/en/Main_Page</w:t>
+        </w:r>
+      </w:hyperlink>
+      <w:r>
+        <w:t>) for making travel plans</w:t>
+      </w:r>
+    </w:p>
+    <w:p>
+      <w:pPr>
+        <w:pStyle w:val="ListParagraph"/>
+        <w:numPr>
+          <w:ilvl w:val="0"/>
+          <w:numId w:val="14"/>
+        </w:numPr>
+      </w:pPr>
+      <w:r>
+        <w:t>Wiki Books (</w:t>
+      </w:r>
+      <w:hyperlink r:id="rId62" w:history="1">
+        <w:r>
+          <w:rPr>
+            <w:rStyle w:val="Hyperlink"/>
+          </w:rPr>
+          <w:t>https://en.wikibooks.org/wiki/Main_Page</w:t>
+        </w:r>
+      </w:hyperlink>
+      <w:r>
+        <w:t>) for accesing open context textbooks, annotated texts, instructional guides and manuals</w:t>
+      </w:r>
+    </w:p>
+    <w:p>
+      <w:pPr>
+        <w:pStyle w:val="ListParagraph"/>
+        <w:numPr>
+          <w:ilvl w:val="0"/>
+          <w:numId w:val="14"/>
+        </w:numPr>
+      </w:pPr>
+      <w:r>
+        <w:t>Wiktionary (</w:t>
+      </w:r>
+      <w:hyperlink r:id="rId63" w:history="1">
+        <w:r>
+          <w:rPr>
+            <w:rStyle w:val="Hyperlink"/>
+          </w:rPr>
+          <w:t>https://en.wiktionary.org/wiki/Wiktionary:Main_Page</w:t>
+        </w:r>
+      </w:hyperlink>
+      <w:r>
+        <w:t>), a multilingual dictionary</w:t>
+      </w:r>
+      <w:r>
+        <w:t xml:space="preserve"> for over six million words.</w:t>
+      </w:r>
+    </w:p>
+    <w:p>
+      <w:pPr>
+        <w:pStyle w:val="ListParagraph"/>
+        <w:numPr>
+          <w:ilvl w:val="0"/>
+          <w:numId w:val="14"/>
+        </w:numPr>
+      </w:pPr>
+      <w:r>
+        <w:t>Wikipedia (</w:t>
+      </w:r>
+      <w:hyperlink r:id="rId64" w:history="1">
+        <w:r>
+          <w:rPr>
+            <w:rStyle w:val="Hyperlink"/>
+          </w:rPr>
+          <w:t>https://en.wikipedia.org/wiki/Main_Page</w:t>
+        </w:r>
+      </w:hyperlink>
+      <w:r>
+        <w:t>) , a free online encyclopedia.</w:t>
+      </w:r>
+    </w:p>
+    <w:p>
+      <w:pPr>
+        <w:ind w:left="720"/>
+      </w:pPr>
+      <w:r>
+        <w:t>Social Network Websites</w:t>
+      </w:r>
+    </w:p>
+    <w:p>
+      <w:pPr>
+        <w:ind w:left="720"/>
+      </w:pPr>
+      <w:r>
+        <w:t>Some of the popular social media sites include:</w:t>
+      </w:r>
+    </w:p>
+    <w:p>
+      <w:pPr>
+        <w:pStyle w:val="ListParagraph"/>
+        <w:numPr>
+          <w:ilvl w:val="0"/>
+          <w:numId w:val="15"/>
+        </w:numPr>
+      </w:pPr>
+      <w:r>
+        <w:t>Facebook (</w:t>
+      </w:r>
+      <w:hyperlink r:id="rId65" w:history="1">
+        <w:r>
+          <w:rPr>
+            <w:rStyle w:val="Hyperlink"/>
+          </w:rPr>
+          <w:t>http://www.facebook.com/</w:t>
+        </w:r>
+      </w:hyperlink>
+      <w:r>
+        <w:t>)</w:t>
+      </w:r>
+    </w:p>
+    <w:p>
+      <w:pPr>
+        <w:pStyle w:val="ListParagraph"/>
+        <w:numPr>
+          <w:ilvl w:val="0"/>
+          <w:numId w:val="15"/>
+        </w:numPr>
+      </w:pPr>
+      <w:r>
+        <w:t>Whatsapp (</w:t>
+      </w:r>
+      <w:hyperlink r:id="rId66" w:history="1">
+        <w:r>
+          <w:rPr>
+            <w:rStyle w:val="Hyperlink"/>
+          </w:rPr>
+          <w:t>https://www.whatsapp.com/</w:t>
+        </w:r>
+      </w:hyperlink>
+      <w:r>
+        <w:t>)</w:t>
+      </w:r>
+    </w:p>
+    <w:p>
+      <w:pPr>
+        <w:pStyle w:val="ListParagraph"/>
+        <w:numPr>
+          <w:ilvl w:val="0"/>
+          <w:numId w:val="15"/>
+        </w:numPr>
+      </w:pPr>
+      <w:r>
+        <w:t>Tumblr (</w:t>
+      </w:r>
+      <w:hyperlink r:id="rId67" w:history="1">
+        <w:r>
+          <w:rPr>
+            <w:rStyle w:val="Hyperlink"/>
+          </w:rPr>
+          <w:t>http://tumblr.com/</w:t>
+        </w:r>
+      </w:hyperlink>
+      <w:r>
+        <w:t>)</w:t>
+      </w:r>
+    </w:p>
+    <w:p>
+      <w:pPr>
+        <w:pStyle w:val="ListParagraph"/>
+        <w:numPr>
+          <w:ilvl w:val="0"/>
+          <w:numId w:val="15"/>
+        </w:numPr>
+      </w:pPr>
+      <w:r>
+        <w:t>Instagram (</w:t>
+      </w:r>
+      <w:hyperlink r:id="rId68" w:history="1">
+        <w:r>
+          <w:rPr>
+            <w:rStyle w:val="Hyperlink"/>
+          </w:rPr>
+          <w:t>http://www.instagram.com/</w:t>
+        </w:r>
+      </w:hyperlink>
+      <w:r>
+        <w:t>)</w:t>
+      </w:r>
+    </w:p>
+    <w:p>
+      <w:pPr>
+        <w:pStyle w:val="ListParagraph"/>
+        <w:numPr>
+          <w:ilvl w:val="0"/>
+          <w:numId w:val="15"/>
+        </w:numPr>
+      </w:pPr>
+      <w:r>
+        <w:t>Twitter (</w:t>
+      </w:r>
+      <w:hyperlink r:id="rId69" w:history="1">
+        <w:r>
+          <w:rPr>
+            <w:rStyle w:val="Hyperlink"/>
+          </w:rPr>
+          <w:t>http://twitter.com/</w:t>
+        </w:r>
+      </w:hyperlink>
+      <w:r>
+        <w:t xml:space="preserve">) </w:t>
+      </w:r>
+    </w:p>
+    <w:p>
+      <w:pPr>
+        <w:ind w:left="720"/>
+      </w:pPr>
+      <w:r>
+        <w:t>Content Agrregator Websites</w:t>
+      </w:r>
+    </w:p>
+    <w:p>
+      <w:pPr>
+        <w:ind w:left="720"/>
+      </w:pPr>
+      <w:r>
+        <w:t>Content Aggregator websites are websites that gather content from all over the internet and aggregate it into an easy find location. Examples of content aggregator websites include:</w:t>
+      </w:r>
+    </w:p>
+    <w:p>
+      <w:pPr>
+        <w:pStyle w:val="ListParagraph"/>
+        <w:numPr>
+          <w:ilvl w:val="0"/>
+          <w:numId w:val="16"/>
+        </w:numPr>
+      </w:pPr>
+      <w:r>
+        <w:t>Alltop (</w:t>
+      </w:r>
+      <w:hyperlink r:id="rId70" w:history="1">
+        <w:r>
+          <w:rPr>
+            <w:rStyle w:val="Hyperlink"/>
+          </w:rPr>
+          <w:t>https://alltop.com/</w:t>
+        </w:r>
+      </w:hyperlink>
+      <w:r>
+        <w:t>)</w:t>
+      </w:r>
+    </w:p>
+    <w:p>
+      <w:pPr>
+        <w:pStyle w:val="ListParagraph"/>
+        <w:numPr>
+          <w:ilvl w:val="0"/>
+          <w:numId w:val="16"/>
+        </w:numPr>
+      </w:pPr>
+      <w:r>
+        <w:t>Popurls (</w:t>
+      </w:r>
+      <w:hyperlink r:id="rId71" w:history="1">
+        <w:r>
+          <w:rPr>
+            <w:rStyle w:val="Hyperlink"/>
+          </w:rPr>
+          <w:t>http://m.popurls.com/</w:t>
+        </w:r>
+      </w:hyperlink>
+      <w:r>
+        <w:t>)</w:t>
+      </w:r>
+    </w:p>
+    <w:p>
+      <w:pPr>
+        <w:pStyle w:val="ListParagraph"/>
+        <w:numPr>
+          <w:ilvl w:val="0"/>
+          <w:numId w:val="16"/>
+        </w:numPr>
+      </w:pPr>
+      <w:r>
+        <w:t>The Web List (</w:t>
+      </w:r>
+      <w:hyperlink r:id="rId72" w:history="1">
+        <w:r>
+          <w:rPr>
+            <w:rStyle w:val="Hyperlink"/>
+          </w:rPr>
+          <w:t>https://theweblist.net/</w:t>
+        </w:r>
+      </w:hyperlink>
+      <w:r>
+        <w:t>)</w:t>
+      </w:r>
+    </w:p>
+    <w:p>
+      <w:pPr>
+        <w:pStyle w:val="ListParagraph"/>
+        <w:numPr>
+          <w:ilvl w:val="0"/>
+          <w:numId w:val="16"/>
+        </w:numPr>
+      </w:pPr>
+      <w:r>
+        <w:t>WP News Desk (</w:t>
+      </w:r>
+      <w:hyperlink r:id="rId73" w:history="1">
+        <w:r>
+          <w:rPr>
+            <w:rStyle w:val="Hyperlink"/>
+          </w:rPr>
+          <w:t>http://wpnewsdesk.com/</w:t>
+        </w:r>
+      </w:hyperlink>
+      <w:r>
+        <w:t xml:space="preserve">) </w:t>
+      </w:r>
+    </w:p>
+    <w:p>
+      <w:pPr>
+        <w:pStyle w:val="ListParagraph"/>
+        <w:numPr>
+          <w:ilvl w:val="0"/>
+          <w:numId w:val="16"/>
+        </w:numPr>
+      </w:pPr>
+      <w:r>
+        <w:t>Blog Engage (</w:t>
+      </w:r>
+      <w:hyperlink r:id="rId74" w:history="1">
+        <w:r>
+          <w:rPr>
+            <w:rStyle w:val="Hyperlink"/>
+          </w:rPr>
+          <w:t>http://www.blogengage.com/</w:t>
+        </w:r>
+      </w:hyperlink>
+      <w:r>
+        <w:t xml:space="preserve">) </w:t>
+      </w:r>
+    </w:p>
+    <w:p>
+      <w:pPr>
+        <w:ind w:left="360"/>
+      </w:pPr>
+      <w:r>
+        <w:t xml:space="preserve">Personal Websites </w:t>
+      </w:r>
+    </w:p>
+    <w:p>
+      <w:pPr>
+        <w:pStyle w:val="ListParagraph"/>
+        <w:numPr>
+          <w:ilvl w:val="0"/>
+          <w:numId w:val="18"/>
+        </w:numPr>
+      </w:pPr>
+      <w:r>
+        <w:t>Raf Derolez (</w:t>
+      </w:r>
+      <w:hyperlink r:id="rId75" w:history="1">
+        <w:r>
+          <w:rPr>
+            <w:rStyle w:val="Hyperlink"/>
+          </w:rPr>
+          <w:t>https://rafaelderolez.com/</w:t>
+        </w:r>
+      </w:hyperlink>
+      <w:r>
+        <w:t>)</w:t>
+      </w:r>
+    </w:p>
+    <w:p>
+      <w:pPr>
+        <w:pStyle w:val="ListParagraph"/>
+        <w:numPr>
+          <w:ilvl w:val="0"/>
+          <w:numId w:val="18"/>
+        </w:numPr>
+      </w:pPr>
+      <w:r>
+        <w:t>Quinton Harris</w:t>
+      </w:r>
       <w:r>
         <w:t xml:space="preserve"> (</w:t>
       </w:r>
-      <w:hyperlink r:id="rId40" w:history="1">
-        <w:r>
-          <w:rPr>
-            <w:rStyle w:val="Hyperlink"/>
-          </w:rPr>
-          <w:t>http://www.gonintendo.com/</w:t>
-        </w:r>
-      </w:hyperlink>
-      <w:r>
-        <w:t xml:space="preserve">) is a tech and gaming blog that gives </w:t>
-      </w:r>
-      <w:r>
-        <w:t>viewers with feed about Nintendo gaming, Wii or DS.</w:t>
-      </w:r>
-    </w:p>
-    <w:p>
-      <w:pPr>
-        <w:pStyle w:val="ListParagraph"/>
-        <w:numPr>
-          <w:ilvl w:val="0"/>
-          <w:numId w:val="13"/>
-        </w:numPr>
-      </w:pPr>
-      <w:r>
-        <w:t>Aha Parenting Blog (</w:t>
-      </w:r>
-      <w:hyperlink r:id="rId41" w:history="1">
-        <w:r>
-          <w:rPr>
-            <w:rStyle w:val="Hyperlink"/>
-          </w:rPr>
-          <w:t>https://www.ahaparenting.com/blog</w:t>
-        </w:r>
-      </w:hyperlink>
-      <w:r>
-        <w:t xml:space="preserve">) gives parents advice on the </w:t>
-      </w:r>
-      <w:proofErr w:type="spellStart"/>
-      <w:r>
-        <w:t>upbrining</w:t>
-      </w:r>
-      <w:proofErr w:type="spellEnd"/>
-      <w:r>
-        <w:t xml:space="preserve"> of their children.</w:t>
+      <w:hyperlink r:id="rId76" w:history="1">
+        <w:r>
+          <w:rPr>
+            <w:rStyle w:val="Hyperlink"/>
+          </w:rPr>
+          <w:t>http://quinntonharris.strikingly.com/</w:t>
+        </w:r>
+      </w:hyperlink>
+      <w:r>
+        <w:t xml:space="preserve">) </w:t>
+      </w:r>
+    </w:p>
+    <w:p>
+      <w:pPr>
+        <w:pStyle w:val="ListParagraph"/>
+        <w:numPr>
+          <w:ilvl w:val="0"/>
+          <w:numId w:val="18"/>
+        </w:numPr>
+      </w:pPr>
+      <w:r>
+        <w:t>Sean Halpin (</w:t>
+      </w:r>
+      <w:hyperlink r:id="rId77" w:history="1">
+        <w:r>
+          <w:rPr>
+            <w:rStyle w:val="Hyperlink"/>
+          </w:rPr>
+          <w:t>http://seanhalpin.io/</w:t>
+        </w:r>
+      </w:hyperlink>
+      <w:r>
+        <w:t>)</w:t>
+      </w:r>
+    </w:p>
+    <w:p>
+      <w:pPr>
+        <w:pStyle w:val="ListParagraph"/>
+        <w:numPr>
+          <w:ilvl w:val="0"/>
+          <w:numId w:val="18"/>
+        </w:numPr>
+      </w:pPr>
+      <w:r>
+        <w:t>Verena Michelitsch</w:t>
+      </w:r>
+      <w:r>
+        <w:t xml:space="preserve"> (</w:t>
+      </w:r>
+      <w:hyperlink r:id="rId78" w:history="1">
+        <w:r>
+          <w:rPr>
+            <w:rStyle w:val="Hyperlink"/>
+          </w:rPr>
+          <w:t>https://verenamichelitsch.com/</w:t>
+        </w:r>
+      </w:hyperlink>
+      <w:r>
+        <w:t>)</w:t>
+      </w:r>
+    </w:p>
+    <w:p>
+      <w:pPr>
+        <w:pStyle w:val="ListParagraph"/>
+        <w:numPr>
+          <w:ilvl w:val="0"/>
+          <w:numId w:val="18"/>
+        </w:numPr>
+      </w:pPr>
+      <w:r>
+        <w:t>Melanie Daveid (</w:t>
+      </w:r>
+      <w:hyperlink r:id="rId79" w:history="1">
+        <w:r>
+          <w:rPr>
+            <w:rStyle w:val="Hyperlink"/>
+          </w:rPr>
+          <w:t>http://melaniedaveid.com/</w:t>
+        </w:r>
+      </w:hyperlink>
+      <w:r>
+        <w:t xml:space="preserve">) </w:t>
+      </w:r>
+    </w:p>
+    <w:p/>
+    <w:p>
+      <w:pPr>
+        <w:pStyle w:val="ListParagraph"/>
+        <w:numPr>
+          <w:ilvl w:val="0"/>
+          <w:numId w:val="1"/>
+        </w:numPr>
+      </w:pPr>
+      <w:r>
+        <w:lastRenderedPageBreak/>
+        <w:t>What are the guidelines for evaluating the value of a Web site? Try to evaluate 2-5 websites based on the guideline and put your judgment</w:t>
+      </w:r>
+    </w:p>
+    <w:p>
+      <w:pPr>
+        <w:pStyle w:val="ListParagraph"/>
+      </w:pPr>
+    </w:p>
+    <w:p>
+      <w:pPr>
+        <w:pStyle w:val="ListParagraph"/>
+      </w:pPr>
+      <w:r>
+        <w:t>Guidelines for evaluating the value of a website include:</w:t>
+      </w:r>
+    </w:p>
+    <w:p>
+      <w:pPr>
+        <w:pStyle w:val="ListParagraph"/>
+        <w:numPr>
+          <w:ilvl w:val="0"/>
+          <w:numId w:val="19"/>
+        </w:numPr>
+      </w:pPr>
+      <w:r>
+        <w:t xml:space="preserve">Authority: checking if the person, institution or agency that has hosted the website has the qualifications and knowledge to do so. </w:t>
+      </w:r>
+      <w:r>
+        <w:t>He page should list author credentials and a domain name (</w:t>
+      </w:r>
+      <w:r>
+        <w:t>.edu, .gov, .org, or .net</w:t>
+      </w:r>
+      <w:r>
+        <w:t>)</w:t>
+      </w:r>
+    </w:p>
+    <w:p>
+      <w:pPr>
+        <w:pStyle w:val="ListParagraph"/>
+        <w:numPr>
+          <w:ilvl w:val="0"/>
+          <w:numId w:val="19"/>
+        </w:numPr>
+      </w:pPr>
+      <w:r>
+        <w:t>Purpose: the purpose of the information presented in the website should be cle</w:t>
+      </w:r>
+      <w:r>
+        <w:t>ar whether</w:t>
+      </w:r>
+      <w:r>
+        <w:t xml:space="preserve"> it is to inform, entertain, state an opinion</w:t>
+      </w:r>
+      <w:r>
+        <w:t xml:space="preserve"> or something else.</w:t>
+      </w:r>
+      <w:r>
+        <w:t xml:space="preserve"> Checking the URL can also help indicate the purpose of the website.</w:t>
+      </w:r>
+    </w:p>
+    <w:p>
+      <w:pPr>
+        <w:pStyle w:val="ListParagraph"/>
+        <w:numPr>
+          <w:ilvl w:val="0"/>
+          <w:numId w:val="19"/>
+        </w:numPr>
+      </w:pPr>
+      <w:r>
+        <w:t xml:space="preserve">Coverage: whether the site is selective or comprehensive and the extent of </w:t>
+      </w:r>
+      <w:r>
+        <w:t>content coverage in depth.</w:t>
+      </w:r>
+      <w:r>
+        <w:t xml:space="preserve"> Users should also be able to view content without being limited to fees, browser technology or software requirement.</w:t>
+      </w:r>
+    </w:p>
+    <w:p>
+      <w:pPr>
+        <w:pStyle w:val="ListParagraph"/>
+        <w:numPr>
+          <w:ilvl w:val="0"/>
+          <w:numId w:val="19"/>
+        </w:numPr>
+      </w:pPr>
+      <w:r>
+        <w:t>Currency: refers to how current is the information presented and how often the site is updated and maintained.</w:t>
+      </w:r>
+    </w:p>
+    <w:p>
+      <w:pPr>
+        <w:pStyle w:val="ListParagraph"/>
+        <w:numPr>
+          <w:ilvl w:val="0"/>
+          <w:numId w:val="19"/>
+        </w:numPr>
+      </w:pPr>
+      <w:r>
+        <w:t>Accuracy and Reliability of the information: checking for basic rules of grammar, spelling and composition and whether references are included.</w:t>
+      </w:r>
+      <w:r>
+        <w:t xml:space="preserve"> </w:t>
+      </w:r>
+      <w:r>
+        <w:t>Information including who developed the site, contact information and credentials should be clearly stated.</w:t>
+      </w:r>
+    </w:p>
+    <w:p>
+      <w:pPr>
+        <w:pStyle w:val="ListParagraph"/>
+        <w:numPr>
+          <w:ilvl w:val="0"/>
+          <w:numId w:val="19"/>
+        </w:numPr>
+      </w:pPr>
+      <w:r>
+        <w:t>Objectivity: what goals does the website meet and how detailed is the information.</w:t>
+      </w:r>
+      <w:r>
+        <w:t xml:space="preserve"> Limited advertisement is also a characteristic of an objective website</w:t>
+      </w:r>
+    </w:p>
+    <w:p>
+      <w:pPr>
+        <w:pStyle w:val="ListParagraph"/>
+        <w:numPr>
+          <w:ilvl w:val="0"/>
+          <w:numId w:val="19"/>
+        </w:numPr>
+      </w:pPr>
+      <w:r>
+        <w:t>Audience: who is the target audience (Academics, general public or children) and does the website appropriately address the target audience.</w:t>
       </w:r>
     </w:p>
     <w:p>
@@ -1580,784 +2941,6 @@
         <w:ind w:left="720"/>
       </w:pPr>
       <w:r>
-        <w:t>Wiki Websites</w:t>
-      </w:r>
-    </w:p>
-    <w:p>
-      <w:pPr>
-        <w:pStyle w:val="ListParagraph"/>
-        <w:numPr>
-          <w:ilvl w:val="0"/>
-          <w:numId w:val="14"/>
-        </w:numPr>
-      </w:pPr>
-      <w:proofErr w:type="spellStart"/>
-      <w:r>
-        <w:t>WikiHow</w:t>
-      </w:r>
-      <w:proofErr w:type="spellEnd"/>
-      <w:r>
-        <w:t xml:space="preserve"> (</w:t>
-      </w:r>
-      <w:hyperlink r:id="rId42" w:history="1">
-        <w:r>
-          <w:rPr>
-            <w:rStyle w:val="Hyperlink"/>
-          </w:rPr>
-          <w:t>https://www.wikihow.com/Main-Page</w:t>
-        </w:r>
-      </w:hyperlink>
-      <w:r>
-        <w:t>) for anyone who wants to learns how to do something</w:t>
-      </w:r>
-    </w:p>
-    <w:p>
-      <w:pPr>
-        <w:pStyle w:val="ListParagraph"/>
-        <w:numPr>
-          <w:ilvl w:val="0"/>
-          <w:numId w:val="14"/>
-        </w:numPr>
-      </w:pPr>
-      <w:proofErr w:type="spellStart"/>
-      <w:r>
-        <w:t>WikiT</w:t>
-      </w:r>
-      <w:r>
-        <w:t>ravel</w:t>
-      </w:r>
-      <w:proofErr w:type="spellEnd"/>
-      <w:r>
-        <w:t xml:space="preserve"> (</w:t>
-      </w:r>
-      <w:hyperlink r:id="rId43" w:history="1">
-        <w:r>
-          <w:rPr>
-            <w:rStyle w:val="Hyperlink"/>
-          </w:rPr>
-          <w:t>https://wikitravel.org/en/Main_Page</w:t>
-        </w:r>
-      </w:hyperlink>
-      <w:r>
-        <w:t>) for making travel plans</w:t>
-      </w:r>
-    </w:p>
-    <w:p>
-      <w:pPr>
-        <w:pStyle w:val="ListParagraph"/>
-        <w:numPr>
-          <w:ilvl w:val="0"/>
-          <w:numId w:val="14"/>
-        </w:numPr>
-      </w:pPr>
-      <w:r>
-        <w:t>Wiki Books (</w:t>
-      </w:r>
-      <w:hyperlink r:id="rId44" w:history="1">
-        <w:r>
-          <w:rPr>
-            <w:rStyle w:val="Hyperlink"/>
-          </w:rPr>
-          <w:t>https://en.wikibooks.org/wiki/Main_Page</w:t>
-        </w:r>
-      </w:hyperlink>
-      <w:r>
-        <w:t xml:space="preserve">) for </w:t>
-      </w:r>
-      <w:proofErr w:type="spellStart"/>
-      <w:r>
-        <w:t>accesing</w:t>
-      </w:r>
-      <w:proofErr w:type="spellEnd"/>
-      <w:r>
-        <w:t xml:space="preserve"> open context textbooks, annotated texts, instructional guides and manuals</w:t>
-      </w:r>
-    </w:p>
-    <w:p>
-      <w:pPr>
-        <w:pStyle w:val="ListParagraph"/>
-        <w:numPr>
-          <w:ilvl w:val="0"/>
-          <w:numId w:val="14"/>
-        </w:numPr>
-      </w:pPr>
-      <w:r>
-        <w:t>Wiktionary (</w:t>
-      </w:r>
-      <w:hyperlink r:id="rId45" w:history="1">
-        <w:r>
-          <w:rPr>
-            <w:rStyle w:val="Hyperlink"/>
-          </w:rPr>
-          <w:t>https://en.wiktionary.org/wiki/Wiktionary:Main_Page</w:t>
-        </w:r>
-      </w:hyperlink>
-      <w:r>
-        <w:t>), a multilingual dictionary</w:t>
-      </w:r>
-      <w:r>
-        <w:t xml:space="preserve"> for over six million words.</w:t>
-      </w:r>
-    </w:p>
-    <w:p>
-      <w:pPr>
-        <w:pStyle w:val="ListParagraph"/>
-        <w:numPr>
-          <w:ilvl w:val="0"/>
-          <w:numId w:val="14"/>
-        </w:numPr>
-      </w:pPr>
-      <w:r>
-        <w:t>Wikipedia (</w:t>
-      </w:r>
-      <w:hyperlink r:id="rId46" w:history="1">
-        <w:r>
-          <w:rPr>
-            <w:rStyle w:val="Hyperlink"/>
-          </w:rPr>
-          <w:t>https://en.wikipedia.org/wiki/Main_Page</w:t>
-        </w:r>
-      </w:hyperlink>
-      <w:proofErr w:type="gramStart"/>
-      <w:r>
-        <w:t>) ,</w:t>
-      </w:r>
-      <w:proofErr w:type="gramEnd"/>
-      <w:r>
-        <w:t xml:space="preserve"> a free online encyclopedia.</w:t>
-      </w:r>
-    </w:p>
-    <w:p>
-      <w:pPr>
-        <w:ind w:left="720"/>
-      </w:pPr>
-      <w:r>
-        <w:t>Social Network Websites</w:t>
-      </w:r>
-    </w:p>
-    <w:p>
-      <w:pPr>
-        <w:ind w:left="720"/>
-      </w:pPr>
-      <w:r>
-        <w:t>Some of the popular social media sites include:</w:t>
-      </w:r>
-    </w:p>
-    <w:p>
-      <w:pPr>
-        <w:pStyle w:val="ListParagraph"/>
-        <w:numPr>
-          <w:ilvl w:val="0"/>
-          <w:numId w:val="15"/>
-        </w:numPr>
-      </w:pPr>
-      <w:r>
-        <w:t>Facebook (</w:t>
-      </w:r>
-      <w:hyperlink r:id="rId47" w:history="1">
-        <w:r>
-          <w:rPr>
-            <w:rStyle w:val="Hyperlink"/>
-          </w:rPr>
-          <w:t>http://www.facebook.com/</w:t>
-        </w:r>
-      </w:hyperlink>
-      <w:r>
-        <w:t>)</w:t>
-      </w:r>
-    </w:p>
-    <w:p>
-      <w:pPr>
-        <w:pStyle w:val="ListParagraph"/>
-        <w:numPr>
-          <w:ilvl w:val="0"/>
-          <w:numId w:val="15"/>
-        </w:numPr>
-      </w:pPr>
-      <w:proofErr w:type="spellStart"/>
-      <w:r>
-        <w:t>Whatsapp</w:t>
-      </w:r>
-      <w:proofErr w:type="spellEnd"/>
-      <w:r>
-        <w:t xml:space="preserve"> (</w:t>
-      </w:r>
-      <w:hyperlink r:id="rId48" w:history="1">
-        <w:r>
-          <w:rPr>
-            <w:rStyle w:val="Hyperlink"/>
-          </w:rPr>
-          <w:t>https://www.whatsapp.com/</w:t>
-        </w:r>
-      </w:hyperlink>
-      <w:r>
-        <w:t>)</w:t>
-      </w:r>
-    </w:p>
-    <w:p>
-      <w:pPr>
-        <w:pStyle w:val="ListParagraph"/>
-        <w:numPr>
-          <w:ilvl w:val="0"/>
-          <w:numId w:val="15"/>
-        </w:numPr>
-      </w:pPr>
-      <w:proofErr w:type="spellStart"/>
-      <w:r>
-        <w:t>Tumblr</w:t>
-      </w:r>
-      <w:proofErr w:type="spellEnd"/>
-      <w:r>
-        <w:t xml:space="preserve"> (</w:t>
-      </w:r>
-      <w:hyperlink r:id="rId49" w:history="1">
-        <w:r>
-          <w:rPr>
-            <w:rStyle w:val="Hyperlink"/>
-          </w:rPr>
-          <w:t>http://tumblr.com/</w:t>
-        </w:r>
-      </w:hyperlink>
-      <w:r>
-        <w:t>)</w:t>
-      </w:r>
-    </w:p>
-    <w:p>
-      <w:pPr>
-        <w:pStyle w:val="ListParagraph"/>
-        <w:numPr>
-          <w:ilvl w:val="0"/>
-          <w:numId w:val="15"/>
-        </w:numPr>
-      </w:pPr>
-      <w:proofErr w:type="spellStart"/>
-      <w:r>
-        <w:t>Instagram</w:t>
-      </w:r>
-      <w:proofErr w:type="spellEnd"/>
-      <w:r>
-        <w:t xml:space="preserve"> (</w:t>
-      </w:r>
-      <w:hyperlink r:id="rId50" w:history="1">
-        <w:r>
-          <w:rPr>
-            <w:rStyle w:val="Hyperlink"/>
-          </w:rPr>
-          <w:t>http://www.instagram.com/</w:t>
-        </w:r>
-      </w:hyperlink>
-      <w:r>
-        <w:t>)</w:t>
-      </w:r>
-    </w:p>
-    <w:p>
-      <w:pPr>
-        <w:pStyle w:val="ListParagraph"/>
-        <w:numPr>
-          <w:ilvl w:val="0"/>
-          <w:numId w:val="15"/>
-        </w:numPr>
-      </w:pPr>
-      <w:r>
-        <w:t>Twitter (</w:t>
-      </w:r>
-      <w:hyperlink r:id="rId51" w:history="1">
-        <w:r>
-          <w:rPr>
-            <w:rStyle w:val="Hyperlink"/>
-          </w:rPr>
-          <w:t>http://twitter.com/</w:t>
-        </w:r>
-      </w:hyperlink>
-      <w:r>
-        <w:t xml:space="preserve">) </w:t>
-      </w:r>
-    </w:p>
-    <w:p>
-      <w:pPr>
-        <w:ind w:left="720"/>
-      </w:pPr>
-      <w:r>
-        <w:t xml:space="preserve">Content </w:t>
-      </w:r>
-      <w:proofErr w:type="spellStart"/>
-      <w:r>
-        <w:t>Agrregator</w:t>
-      </w:r>
-      <w:proofErr w:type="spellEnd"/>
-      <w:r>
-        <w:t xml:space="preserve"> Websites</w:t>
-      </w:r>
-    </w:p>
-    <w:p>
-      <w:pPr>
-        <w:ind w:left="720"/>
-      </w:pPr>
-      <w:r>
-        <w:t>Content Aggregator websites are websites that gather content from all over the internet and aggregate it into an easy find location. Examples of content aggregator websites include:</w:t>
-      </w:r>
-    </w:p>
-    <w:p>
-      <w:pPr>
-        <w:pStyle w:val="ListParagraph"/>
-        <w:numPr>
-          <w:ilvl w:val="0"/>
-          <w:numId w:val="16"/>
-        </w:numPr>
-      </w:pPr>
-      <w:proofErr w:type="spellStart"/>
-      <w:r>
-        <w:lastRenderedPageBreak/>
-        <w:t>Alltop</w:t>
-      </w:r>
-      <w:proofErr w:type="spellEnd"/>
-      <w:r>
-        <w:t xml:space="preserve"> (</w:t>
-      </w:r>
-      <w:hyperlink r:id="rId52" w:history="1">
-        <w:r>
-          <w:rPr>
-            <w:rStyle w:val="Hyperlink"/>
-          </w:rPr>
-          <w:t>https://alltop.com/</w:t>
-        </w:r>
-      </w:hyperlink>
-      <w:r>
-        <w:t>)</w:t>
-      </w:r>
-    </w:p>
-    <w:p>
-      <w:pPr>
-        <w:pStyle w:val="ListParagraph"/>
-        <w:numPr>
-          <w:ilvl w:val="0"/>
-          <w:numId w:val="16"/>
-        </w:numPr>
-      </w:pPr>
-      <w:proofErr w:type="spellStart"/>
-      <w:r>
-        <w:t>Popurls</w:t>
-      </w:r>
-      <w:proofErr w:type="spellEnd"/>
-      <w:r>
-        <w:t xml:space="preserve"> (</w:t>
-      </w:r>
-      <w:hyperlink r:id="rId53" w:history="1">
-        <w:r>
-          <w:rPr>
-            <w:rStyle w:val="Hyperlink"/>
-          </w:rPr>
-          <w:t>http://m.popurls.com/</w:t>
-        </w:r>
-      </w:hyperlink>
-      <w:r>
-        <w:t>)</w:t>
-      </w:r>
-    </w:p>
-    <w:p>
-      <w:pPr>
-        <w:pStyle w:val="ListParagraph"/>
-        <w:numPr>
-          <w:ilvl w:val="0"/>
-          <w:numId w:val="16"/>
-        </w:numPr>
-      </w:pPr>
-      <w:r>
-        <w:t>The Web List (</w:t>
-      </w:r>
-      <w:hyperlink r:id="rId54" w:history="1">
-        <w:r>
-          <w:rPr>
-            <w:rStyle w:val="Hyperlink"/>
-          </w:rPr>
-          <w:t>https://theweblist.net/</w:t>
-        </w:r>
-      </w:hyperlink>
-      <w:r>
-        <w:t>)</w:t>
-      </w:r>
-    </w:p>
-    <w:p>
-      <w:pPr>
-        <w:pStyle w:val="ListParagraph"/>
-        <w:numPr>
-          <w:ilvl w:val="0"/>
-          <w:numId w:val="16"/>
-        </w:numPr>
-      </w:pPr>
-      <w:r>
-        <w:t>WP News Desk (</w:t>
-      </w:r>
-      <w:hyperlink r:id="rId55" w:history="1">
-        <w:r>
-          <w:rPr>
-            <w:rStyle w:val="Hyperlink"/>
-          </w:rPr>
-          <w:t>http://wpnewsdesk.com/</w:t>
-        </w:r>
-      </w:hyperlink>
-      <w:r>
-        <w:t xml:space="preserve">) </w:t>
-      </w:r>
-    </w:p>
-    <w:p>
-      <w:pPr>
-        <w:pStyle w:val="ListParagraph"/>
-        <w:numPr>
-          <w:ilvl w:val="0"/>
-          <w:numId w:val="16"/>
-        </w:numPr>
-      </w:pPr>
-      <w:r>
-        <w:t>Blog Engage (</w:t>
-      </w:r>
-      <w:hyperlink r:id="rId56" w:history="1">
-        <w:r>
-          <w:rPr>
-            <w:rStyle w:val="Hyperlink"/>
-          </w:rPr>
-          <w:t>http://www.blogengage.com/</w:t>
-        </w:r>
-      </w:hyperlink>
-      <w:r>
-        <w:t xml:space="preserve">) </w:t>
-      </w:r>
-    </w:p>
-    <w:p>
-      <w:pPr>
-        <w:ind w:left="360"/>
-      </w:pPr>
-      <w:r>
-        <w:t xml:space="preserve">Personal Websites </w:t>
-      </w:r>
-    </w:p>
-    <w:p>
-      <w:pPr>
-        <w:pStyle w:val="ListParagraph"/>
-        <w:numPr>
-          <w:ilvl w:val="0"/>
-          <w:numId w:val="18"/>
-        </w:numPr>
-      </w:pPr>
-      <w:proofErr w:type="spellStart"/>
-      <w:r>
-        <w:t>Raf</w:t>
-      </w:r>
-      <w:proofErr w:type="spellEnd"/>
-      <w:r>
-        <w:t xml:space="preserve"> </w:t>
-      </w:r>
-      <w:proofErr w:type="spellStart"/>
-      <w:r>
-        <w:t>Derolez</w:t>
-      </w:r>
-      <w:proofErr w:type="spellEnd"/>
-      <w:r>
-        <w:t xml:space="preserve"> (</w:t>
-      </w:r>
-      <w:hyperlink r:id="rId57" w:history="1">
-        <w:r>
-          <w:rPr>
-            <w:rStyle w:val="Hyperlink"/>
-          </w:rPr>
-          <w:t>https://rafaelderolez.com/</w:t>
-        </w:r>
-      </w:hyperlink>
-      <w:r>
-        <w:t>)</w:t>
-      </w:r>
-    </w:p>
-    <w:p>
-      <w:pPr>
-        <w:pStyle w:val="ListParagraph"/>
-        <w:numPr>
-          <w:ilvl w:val="0"/>
-          <w:numId w:val="18"/>
-        </w:numPr>
-      </w:pPr>
-      <w:r>
-        <w:t>Quinton Harris</w:t>
-      </w:r>
-      <w:r>
-        <w:t xml:space="preserve"> (</w:t>
-      </w:r>
-      <w:hyperlink r:id="rId58" w:history="1">
-        <w:r>
-          <w:rPr>
-            <w:rStyle w:val="Hyperlink"/>
-          </w:rPr>
-          <w:t>http://quinntonharris.strikingly.com/</w:t>
-        </w:r>
-      </w:hyperlink>
-      <w:r>
-        <w:t xml:space="preserve">) </w:t>
-      </w:r>
-    </w:p>
-    <w:p>
-      <w:pPr>
-        <w:pStyle w:val="ListParagraph"/>
-        <w:numPr>
-          <w:ilvl w:val="0"/>
-          <w:numId w:val="18"/>
-        </w:numPr>
-      </w:pPr>
-      <w:r>
-        <w:t xml:space="preserve">Sean </w:t>
-      </w:r>
-      <w:proofErr w:type="spellStart"/>
-      <w:r>
-        <w:t>Halpin</w:t>
-      </w:r>
-      <w:proofErr w:type="spellEnd"/>
-      <w:r>
-        <w:t xml:space="preserve"> (</w:t>
-      </w:r>
-      <w:hyperlink r:id="rId59" w:history="1">
-        <w:r>
-          <w:rPr>
-            <w:rStyle w:val="Hyperlink"/>
-          </w:rPr>
-          <w:t>http://seanhalpin.io/</w:t>
-        </w:r>
-      </w:hyperlink>
-      <w:r>
-        <w:t>)</w:t>
-      </w:r>
-    </w:p>
-    <w:p>
-      <w:pPr>
-        <w:pStyle w:val="ListParagraph"/>
-        <w:numPr>
-          <w:ilvl w:val="0"/>
-          <w:numId w:val="18"/>
-        </w:numPr>
-      </w:pPr>
-      <w:proofErr w:type="spellStart"/>
-      <w:r>
-        <w:t>Verena</w:t>
-      </w:r>
-      <w:proofErr w:type="spellEnd"/>
-      <w:r>
-        <w:t xml:space="preserve"> </w:t>
-      </w:r>
-      <w:proofErr w:type="spellStart"/>
-      <w:r>
-        <w:t>Michelitsch</w:t>
-      </w:r>
-      <w:proofErr w:type="spellEnd"/>
-      <w:r>
-        <w:t xml:space="preserve"> (</w:t>
-      </w:r>
-      <w:hyperlink r:id="rId60" w:history="1">
-        <w:r>
-          <w:rPr>
-            <w:rStyle w:val="Hyperlink"/>
-          </w:rPr>
-          <w:t>https://verenamichelitsch.com/</w:t>
-        </w:r>
-      </w:hyperlink>
-      <w:r>
-        <w:t>)</w:t>
-      </w:r>
-    </w:p>
-    <w:p>
-      <w:pPr>
-        <w:pStyle w:val="ListParagraph"/>
-        <w:numPr>
-          <w:ilvl w:val="0"/>
-          <w:numId w:val="18"/>
-        </w:numPr>
-      </w:pPr>
-      <w:r>
-        <w:t xml:space="preserve">Melanie </w:t>
-      </w:r>
-      <w:proofErr w:type="spellStart"/>
-      <w:r>
-        <w:t>Daveid</w:t>
-      </w:r>
-      <w:proofErr w:type="spellEnd"/>
-      <w:r>
-        <w:t xml:space="preserve"> (</w:t>
-      </w:r>
-      <w:hyperlink r:id="rId61" w:history="1">
-        <w:r>
-          <w:rPr>
-            <w:rStyle w:val="Hyperlink"/>
-          </w:rPr>
-          <w:t>http://melaniedaveid.com/</w:t>
-        </w:r>
-      </w:hyperlink>
-      <w:r>
-        <w:t xml:space="preserve">) </w:t>
-      </w:r>
-    </w:p>
-    <w:p/>
-    <w:p>
-      <w:pPr>
-        <w:pStyle w:val="ListParagraph"/>
-        <w:numPr>
-          <w:ilvl w:val="0"/>
-          <w:numId w:val="1"/>
-        </w:numPr>
-      </w:pPr>
-      <w:r>
-        <w:t>What are the guidelines for evaluating the value of a Web site? Try to evaluate 2-5 websites based on the guideline and put your judgment</w:t>
-      </w:r>
-    </w:p>
-    <w:p>
-      <w:pPr>
-        <w:pStyle w:val="ListParagraph"/>
-      </w:pPr>
-    </w:p>
-    <w:p>
-      <w:pPr>
-        <w:pStyle w:val="ListParagraph"/>
-      </w:pPr>
-      <w:r>
-        <w:t>Guidelines for evaluating the value of a website include:</w:t>
-      </w:r>
-    </w:p>
-    <w:p>
-      <w:pPr>
-        <w:pStyle w:val="ListParagraph"/>
-        <w:numPr>
-          <w:ilvl w:val="0"/>
-          <w:numId w:val="19"/>
-        </w:numPr>
-      </w:pPr>
-      <w:r>
-        <w:t xml:space="preserve">Authority: checking if the person, institution or agency that has hosted the website has the qualifications and knowledge to do so. </w:t>
-      </w:r>
-      <w:r>
-        <w:t>He page should list author credentials and a domain name (</w:t>
-      </w:r>
-      <w:r>
-        <w:t>.</w:t>
-      </w:r>
-      <w:proofErr w:type="spellStart"/>
-      <w:r>
-        <w:t>edu</w:t>
-      </w:r>
-      <w:proofErr w:type="spellEnd"/>
-      <w:r>
-        <w:t>, .</w:t>
-      </w:r>
-      <w:proofErr w:type="spellStart"/>
-      <w:r>
-        <w:t>gov</w:t>
-      </w:r>
-      <w:proofErr w:type="spellEnd"/>
-      <w:r>
-        <w:t>, .org, or .net</w:t>
-      </w:r>
-      <w:r>
-        <w:t>)</w:t>
-      </w:r>
-    </w:p>
-    <w:p>
-      <w:pPr>
-        <w:pStyle w:val="ListParagraph"/>
-        <w:numPr>
-          <w:ilvl w:val="0"/>
-          <w:numId w:val="19"/>
-        </w:numPr>
-      </w:pPr>
-      <w:r>
-        <w:t>Purpose: the purpose of the information presented in the website should be cle</w:t>
-      </w:r>
-      <w:r>
-        <w:t>ar whether</w:t>
-      </w:r>
-      <w:r>
-        <w:t xml:space="preserve"> it is to inform, entertain, state an opinion</w:t>
-      </w:r>
-      <w:r>
-        <w:t xml:space="preserve"> or something else.</w:t>
-      </w:r>
-      <w:r>
-        <w:t xml:space="preserve"> Checking the URL can also help indicate the purpose of the website.</w:t>
-      </w:r>
-    </w:p>
-    <w:p>
-      <w:pPr>
-        <w:pStyle w:val="ListParagraph"/>
-        <w:numPr>
-          <w:ilvl w:val="0"/>
-          <w:numId w:val="19"/>
-        </w:numPr>
-      </w:pPr>
-      <w:r>
-        <w:t xml:space="preserve">Coverage: whether the site is selective or comprehensive and the extent of </w:t>
-      </w:r>
-      <w:r>
-        <w:t>content coverage in depth.</w:t>
-      </w:r>
-      <w:r>
-        <w:t xml:space="preserve"> Users should also be able to view content without being limited to fees, browser technology or software requirement.</w:t>
-      </w:r>
-    </w:p>
-    <w:p>
-      <w:pPr>
-        <w:pStyle w:val="ListParagraph"/>
-        <w:numPr>
-          <w:ilvl w:val="0"/>
-          <w:numId w:val="19"/>
-        </w:numPr>
-      </w:pPr>
-      <w:r>
-        <w:t>Currency: refers to how current is the information presented and how often the site is updated and maintained.</w:t>
-      </w:r>
-    </w:p>
-    <w:p>
-      <w:pPr>
-        <w:pStyle w:val="ListParagraph"/>
-        <w:numPr>
-          <w:ilvl w:val="0"/>
-          <w:numId w:val="19"/>
-        </w:numPr>
-      </w:pPr>
-      <w:r>
-        <w:t>Accuracy and Reliability of the information: checking for basic rules of grammar, spelling and composition and whether references are included.</w:t>
-      </w:r>
-      <w:r>
-        <w:t xml:space="preserve"> </w:t>
-      </w:r>
-      <w:r>
-        <w:t>Information including who developed the site, contact information and credentials should be clearly stated.</w:t>
-      </w:r>
-    </w:p>
-    <w:p>
-      <w:pPr>
-        <w:pStyle w:val="ListParagraph"/>
-        <w:numPr>
-          <w:ilvl w:val="0"/>
-          <w:numId w:val="19"/>
-        </w:numPr>
-      </w:pPr>
-      <w:r>
-        <w:t>Objectivity: what goals does the website meet and how detailed is the information.</w:t>
-      </w:r>
-      <w:r>
-        <w:t xml:space="preserve"> Limited advertisement is also a characteristic of an objective website</w:t>
-      </w:r>
-    </w:p>
-    <w:p>
-      <w:pPr>
-        <w:pStyle w:val="ListParagraph"/>
-        <w:numPr>
-          <w:ilvl w:val="0"/>
-          <w:numId w:val="19"/>
-        </w:numPr>
-      </w:pPr>
-      <w:r>
-        <w:t>Audience: who is the target audience (Academics, general public or children) and does the website appropriately address the target audience.</w:t>
-      </w:r>
-    </w:p>
-    <w:p>
-      <w:pPr>
-        <w:ind w:left="720"/>
-      </w:pPr>
-      <w:r>
         <w:t xml:space="preserve">Examples of </w:t>
       </w:r>
       <w:r>
@@ -2375,7 +2958,7 @@
       <w:r>
         <w:t>CNN (</w:t>
       </w:r>
-      <w:hyperlink r:id="rId62" w:history="1">
+      <w:hyperlink r:id="rId80" w:history="1">
         <w:r>
           <w:rPr>
             <w:rStyle w:val="Hyperlink"/>
@@ -2413,7 +2996,7 @@
                     <pic:cNvPicPr/>
                   </pic:nvPicPr>
                   <pic:blipFill>
-                    <a:blip r:embed="rId63"/>
+                    <a:blip r:embed="rId81"/>
                     <a:stretch>
                       <a:fillRect/>
                     </a:stretch>
@@ -2454,7 +3037,7 @@
       <w:r>
         <w:t>WebMD (</w:t>
       </w:r>
-      <w:hyperlink r:id="rId64" w:history="1">
+      <w:hyperlink r:id="rId82" w:history="1">
         <w:r>
           <w:rPr>
             <w:rStyle w:val="Hyperlink"/>
@@ -2492,7 +3075,7 @@
                     <pic:cNvPicPr/>
                   </pic:nvPicPr>
                   <pic:blipFill>
-                    <a:blip r:embed="rId65"/>
+                    <a:blip r:embed="rId83"/>
                     <a:stretch>
                       <a:fillRect/>
                     </a:stretch>
@@ -2546,17 +3129,9 @@
         </w:numPr>
       </w:pPr>
       <w:r>
-        <w:t xml:space="preserve">Nations </w:t>
-      </w:r>
-      <w:proofErr w:type="spellStart"/>
-      <w:r>
-        <w:t>Encylopedia</w:t>
-      </w:r>
-      <w:proofErr w:type="spellEnd"/>
-      <w:r>
-        <w:t xml:space="preserve"> (</w:t>
-      </w:r>
-      <w:hyperlink r:id="rId66" w:history="1">
+        <w:t>Nations Encylopedia (</w:t>
+      </w:r>
+      <w:hyperlink r:id="rId84" w:history="1">
         <w:r>
           <w:rPr>
             <w:rStyle w:val="Hyperlink"/>
@@ -2603,7 +3178,7 @@
                     <pic:cNvPicPr/>
                   </pic:nvPicPr>
                   <pic:blipFill rotWithShape="1">
-                    <a:blip r:embed="rId67"/>
+                    <a:blip r:embed="rId85"/>
                     <a:srcRect r="8166"/>
                     <a:stretch/>
                   </pic:blipFill>
@@ -2640,15 +3215,7 @@
         <w:t>Information about the authors of this site is not given. The article does not provide a publication date and doesn’t look up to date. Citations and links on this site don’t cite their resources and also lead to other questionable sites</w:t>
       </w:r>
       <w:r>
-        <w:t xml:space="preserve">. Hence, this website </w:t>
-      </w:r>
-      <w:proofErr w:type="spellStart"/>
-      <w:r>
-        <w:t>can not</w:t>
-      </w:r>
-      <w:proofErr w:type="spellEnd"/>
-      <w:r>
-        <w:t xml:space="preserve"> be considered as a credible source.</w:t>
+        <w:t>. Hence, this website can not be considered as a credible source.</w:t>
       </w:r>
     </w:p>
     <w:p>
@@ -2656,8 +3223,6 @@
         <w:pStyle w:val="ListParagraph"/>
         <w:ind w:left="1080"/>
       </w:pPr>
-      <w:bookmarkStart w:id="0" w:name="_GoBack"/>
-      <w:bookmarkEnd w:id="0"/>
     </w:p>
     <w:p>
       <w:pPr>
@@ -2671,7 +3236,7 @@
       </w:r>
     </w:p>
     <w:p>
-      <w:hyperlink r:id="rId68" w:history="1">
+      <w:hyperlink r:id="rId86" w:history="1">
         <w:r>
           <w:rPr>
             <w:rStyle w:val="Hyperlink"/>
@@ -2681,7 +3246,7 @@
       </w:hyperlink>
     </w:p>
     <w:p>
-      <w:hyperlink r:id="rId69" w:history="1">
+      <w:hyperlink r:id="rId87" w:history="1">
         <w:r>
           <w:rPr>
             <w:rStyle w:val="Hyperlink"/>
@@ -2696,7 +3261,7 @@
           <w:rStyle w:val="Hyperlink"/>
         </w:rPr>
       </w:pPr>
-      <w:hyperlink r:id="rId70" w:history="1">
+      <w:hyperlink r:id="rId88" w:history="1">
         <w:r>
           <w:rPr>
             <w:rStyle w:val="Hyperlink"/>
@@ -2706,7 +3271,50 @@
       </w:hyperlink>
     </w:p>
     <w:p>
-      <w:hyperlink r:id="rId71" w:history="1">
+      <w:hyperlink r:id="rId89" w:history="1">
+        <w:r>
+          <w:rPr>
+            <w:rStyle w:val="Hyperlink"/>
+          </w:rPr>
+          <w:t>https://www.intechnic.com/blog/what-popular-websites-used-to-look-like/</w:t>
+        </w:r>
+      </w:hyperlink>
+    </w:p>
+    <w:p>
+      <w:hyperlink r:id="rId90" w:history="1">
+        <w:r>
+          <w:rPr>
+            <w:rStyle w:val="Hyperlink"/>
+          </w:rPr>
+          <w:t>https://www.insider.com/then-and-now-what-websites-used-to-look-like-2017-8</w:t>
+        </w:r>
+      </w:hyperlink>
+    </w:p>
+    <w:p>
+      <w:hyperlink r:id="rId91" w:history="1">
+        <w:r>
+          <w:rPr>
+            <w:rStyle w:val="Hyperlink"/>
+          </w:rPr>
+          <w:t>https://creativepool.com/magazine/inspiration/what-famous-websites-used-to-look-like.2340</w:t>
+        </w:r>
+      </w:hyperlink>
+    </w:p>
+    <w:p>
+      <w:pPr>
+        <w:rPr>
+          <w:rStyle w:val="Hyperlink"/>
+        </w:rPr>
+      </w:pPr>
+      <w:r>
+        <w:rPr>
+          <w:rStyle w:val="Hyperlink"/>
+        </w:rPr>
+        <w:t>http://web.archive.org/</w:t>
+      </w:r>
+    </w:p>
+    <w:p>
+      <w:hyperlink r:id="rId92" w:history="1">
         <w:r>
           <w:rPr>
             <w:rStyle w:val="Hyperlink"/>
@@ -2716,7 +3324,7 @@
       </w:hyperlink>
     </w:p>
     <w:p>
-      <w:hyperlink r:id="rId72" w:history="1">
+      <w:hyperlink r:id="rId93" w:history="1">
         <w:r>
           <w:rPr>
             <w:rStyle w:val="Hyperlink"/>
@@ -2726,7 +3334,7 @@
       </w:hyperlink>
     </w:p>
     <w:p>
-      <w:hyperlink r:id="rId73" w:history="1">
+      <w:hyperlink r:id="rId94" w:history="1">
         <w:r>
           <w:rPr>
             <w:rStyle w:val="Hyperlink"/>
@@ -2736,7 +3344,7 @@
       </w:hyperlink>
     </w:p>
     <w:p>
-      <w:hyperlink r:id="rId74" w:history="1">
+      <w:hyperlink r:id="rId95" w:history="1">
         <w:r>
           <w:rPr>
             <w:rStyle w:val="Hyperlink"/>
@@ -2746,7 +3354,7 @@
       </w:hyperlink>
     </w:p>
     <w:p>
-      <w:hyperlink r:id="rId75" w:history="1">
+      <w:hyperlink r:id="rId96" w:history="1">
         <w:r>
           <w:rPr>
             <w:rStyle w:val="Hyperlink"/>
@@ -2756,7 +3364,7 @@
       </w:hyperlink>
     </w:p>
     <w:p>
-      <w:hyperlink r:id="rId76" w:history="1">
+      <w:hyperlink r:id="rId97" w:history="1">
         <w:r>
           <w:rPr>
             <w:rStyle w:val="Hyperlink"/>
@@ -2766,7 +3374,7 @@
       </w:hyperlink>
     </w:p>
     <w:p>
-      <w:hyperlink r:id="rId77" w:history="1">
+      <w:hyperlink r:id="rId98" w:history="1">
         <w:r>
           <w:rPr>
             <w:rStyle w:val="Hyperlink"/>
@@ -2776,7 +3384,7 @@
       </w:hyperlink>
     </w:p>
     <w:p>
-      <w:hyperlink r:id="rId78" w:history="1">
+      <w:hyperlink r:id="rId99" w:history="1">
         <w:r>
           <w:rPr>
             <w:rStyle w:val="Hyperlink"/>
@@ -2786,7 +3394,7 @@
       </w:hyperlink>
     </w:p>
     <w:p>
-      <w:hyperlink r:id="rId79" w:history="1">
+      <w:hyperlink r:id="rId100" w:history="1">
         <w:r>
           <w:rPr>
             <w:rStyle w:val="Hyperlink"/>
@@ -2796,7 +3404,7 @@
       </w:hyperlink>
     </w:p>
     <w:p>
-      <w:hyperlink r:id="rId80" w:history="1">
+      <w:hyperlink r:id="rId101" w:history="1">
         <w:r>
           <w:rPr>
             <w:rStyle w:val="Hyperlink"/>
@@ -2809,7 +3417,7 @@
       </w:r>
     </w:p>
     <w:p>
-      <w:hyperlink r:id="rId81" w:history="1">
+      <w:hyperlink r:id="rId102" w:history="1">
         <w:r>
           <w:rPr>
             <w:rStyle w:val="Hyperlink"/>
@@ -2819,7 +3427,7 @@
       </w:hyperlink>
     </w:p>
     <w:p>
-      <w:hyperlink r:id="rId82" w:history="1">
+      <w:hyperlink r:id="rId103" w:history="1">
         <w:r>
           <w:rPr>
             <w:rStyle w:val="Hyperlink"/>
@@ -2829,7 +3437,7 @@
       </w:hyperlink>
     </w:p>
     <w:p>
-      <w:hyperlink r:id="rId83" w:history="1">
+      <w:hyperlink r:id="rId104" w:history="1">
         <w:r>
           <w:rPr>
             <w:rStyle w:val="Hyperlink"/>
@@ -2839,7 +3447,7 @@
       </w:hyperlink>
     </w:p>
     <w:p>
-      <w:hyperlink r:id="rId84" w:history="1">
+      <w:hyperlink r:id="rId105" w:history="1">
         <w:r>
           <w:rPr>
             <w:rStyle w:val="Hyperlink"/>
@@ -2849,7 +3457,7 @@
       </w:hyperlink>
     </w:p>
     <w:p>
-      <w:hyperlink r:id="rId85" w:history="1">
+      <w:hyperlink r:id="rId106" w:history="1">
         <w:r>
           <w:rPr>
             <w:rStyle w:val="Hyperlink"/>
@@ -2859,7 +3467,7 @@
       </w:hyperlink>
     </w:p>
     <w:p>
-      <w:hyperlink r:id="rId86" w:history="1">
+      <w:hyperlink r:id="rId107" w:history="1">
         <w:r>
           <w:rPr>
             <w:rStyle w:val="Hyperlink"/>
@@ -2875,7 +3483,7 @@
     <w:p/>
     <w:p/>
     <w:sectPr>
-      <w:pgSz w:w="12240" w:h="15840"/>
+      <w:pgSz w:w="11907" w:h="16839" w:code="9"/>
       <w:pgMar w:top="1440" w:right="1440" w:bottom="1440" w:left="1440" w:header="720" w:footer="720" w:gutter="0"/>
       <w:cols w:space="720"/>
       <w:docGrid w:linePitch="360"/>
@@ -5601,6 +6209,32 @@
       <w:u w:val="single"/>
     </w:rPr>
   </w:style>
+  <w:style w:type="table" w:styleId="TableGrid">
+    <w:name w:val="Table Grid"/>
+    <w:basedOn w:val="TableNormal"/>
+    <w:uiPriority w:val="39"/>
+    <w:rsid w:val="005B601C"/>
+    <w:pPr>
+      <w:spacing w:after="0" w:line="240" w:lineRule="auto"/>
+    </w:pPr>
+    <w:tblPr>
+      <w:tblInd w:w="0" w:type="dxa"/>
+      <w:tblBorders>
+        <w:top w:val="single" w:sz="4" w:space="0" w:color="auto"/>
+        <w:left w:val="single" w:sz="4" w:space="0" w:color="auto"/>
+        <w:bottom w:val="single" w:sz="4" w:space="0" w:color="auto"/>
+        <w:right w:val="single" w:sz="4" w:space="0" w:color="auto"/>
+        <w:insideH w:val="single" w:sz="4" w:space="0" w:color="auto"/>
+        <w:insideV w:val="single" w:sz="4" w:space="0" w:color="auto"/>
+      </w:tblBorders>
+      <w:tblCellMar>
+        <w:top w:w="0" w:type="dxa"/>
+        <w:left w:w="108" w:type="dxa"/>
+        <w:bottom w:w="0" w:type="dxa"/>
+        <w:right w:w="108" w:type="dxa"/>
+      </w:tblCellMar>
+    </w:tblPr>
+  </w:style>
 </w:styles>
 </file>
 
@@ -5870,7 +6504,7 @@
 </file>
 
 <file path=customXml/itemProps1.xml><?xml version="1.0" encoding="utf-8"?>
-<ds:datastoreItem xmlns:ds="http://schemas.openxmlformats.org/officeDocument/2006/customXml" ds:itemID="{5DEF2FBF-30D1-490D-86FD-E1401F6C4286}">
+<ds:datastoreItem xmlns:ds="http://schemas.openxmlformats.org/officeDocument/2006/customXml" ds:itemID="{D463564A-8814-4B88-BF74-0EB160AD09C3}">
   <ds:schemaRefs>
     <ds:schemaRef ds:uri="http://schemas.openxmlformats.org/officeDocument/2006/bibliography"/>
   </ds:schemaRefs>

</xml_diff>